<commit_message>
ok fino a componentInterfaces
</commit_message>
<xml_diff>
--- a/DD/DDTravlendar (Ripristinato automaticamente).docx
+++ b/DD/DDTravlendar (Ripristinato automaticamente).docx
@@ -3652,12 +3652,14 @@
       <w:pPr>
         <w:rPr>
           <w:b/>
+          <w:sz w:val="24"/>
           <w:lang w:val="en-US"/>
         </w:rPr>
       </w:pPr>
       <w:r>
         <w:rPr>
           <w:b/>
+          <w:sz w:val="24"/>
           <w:lang w:val="en-US"/>
         </w:rPr>
         <w:t>High level components and their interaction</w:t>
@@ -3665,6 +3667,7 @@
       <w:r>
         <w:rPr>
           <w:b/>
+          <w:sz w:val="24"/>
           <w:lang w:val="en-US"/>
         </w:rPr>
         <w:t>:</w:t>
@@ -3674,6 +3677,7 @@
       <w:pPr>
         <w:rPr>
           <w:b/>
+          <w:sz w:val="24"/>
           <w:lang w:val="en-US"/>
         </w:rPr>
       </w:pPr>
@@ -3682,18 +3686,21 @@
       <w:pPr>
         <w:jc w:val="both"/>
         <w:rPr>
+          <w:sz w:val="24"/>
           <w:lang w:val="en-US"/>
         </w:rPr>
       </w:pPr>
       <w:r>
         <w:rPr>
           <w:i/>
+          <w:sz w:val="24"/>
           <w:lang w:val="en-US"/>
         </w:rPr>
         <w:t xml:space="preserve">Database </w:t>
       </w:r>
       <w:r>
         <w:rPr>
+          <w:sz w:val="24"/>
           <w:lang w:val="en-US"/>
         </w:rPr>
         <w:t>:</w:t>
@@ -3703,11 +3710,13 @@
       <w:pPr>
         <w:jc w:val="both"/>
         <w:rPr>
-          <w:lang w:val="en-US"/>
-        </w:rPr>
-      </w:pPr>
-      <w:r>
-        <w:rPr>
+          <w:sz w:val="24"/>
+          <w:lang w:val="en-US"/>
+        </w:rPr>
+      </w:pPr>
+      <w:r>
+        <w:rPr>
+          <w:sz w:val="24"/>
           <w:lang w:val="en-US"/>
         </w:rPr>
         <w:t>the data layer is responsible for the data storage and retrieval.</w:t>
@@ -3717,11 +3726,13 @@
       <w:pPr>
         <w:jc w:val="both"/>
         <w:rPr>
-          <w:lang w:val="en-US"/>
-        </w:rPr>
-      </w:pPr>
-      <w:r>
-        <w:rPr>
+          <w:sz w:val="24"/>
+          <w:lang w:val="en-US"/>
+        </w:rPr>
+      </w:pPr>
+      <w:r>
+        <w:rPr>
+          <w:sz w:val="24"/>
           <w:lang w:val="en-US"/>
         </w:rPr>
         <w:t>It does not implement any application logic. This layer must guarantee ACID properties.</w:t>
@@ -3731,6 +3742,8 @@
       <w:pPr>
         <w:jc w:val="both"/>
         <w:rPr>
+          <w:i/>
+          <w:sz w:val="24"/>
           <w:lang w:val="en-US"/>
         </w:rPr>
       </w:pPr>
@@ -3739,18 +3752,21 @@
       <w:pPr>
         <w:jc w:val="both"/>
         <w:rPr>
+          <w:sz w:val="24"/>
           <w:lang w:val="en-US"/>
         </w:rPr>
       </w:pPr>
       <w:r>
         <w:rPr>
           <w:i/>
+          <w:sz w:val="24"/>
           <w:lang w:val="en-US"/>
         </w:rPr>
         <w:t>Application</w:t>
       </w:r>
       <w:r>
         <w:rPr>
+          <w:sz w:val="24"/>
           <w:lang w:val="en-US"/>
         </w:rPr>
         <w:t xml:space="preserve"> server :</w:t>
@@ -3760,11 +3776,13 @@
       <w:pPr>
         <w:jc w:val="both"/>
         <w:rPr>
-          <w:lang w:val="en-US"/>
-        </w:rPr>
-      </w:pPr>
-      <w:r>
-        <w:rPr>
+          <w:sz w:val="24"/>
+          <w:lang w:val="en-US"/>
+        </w:rPr>
+      </w:pPr>
+      <w:r>
+        <w:rPr>
+          <w:sz w:val="24"/>
           <w:lang w:val="en-US"/>
         </w:rPr>
         <w:t>this layer contains all the application logic of the system.</w:t>
@@ -3774,11 +3792,13 @@
       <w:pPr>
         <w:jc w:val="both"/>
         <w:rPr>
-          <w:lang w:val="en-US"/>
-        </w:rPr>
-      </w:pPr>
-      <w:r>
-        <w:rPr>
+          <w:sz w:val="24"/>
+          <w:lang w:val="en-US"/>
+        </w:rPr>
+      </w:pPr>
+      <w:r>
+        <w:rPr>
+          <w:sz w:val="24"/>
           <w:lang w:val="en-US"/>
         </w:rPr>
         <w:t>All the policies, the algorithms and the computation are performed</w:t>
@@ -3788,27 +3808,24 @@
       <w:pPr>
         <w:jc w:val="both"/>
         <w:rPr>
-          <w:lang w:val="en-US"/>
-        </w:rPr>
-      </w:pPr>
-      <w:r>
-        <w:rPr>
-          <w:lang w:val="en-US"/>
-        </w:rPr>
-        <w:t>here. This layer offers a service-oriented interface</w:t>
-      </w:r>
-      <w:r>
-        <w:rPr>
-          <w:lang w:val="en-US"/>
-        </w:rPr>
-        <w:t>s.</w:t>
-      </w:r>
-    </w:p>
-    <w:p>
-      <w:pPr>
-        <w:pStyle w:val="Nessunaspaziatura"/>
+          <w:sz w:val="24"/>
+          <w:lang w:val="en-US"/>
+        </w:rPr>
+      </w:pPr>
+      <w:r>
+        <w:rPr>
+          <w:sz w:val="24"/>
+          <w:lang w:val="en-US"/>
+        </w:rPr>
+        <w:t>here. This layer offers a service-oriented interfaces.</w:t>
+      </w:r>
+    </w:p>
+    <w:p>
+      <w:pPr>
         <w:jc w:val="both"/>
         <w:rPr>
+          <w:i/>
+          <w:sz w:val="24"/>
           <w:lang w:val="en-US"/>
         </w:rPr>
       </w:pPr>
@@ -3818,12 +3835,14 @@
         <w:jc w:val="both"/>
         <w:rPr>
           <w:i/>
+          <w:sz w:val="24"/>
           <w:lang w:val="en-US"/>
         </w:rPr>
       </w:pPr>
       <w:r>
         <w:rPr>
           <w:i/>
+          <w:sz w:val="24"/>
           <w:lang w:val="en-US"/>
         </w:rPr>
         <w:t>Client :</w:t>
@@ -3833,167 +3852,133 @@
       <w:pPr>
         <w:jc w:val="both"/>
         <w:rPr>
-          <w:lang w:val="en-US"/>
-        </w:rPr>
-      </w:pPr>
-      <w:r>
-        <w:rPr>
-          <w:lang w:val="en-US"/>
-        </w:rPr>
-        <w:t>T</w:t>
-      </w:r>
-      <w:r>
-        <w:rPr>
-          <w:lang w:val="en-US"/>
-        </w:rPr>
-        <w:t xml:space="preserve">his layer consists in </w:t>
-      </w:r>
-      <w:r>
-        <w:rPr>
-          <w:lang w:val="en-US"/>
-        </w:rPr>
-        <w:t>an</w:t>
-      </w:r>
-      <w:r>
-        <w:rPr>
+          <w:sz w:val="24"/>
+          <w:lang w:val="en-US"/>
+        </w:rPr>
+      </w:pPr>
+      <w:r>
+        <w:rPr>
+          <w:sz w:val="24"/>
+          <w:lang w:val="en-US"/>
+        </w:rPr>
+        <w:t>This layer consists in an Android Mobile application. It’s both presentation layer and logic/client layer, it communicates directly with the application server  and  it  represents the user’s  interface.</w:t>
+      </w:r>
+    </w:p>
+    <w:p>
+      <w:pPr>
+        <w:jc w:val="both"/>
+        <w:rPr>
+          <w:sz w:val="24"/>
+          <w:lang w:val="en-US"/>
+        </w:rPr>
+      </w:pPr>
+    </w:p>
+    <w:p>
+      <w:pPr>
+        <w:jc w:val="both"/>
+        <w:rPr>
+          <w:sz w:val="24"/>
+          <w:lang w:val="en-US"/>
+        </w:rPr>
+      </w:pPr>
+      <w:r>
+        <w:rPr>
+          <w:sz w:val="24"/>
+          <w:lang w:val="en-US"/>
+        </w:rPr>
+        <w:t xml:space="preserve">These high-level components are structured into three layers, shown in </w:t>
+      </w:r>
+      <w:r>
+        <w:rPr>
+          <w:i/>
+          <w:sz w:val="24"/>
+          <w:lang w:val="en-US"/>
+        </w:rPr>
+        <w:t>figure 1</w:t>
+      </w:r>
+      <w:r>
+        <w:rPr>
+          <w:sz w:val="24"/>
+          <w:lang w:val="en-US"/>
+        </w:rPr>
+        <w:t>.</w:t>
+      </w:r>
+      <w:r>
+        <w:rPr>
+          <w:sz w:val="24"/>
           <w:lang w:val="en-US"/>
         </w:rPr>
         <w:t xml:space="preserve"> </w:t>
       </w:r>
       <w:r>
         <w:rPr>
-          <w:lang w:val="en-US"/>
-        </w:rPr>
-        <w:t>Android Mobile application</w:t>
-      </w:r>
-      <w:r>
-        <w:rPr>
-          <w:lang w:val="en-US"/>
-        </w:rPr>
-        <w:t>. It’s both presentation layer and logic/client layer, it communicates directly with the application server  and  it  represents the user’s  interface.</w:t>
+          <w:sz w:val="24"/>
+          <w:lang w:val="en-US"/>
+        </w:rPr>
+        <w:t>This choice give us the possibility to compute all the business logic in the Application Server layer</w:t>
+      </w:r>
+      <w:r>
+        <w:rPr>
+          <w:sz w:val="24"/>
+          <w:lang w:val="en-US"/>
+        </w:rPr>
+        <w:t xml:space="preserve"> and</w:t>
+      </w:r>
+      <w:r>
+        <w:rPr>
+          <w:sz w:val="24"/>
+          <w:lang w:val="en-US"/>
+        </w:rPr>
+        <w:t xml:space="preserve"> make </w:t>
+      </w:r>
+      <w:r>
+        <w:rPr>
+          <w:sz w:val="24"/>
+          <w:lang w:val="en-US"/>
+        </w:rPr>
+        <w:t>the client application thin</w:t>
+      </w:r>
+      <w:r>
+        <w:rPr>
+          <w:sz w:val="24"/>
+          <w:lang w:val="en-US"/>
+        </w:rPr>
+        <w:t xml:space="preserve"> and efficient</w:t>
+      </w:r>
+      <w:r>
+        <w:rPr>
+          <w:sz w:val="24"/>
+          <w:lang w:val="en-US"/>
+        </w:rPr>
+        <w:t xml:space="preserve"> so it could</w:t>
+      </w:r>
+      <w:r>
+        <w:rPr>
+          <w:sz w:val="24"/>
+          <w:lang w:val="en-US"/>
+        </w:rPr>
+        <w:t xml:space="preserve"> provide a comfortable user experience.</w:t>
+      </w:r>
+      <w:r>
+        <w:rPr>
+          <w:sz w:val="24"/>
+          <w:lang w:val="en-US"/>
+        </w:rPr>
+        <w:t xml:space="preserve"> </w:t>
+      </w:r>
+      <w:r>
+        <w:rPr>
+          <w:sz w:val="24"/>
+          <w:lang w:val="en-US"/>
+        </w:rPr>
+        <w:t>Furthermore this design allows to extend the system, inserting a Web Server layer to consult Travlendar in every device that has a generic browser. In this first release we focus on the Android Mobile client in order to implement the system in the expected times.</w:t>
       </w:r>
     </w:p>
     <w:p>
       <w:pPr>
         <w:jc w:val="both"/>
         <w:rPr>
-          <w:lang w:val="en-US"/>
-        </w:rPr>
-      </w:pPr>
-    </w:p>
-    <w:p>
-      <w:pPr>
-        <w:jc w:val="both"/>
-        <w:rPr>
-          <w:lang w:val="en-US"/>
-        </w:rPr>
-      </w:pPr>
-      <w:r>
-        <w:rPr>
-          <w:lang w:val="en-US"/>
-        </w:rPr>
-        <w:t xml:space="preserve">These high-level components are structured into three layers, shown in </w:t>
-      </w:r>
-      <w:r>
-        <w:rPr>
-          <w:i/>
-          <w:lang w:val="en-US"/>
-        </w:rPr>
-        <w:t>figure 1</w:t>
-      </w:r>
-      <w:r>
-        <w:rPr>
-          <w:lang w:val="en-US"/>
-        </w:rPr>
-        <w:t>.</w:t>
-      </w:r>
-      <w:r>
-        <w:rPr>
-          <w:lang w:val="en-US"/>
-        </w:rPr>
-        <w:t xml:space="preserve"> </w:t>
-      </w:r>
-      <w:r>
-        <w:rPr>
-          <w:lang w:val="en-US"/>
-        </w:rPr>
-        <w:t>This choice give us the possibility to compute all the business logic in the Application Server layer</w:t>
-      </w:r>
-      <w:r>
-        <w:rPr>
-          <w:lang w:val="en-US"/>
-        </w:rPr>
-        <w:t xml:space="preserve"> and</w:t>
-      </w:r>
-      <w:r>
-        <w:rPr>
-          <w:lang w:val="en-US"/>
-        </w:rPr>
-        <w:t xml:space="preserve"> make </w:t>
-      </w:r>
-      <w:r>
-        <w:rPr>
-          <w:lang w:val="en-US"/>
-        </w:rPr>
-        <w:t>the client application thin</w:t>
-      </w:r>
-      <w:r>
-        <w:rPr>
-          <w:lang w:val="en-US"/>
-        </w:rPr>
-        <w:t xml:space="preserve"> and efficient</w:t>
-      </w:r>
-      <w:r>
-        <w:rPr>
-          <w:lang w:val="en-US"/>
-        </w:rPr>
-        <w:t xml:space="preserve"> so it could</w:t>
-      </w:r>
-      <w:r>
-        <w:rPr>
-          <w:lang w:val="en-US"/>
-        </w:rPr>
-        <w:t xml:space="preserve"> provide a comfortable user experience.</w:t>
-      </w:r>
-      <w:r>
-        <w:rPr>
-          <w:lang w:val="en-US"/>
-        </w:rPr>
-        <w:t xml:space="preserve"> </w:t>
-      </w:r>
-      <w:r>
-        <w:rPr>
-          <w:lang w:val="en-US"/>
-        </w:rPr>
-        <w:t>Furthermore this design allows to extend the system, inserting a Web Server layer to consult Travlendar in every device that has a generic browser</w:t>
-      </w:r>
-      <w:r>
-        <w:rPr>
-          <w:lang w:val="en-US"/>
-        </w:rPr>
-        <w:t>. In this first release we focus on the Android Mobile client in order to implement the system in the expected times.</w:t>
-      </w:r>
-    </w:p>
-    <w:p>
-      <w:pPr>
-        <w:jc w:val="both"/>
-        <w:rPr>
-          <w:lang w:val="en-US"/>
-        </w:rPr>
-      </w:pPr>
-    </w:p>
-    <w:p>
-      <w:pPr>
-        <w:jc w:val="both"/>
-        <w:rPr>
-          <w:lang w:val="en-US"/>
-        </w:rPr>
-      </w:pPr>
-    </w:p>
-    <w:p>
-      <w:pPr>
-        <w:jc w:val="both"/>
-        <w:rPr>
+          <w:sz w:val="24"/>
           <w:lang w:val="en-US"/>
         </w:rPr>
       </w:pPr>
@@ -4011,8 +3996,8 @@
         </w:rPr>
         <w:drawing>
           <wp:inline distT="114300" distB="114300" distL="114300" distR="114300" wp14:anchorId="018D3782" wp14:editId="21972030">
-            <wp:extent cx="2528570" cy="2927350"/>
-            <wp:effectExtent l="0" t="0" r="5080" b="6350"/>
+            <wp:extent cx="2376488" cy="2609850"/>
+            <wp:effectExtent l="0" t="0" r="5080" b="0"/>
             <wp:docPr id="15" name="image4.png"/>
             <wp:cNvGraphicFramePr/>
             <a:graphic xmlns:a="http://schemas.openxmlformats.org/drawingml/2006/main">
@@ -4030,7 +4015,7 @@
                   <pic:spPr bwMode="auto">
                     <a:xfrm>
                       <a:off x="0" y="0"/>
-                      <a:ext cx="2535415" cy="2935275"/>
+                      <a:ext cx="2386381" cy="2620715"/>
                     </a:xfrm>
                     <a:prstGeom prst="rect">
                       <a:avLst/>
@@ -4082,7 +4067,21 @@
           <w:i/>
           <w:lang w:val="en-US"/>
         </w:rPr>
-        <w:t>Figure 1: Layers of the system.</w:t>
+        <w:t>Figure 1</w:t>
+      </w:r>
+      <w:r>
+        <w:rPr>
+          <w:i/>
+          <w:lang w:val="en-US"/>
+        </w:rPr>
+        <w:t>,</w:t>
+      </w:r>
+      <w:r>
+        <w:rPr>
+          <w:i/>
+          <w:lang w:val="en-US"/>
+        </w:rPr>
+        <w:t xml:space="preserve"> Layers of the system.</w:t>
       </w:r>
     </w:p>
     <w:p>
@@ -4167,21 +4166,40 @@
       <w:pPr>
         <w:jc w:val="center"/>
         <w:rPr>
+          <w:sz w:val="24"/>
           <w:lang w:val="en-US"/>
         </w:rPr>
       </w:pPr>
       <w:r>
         <w:rPr>
           <w:i/>
-          <w:lang w:val="en-US"/>
-        </w:rPr>
-        <w:t>Figure 2: High level components of the system.</w:t>
+          <w:sz w:val="24"/>
+          <w:lang w:val="en-US"/>
+        </w:rPr>
+        <w:t>Figure 2</w:t>
+      </w:r>
+      <w:r>
+        <w:rPr>
+          <w:i/>
+          <w:sz w:val="24"/>
+          <w:lang w:val="en-US"/>
+        </w:rPr>
+        <w:t>,</w:t>
+      </w:r>
+      <w:r>
+        <w:rPr>
+          <w:i/>
+          <w:sz w:val="24"/>
+          <w:lang w:val="en-US"/>
+        </w:rPr>
+        <w:t xml:space="preserve"> High level components of the system.</w:t>
       </w:r>
     </w:p>
     <w:p>
       <w:pPr>
         <w:jc w:val="center"/>
         <w:rPr>
+          <w:sz w:val="24"/>
           <w:lang w:val="en-US"/>
         </w:rPr>
       </w:pPr>
@@ -4228,6 +4246,14 @@
     </w:p>
     <w:p>
       <w:pPr>
+        <w:jc w:val="both"/>
+        <w:rPr>
+          <w:lang w:val="en-US"/>
+        </w:rPr>
+      </w:pPr>
+    </w:p>
+    <w:p>
+      <w:pPr>
         <w:pStyle w:val="Titolo2"/>
         <w:rPr>
           <w:sz w:val="28"/>
@@ -4256,45 +4282,31 @@
     <w:p>
       <w:pPr>
         <w:rPr>
-          <w:lang w:val="en-US"/>
-        </w:rPr>
-      </w:pPr>
-      <w:r>
-        <w:rPr>
-          <w:lang w:val="en-US"/>
-        </w:rPr>
-        <w:t>The following diagrams describe the main component of the system and the interfaces through which they interact.</w:t>
-      </w:r>
-      <w:r>
-        <w:rPr>
-          <w:lang w:val="en-US"/>
-        </w:rPr>
-        <w:t xml:space="preserve"> </w:t>
-      </w:r>
-      <w:r>
-        <w:rPr>
-          <w:lang w:val="en-US"/>
-        </w:rPr>
-        <w:t xml:space="preserve">The </w:t>
+          <w:sz w:val="24"/>
+          <w:lang w:val="en-US"/>
+        </w:rPr>
+      </w:pPr>
+      <w:r>
+        <w:rPr>
+          <w:sz w:val="24"/>
+          <w:lang w:val="en-US"/>
+        </w:rPr>
+        <w:t xml:space="preserve">The following diagrams describe the main component of the system and the interfaces through which they interact. The </w:t>
       </w:r>
       <w:r>
         <w:rPr>
           <w:i/>
+          <w:sz w:val="24"/>
           <w:lang w:val="en-US"/>
         </w:rPr>
         <w:t>client side</w:t>
       </w:r>
       <w:r>
         <w:rPr>
-          <w:lang w:val="en-US"/>
-        </w:rPr>
-        <w:t xml:space="preserve"> is identified with the mobile application. Is a very thin client that allows the user to interact with the application server which contains the main part of  the business logic of the system</w:t>
-      </w:r>
-      <w:r>
-        <w:rPr>
-          <w:lang w:val="en-US"/>
-        </w:rPr>
-        <w:t>.</w:t>
+          <w:sz w:val="24"/>
+          <w:lang w:val="en-US"/>
+        </w:rPr>
+        <w:t xml:space="preserve"> is identified with the mobile application. Is a very thin client that allows the user to interact with the application server which contains the main part of  the business logic of the system.</w:t>
       </w:r>
     </w:p>
     <w:p>
@@ -4317,35 +4329,24 @@
       <w:pPr>
         <w:rPr>
           <w:b/>
+          <w:sz w:val="24"/>
           <w:lang w:val="en-US"/>
         </w:rPr>
       </w:pPr>
       <w:r>
         <w:rPr>
           <w:b/>
-          <w:lang w:val="en-US"/>
-        </w:rPr>
-        <w:t xml:space="preserve">Server Side </w:t>
-      </w:r>
-      <w:r>
+          <w:sz w:val="24"/>
+          <w:lang w:val="en-US"/>
+        </w:rPr>
+        <w:t xml:space="preserve">Server Side Database </w:t>
+      </w:r>
+    </w:p>
+    <w:p>
+      <w:pPr>
         <w:rPr>
           <w:b/>
-          <w:lang w:val="en-US"/>
-        </w:rPr>
-        <w:t>Database</w:t>
-      </w:r>
-      <w:r>
-        <w:rPr>
-          <w:b/>
-          <w:lang w:val="en-US"/>
-        </w:rPr>
-        <w:t xml:space="preserve"> </w:t>
-      </w:r>
-    </w:p>
-    <w:p>
-      <w:pPr>
-        <w:rPr>
-          <w:b/>
+          <w:sz w:val="24"/>
           <w:lang w:val="en-US"/>
         </w:rPr>
       </w:pPr>
@@ -4354,91 +4355,43 @@
       <w:pPr>
         <w:jc w:val="both"/>
         <w:rPr>
-          <w:lang w:val="en-US"/>
-        </w:rPr>
-      </w:pPr>
-      <w:r>
-        <w:rPr>
-          <w:lang w:val="en-US"/>
-        </w:rPr>
-        <w:t xml:space="preserve">The database tier runs </w:t>
-      </w:r>
-      <w:r>
-        <w:rPr>
-          <w:lang w:val="en-US"/>
-        </w:rPr>
-        <w:t xml:space="preserve">in an external database service that allow us to store data more safely than in an internal Db. We use InnoDB as </w:t>
-      </w:r>
-      <w:r>
-        <w:rPr>
-          <w:lang w:val="en-US"/>
-        </w:rPr>
-        <w:t xml:space="preserve">the database engine: the DBMS has to </w:t>
-      </w:r>
-      <w:r>
-        <w:rPr>
-          <w:lang w:val="en-US"/>
-        </w:rPr>
-        <w:t xml:space="preserve">support transactions and ensure </w:t>
-      </w:r>
-      <w:r>
-        <w:rPr>
-          <w:lang w:val="en-US"/>
-        </w:rPr>
-        <w:t>ACID properties</w:t>
-      </w:r>
-      <w:r>
-        <w:rPr>
-          <w:lang w:val="en-US"/>
-        </w:rPr>
-        <w:t xml:space="preserve">. </w:t>
-      </w:r>
-      <w:r>
-        <w:rPr>
-          <w:lang w:val="en-US"/>
-        </w:rPr>
-        <w:t>Access to the data must be granted only to authorized users possessing the</w:t>
-      </w:r>
-      <w:r>
-        <w:rPr>
-          <w:lang w:val="en-US"/>
-        </w:rPr>
-        <w:t xml:space="preserve"> </w:t>
-      </w:r>
-      <w:r>
-        <w:rPr>
-          <w:lang w:val="en-US"/>
-        </w:rPr>
-        <w:t>right credentials. Every software component that needs to access the DBMS</w:t>
-      </w:r>
-      <w:r>
-        <w:rPr>
-          <w:lang w:val="en-US"/>
-        </w:rPr>
-        <w:t>.</w:t>
+          <w:sz w:val="24"/>
+          <w:lang w:val="en-US"/>
+        </w:rPr>
+      </w:pPr>
+      <w:r>
+        <w:rPr>
+          <w:sz w:val="24"/>
+          <w:lang w:val="en-US"/>
+        </w:rPr>
+        <w:t>The database tier runs in an external database service that allow us to store data more safely than in an internal Db. We use InnoDB as the database engine: the DBMS has to support transactions and ensure ACID properties. Access to the data must be granted only to authorized users possessing the right credentials. Every software component that needs to access the DBMS.</w:t>
       </w:r>
     </w:p>
     <w:p>
       <w:pPr>
         <w:jc w:val="both"/>
         <w:rPr>
-          <w:lang w:val="en-US"/>
-        </w:rPr>
-      </w:pPr>
-      <w:r>
-        <w:rPr>
+          <w:sz w:val="24"/>
+          <w:lang w:val="en-US"/>
+        </w:rPr>
+      </w:pPr>
+      <w:r>
+        <w:rPr>
+          <w:sz w:val="24"/>
           <w:lang w:val="en-US"/>
         </w:rPr>
         <w:t>It’ important to remark that the user entity in the following schema is useful for the business tier(for example, we can store here the custom user policies). The user credentials are handled by a</w:t>
       </w:r>
       <w:r>
         <w:rPr>
+          <w:sz w:val="24"/>
           <w:lang w:val="en-US"/>
         </w:rPr>
         <w:t>n</w:t>
       </w:r>
       <w:r>
         <w:rPr>
+          <w:sz w:val="24"/>
           <w:lang w:val="en-US"/>
         </w:rPr>
         <w:t xml:space="preserve"> external backend service, for high security reasons.</w:t>
@@ -4771,54 +4724,34 @@
         <w:ind w:firstLine="0"/>
         <w:jc w:val="center"/>
         <w:rPr>
+          <w:sz w:val="24"/>
           <w:lang w:val="en-US"/>
         </w:rPr>
       </w:pPr>
       <w:r>
         <w:rPr>
           <w:i/>
-          <w:lang w:val="en-US"/>
-        </w:rPr>
-        <w:t xml:space="preserve">Figure </w:t>
+          <w:sz w:val="24"/>
+          <w:lang w:val="en-US"/>
+        </w:rPr>
+        <w:t>Figure 3</w:t>
       </w:r>
       <w:r>
         <w:rPr>
           <w:i/>
-          <w:lang w:val="en-US"/>
-        </w:rPr>
-        <w:t>3:</w:t>
+          <w:sz w:val="24"/>
+          <w:lang w:val="en-US"/>
+        </w:rPr>
+        <w:t xml:space="preserve">, </w:t>
       </w:r>
       <w:r>
         <w:rPr>
           <w:i/>
-          <w:lang w:val="en-US"/>
-        </w:rPr>
-        <w:t xml:space="preserve"> The Entity-Relationship diagram of the database schema.</w:t>
-      </w:r>
-    </w:p>
-    <w:p>
-      <w:pPr>
-        <w:pStyle w:val="Corpotesto"/>
-        <w:rPr>
-          <w:lang w:val="en-US"/>
-        </w:rPr>
-      </w:pPr>
-    </w:p>
-    <w:p>
-      <w:pPr>
-        <w:pStyle w:val="Corpotesto"/>
-        <w:rPr>
-          <w:lang w:val="en-US"/>
-        </w:rPr>
-      </w:pPr>
-    </w:p>
-    <w:p>
-      <w:pPr>
-        <w:pStyle w:val="Corpotesto"/>
-        <w:rPr>
-          <w:lang w:val="en-US"/>
-        </w:rPr>
-      </w:pPr>
+          <w:sz w:val="24"/>
+          <w:lang w:val="en-US"/>
+        </w:rPr>
+        <w:t>The Entity-Relationship diagram of the database schema.</w:t>
+      </w:r>
     </w:p>
     <w:p>
       <w:pPr>
@@ -4848,6 +4781,7 @@
       <w:pPr>
         <w:rPr>
           <w:b/>
+          <w:sz w:val="24"/>
           <w:lang w:val="en-US"/>
         </w:rPr>
       </w:pPr>
@@ -4855,102 +4789,83 @@
       <w:r>
         <w:rPr>
           <w:b/>
+          <w:sz w:val="24"/>
           <w:lang w:val="en-US"/>
         </w:rPr>
         <w:lastRenderedPageBreak/>
-        <w:t xml:space="preserve">Client Side </w:t>
-      </w:r>
-      <w:r>
+        <w:t>Client Side Database</w:t>
+      </w:r>
+    </w:p>
+    <w:p>
+      <w:pPr>
         <w:rPr>
           <w:b/>
-          <w:lang w:val="en-US"/>
-        </w:rPr>
-        <w:t>Database</w:t>
+          <w:sz w:val="24"/>
+          <w:lang w:val="en-US"/>
+        </w:rPr>
+      </w:pPr>
+    </w:p>
+    <w:p>
+      <w:pPr>
+        <w:jc w:val="both"/>
+        <w:rPr>
+          <w:sz w:val="24"/>
+          <w:lang w:val="en-US"/>
+        </w:rPr>
+      </w:pPr>
+      <w:r>
+        <w:rPr>
+          <w:sz w:val="24"/>
+          <w:lang w:val="en-US"/>
+        </w:rPr>
+        <w:t>The Client Db schema is composed by a synchronized light copy of the Server side Db.</w:t>
+      </w:r>
+    </w:p>
+    <w:p>
+      <w:pPr>
+        <w:jc w:val="both"/>
+        <w:rPr>
+          <w:sz w:val="24"/>
+          <w:lang w:val="en-US"/>
+        </w:rPr>
+      </w:pPr>
+      <w:r>
+        <w:rPr>
+          <w:sz w:val="24"/>
+          <w:lang w:val="en-US"/>
+        </w:rPr>
+        <w:t xml:space="preserve">We chose SQLite DBMS because is a best practice implement that on an Android application. The interaction with that is handled by an Android ORM (Object Relational Mapping), in particular we use greeDAO ORM service, like in the </w:t>
+      </w:r>
+      <w:r>
+        <w:rPr>
+          <w:i/>
+          <w:sz w:val="24"/>
+          <w:lang w:val="en-US"/>
+        </w:rPr>
+        <w:t>Figure 4</w:t>
+      </w:r>
+      <w:r>
+        <w:rPr>
+          <w:sz w:val="24"/>
+          <w:lang w:val="en-US"/>
+        </w:rPr>
+        <w:t xml:space="preserve"> below.</w:t>
       </w:r>
     </w:p>
     <w:p>
       <w:pPr>
         <w:rPr>
           <w:b/>
-          <w:lang w:val="en-US"/>
-        </w:rPr>
-      </w:pPr>
-    </w:p>
-    <w:p>
-      <w:pPr>
-        <w:jc w:val="both"/>
-        <w:rPr>
-          <w:lang w:val="en-US"/>
-        </w:rPr>
-      </w:pPr>
-      <w:r>
-        <w:rPr>
-          <w:lang w:val="en-US"/>
-        </w:rPr>
-        <w:t>The Client Db schema is composed by a synchronized light copy of the Server side Db.</w:t>
-      </w:r>
-    </w:p>
-    <w:p>
-      <w:pPr>
-        <w:jc w:val="both"/>
-        <w:rPr>
-          <w:lang w:val="en-US"/>
-        </w:rPr>
-      </w:pPr>
-      <w:r>
-        <w:rPr>
-          <w:lang w:val="en-US"/>
-        </w:rPr>
-        <w:t>We chose SQ</w:t>
-      </w:r>
-      <w:r>
-        <w:rPr>
-          <w:lang w:val="en-US"/>
-        </w:rPr>
-        <w:t>L</w:t>
-      </w:r>
-      <w:r>
-        <w:rPr>
-          <w:lang w:val="en-US"/>
-        </w:rPr>
-        <w:t xml:space="preserve">ite </w:t>
-      </w:r>
-      <w:r>
-        <w:rPr>
-          <w:lang w:val="en-US"/>
-        </w:rPr>
-        <w:t>DBMS</w:t>
-      </w:r>
-      <w:r>
-        <w:rPr>
-          <w:lang w:val="en-US"/>
-        </w:rPr>
-        <w:t xml:space="preserve"> because is a best practice implement that on an Android application. The interaction with that is handled by an Android ORM (Object Relational Mapping), in particular we use greeDAO ORM service, like in the </w:t>
-      </w:r>
-      <w:r>
-        <w:rPr>
-          <w:i/>
-          <w:lang w:val="en-US"/>
-        </w:rPr>
-        <w:t>Figure 4</w:t>
-      </w:r>
-      <w:r>
-        <w:rPr>
-          <w:lang w:val="en-US"/>
-        </w:rPr>
-        <w:t xml:space="preserve"> below</w:t>
-      </w:r>
-      <w:r>
-        <w:rPr>
-          <w:lang w:val="en-US"/>
-        </w:rPr>
-        <w:t>.</w:t>
-      </w:r>
+          <w:sz w:val="24"/>
+          <w:lang w:val="en-US"/>
+        </w:rPr>
+      </w:pPr>
     </w:p>
     <w:p>
       <w:pPr>
         <w:rPr>
           <w:b/>
+          <w:sz w:val="24"/>
           <w:lang w:val="en-US"/>
         </w:rPr>
       </w:pPr>
@@ -4959,29 +4874,24 @@
       <w:pPr>
         <w:rPr>
           <w:b/>
-          <w:lang w:val="en-US"/>
-        </w:rPr>
-      </w:pPr>
-    </w:p>
-    <w:p>
-      <w:pPr>
+          <w:sz w:val="24"/>
+          <w:lang w:val="en-US"/>
+        </w:rPr>
+      </w:pPr>
+    </w:p>
+    <w:p>
+      <w:pPr>
+        <w:jc w:val="center"/>
         <w:rPr>
           <w:b/>
-          <w:lang w:val="en-US"/>
-        </w:rPr>
-      </w:pPr>
-    </w:p>
-    <w:p>
-      <w:pPr>
-        <w:jc w:val="center"/>
-        <w:rPr>
-          <w:b/>
+          <w:sz w:val="24"/>
           <w:lang w:val="en-US"/>
         </w:rPr>
       </w:pPr>
       <w:r>
         <w:rPr>
           <w:noProof/>
+          <w:sz w:val="24"/>
           <w:lang w:val="en-US"/>
         </w:rPr>
         <w:drawing>
@@ -5041,6 +4951,7 @@
         <w:jc w:val="center"/>
         <w:rPr>
           <w:i/>
+          <w:sz w:val="24"/>
           <w:lang w:val="en-US"/>
         </w:rPr>
       </w:pPr>
@@ -5052,22 +4963,33 @@
         <w:jc w:val="center"/>
         <w:rPr>
           <w:i/>
+          <w:sz w:val="24"/>
           <w:lang w:val="en-US"/>
         </w:rPr>
       </w:pPr>
       <w:r>
         <w:rPr>
           <w:i/>
-          <w:lang w:val="en-US"/>
-        </w:rPr>
-        <w:t xml:space="preserve">Figure </w:t>
+          <w:sz w:val="24"/>
+          <w:lang w:val="en-US"/>
+        </w:rPr>
+        <w:t>Figure 4</w:t>
       </w:r>
       <w:r>
         <w:rPr>
           <w:i/>
-          <w:lang w:val="en-US"/>
-        </w:rPr>
-        <w:t>4: greenDao module connection</w:t>
+          <w:sz w:val="24"/>
+          <w:lang w:val="en-US"/>
+        </w:rPr>
+        <w:t>,</w:t>
+      </w:r>
+      <w:r>
+        <w:rPr>
+          <w:i/>
+          <w:sz w:val="24"/>
+          <w:lang w:val="en-US"/>
+        </w:rPr>
+        <w:t xml:space="preserve"> greenDao module connection</w:t>
       </w:r>
     </w:p>
     <w:p>
@@ -5076,6 +4998,7 @@
         <w:ind w:firstLine="0"/>
         <w:jc w:val="center"/>
         <w:rPr>
+          <w:sz w:val="24"/>
           <w:lang w:val="en-US"/>
         </w:rPr>
       </w:pPr>
@@ -5084,12 +5007,14 @@
       <w:pPr>
         <w:rPr>
           <w:b/>
+          <w:sz w:val="24"/>
           <w:lang w:val="en-US"/>
         </w:rPr>
       </w:pPr>
       <w:r>
         <w:rPr>
           <w:b/>
+          <w:sz w:val="24"/>
           <w:lang w:val="en-US"/>
         </w:rPr>
         <w:t>Controller projection</w:t>
@@ -5100,6 +5025,7 @@
         <w:ind w:left="720" w:firstLine="720"/>
         <w:jc w:val="center"/>
         <w:rPr>
+          <w:sz w:val="24"/>
           <w:lang w:val="en-US"/>
         </w:rPr>
       </w:pPr>
@@ -5110,11 +5036,13 @@
         <w:ind w:firstLine="0"/>
         <w:jc w:val="left"/>
         <w:rPr>
-          <w:lang w:val="en-US"/>
-        </w:rPr>
-      </w:pPr>
-      <w:r>
-        <w:rPr>
+          <w:sz w:val="24"/>
+          <w:lang w:val="en-US"/>
+        </w:rPr>
+      </w:pPr>
+      <w:r>
+        <w:rPr>
+          <w:sz w:val="24"/>
           <w:lang w:val="en-US"/>
         </w:rPr>
         <w:t xml:space="preserve">Controller subsystem is composed by three main components: </w:t>
@@ -5122,98 +5050,43 @@
       <w:r>
         <w:rPr>
           <w:i/>
-          <w:lang w:val="en-US"/>
-        </w:rPr>
-        <w:t>DataManager</w:t>
+          <w:sz w:val="24"/>
+          <w:lang w:val="en-US"/>
+        </w:rPr>
+        <w:t xml:space="preserve">DataManager, AccountManager </w:t>
+      </w:r>
+      <w:r>
+        <w:rPr>
+          <w:sz w:val="24"/>
+          <w:lang w:val="en-US"/>
+        </w:rPr>
+        <w:t>and</w:t>
       </w:r>
       <w:r>
         <w:rPr>
           <w:i/>
-          <w:lang w:val="en-US"/>
-        </w:rPr>
-        <w:t xml:space="preserve">, </w:t>
-      </w:r>
-      <w:r>
-        <w:rPr>
-          <w:i/>
-          <w:lang w:val="en-US"/>
-        </w:rPr>
-        <w:t>Ac</w:t>
-      </w:r>
-      <w:r>
-        <w:rPr>
-          <w:i/>
-          <w:lang w:val="en-US"/>
-        </w:rPr>
-        <w:t xml:space="preserve">countManager </w:t>
-      </w:r>
-      <w:r>
-        <w:rPr>
-          <w:lang w:val="en-US"/>
-        </w:rPr>
-        <w:t>and</w:t>
-      </w:r>
-      <w:r>
-        <w:rPr>
-          <w:i/>
-          <w:lang w:val="en-US"/>
-        </w:rPr>
-        <w:t xml:space="preserve"> </w:t>
-      </w:r>
-      <w:r>
-        <w:rPr>
-          <w:i/>
-          <w:lang w:val="en-US"/>
-        </w:rPr>
-        <w:t>R</w:t>
-      </w:r>
-      <w:r>
-        <w:rPr>
-          <w:i/>
-          <w:lang w:val="en-US"/>
-        </w:rPr>
-        <w:t>oute</w:t>
-      </w:r>
-      <w:r>
-        <w:rPr>
-          <w:i/>
-          <w:lang w:val="en-US"/>
-        </w:rPr>
-        <w:t>M</w:t>
-      </w:r>
-      <w:r>
-        <w:rPr>
-          <w:i/>
-          <w:lang w:val="en-US"/>
-        </w:rPr>
-        <w:t xml:space="preserve">anager. </w:t>
-      </w:r>
-      <w:r>
-        <w:rPr>
-          <w:lang w:val="en-US"/>
-        </w:rPr>
-        <w:t xml:space="preserve">The first one concerns all the business logic about the management of the data that will be putted/getted  into/from the database. The </w:t>
-      </w:r>
-      <w:r>
-        <w:rPr>
-          <w:lang w:val="en-US"/>
-        </w:rPr>
-        <w:t>R</w:t>
-      </w:r>
-      <w:r>
-        <w:rPr>
-          <w:lang w:val="en-US"/>
-        </w:rPr>
-        <w:t xml:space="preserve">outeManager provides the logic about find the best solutions to link the events of the use with se Google Maps Api and Sharing services Api support . The accountManager has the goal to identify the user </w:t>
-      </w:r>
-      <w:r>
-        <w:rPr>
+          <w:sz w:val="24"/>
+          <w:lang w:val="en-US"/>
+        </w:rPr>
+        <w:t xml:space="preserve"> RouteManager. </w:t>
+      </w:r>
+      <w:r>
+        <w:rPr>
+          <w:sz w:val="24"/>
+          <w:lang w:val="en-US"/>
+        </w:rPr>
+        <w:t xml:space="preserve">The first one concerns all the business logic about the management of the data that will be putted/getted  into/from the database. The RouteManager provides the logic about find the best solutions to link the events of the use with se Google Maps Api and Sharing services Api support . The accountManager has the goal to identify the user </w:t>
+      </w:r>
+      <w:r>
+        <w:rPr>
+          <w:sz w:val="24"/>
           <w:lang w:val="en-US"/>
         </w:rPr>
         <w:t xml:space="preserve">with the support of </w:t>
       </w:r>
       <w:r>
         <w:rPr>
+          <w:sz w:val="24"/>
           <w:lang w:val="en-US"/>
         </w:rPr>
         <w:t>Firebase Api.</w:t>
@@ -5487,53 +5360,42 @@
         <w:jc w:val="center"/>
         <w:rPr>
           <w:b/>
+          <w:sz w:val="24"/>
           <w:lang w:val="en-US"/>
         </w:rPr>
       </w:pPr>
       <w:r>
         <w:rPr>
           <w:i/>
-          <w:lang w:val="en-US"/>
-        </w:rPr>
-        <w:t xml:space="preserve">Figure </w:t>
+          <w:sz w:val="24"/>
+          <w:lang w:val="en-US"/>
+        </w:rPr>
+        <w:t>Figure 5</w:t>
       </w:r>
       <w:r>
         <w:rPr>
           <w:i/>
-          <w:lang w:val="en-US"/>
-        </w:rPr>
-        <w:t>5</w:t>
+          <w:sz w:val="24"/>
+          <w:lang w:val="en-US"/>
+        </w:rPr>
+        <w:t>,</w:t>
       </w:r>
       <w:r>
         <w:rPr>
           <w:i/>
-          <w:lang w:val="en-US"/>
-        </w:rPr>
-        <w:t xml:space="preserve">: </w:t>
+          <w:sz w:val="24"/>
+          <w:lang w:val="en-US"/>
+        </w:rPr>
+        <w:t xml:space="preserve"> </w:t>
       </w:r>
       <w:r>
         <w:rPr>
           <w:i/>
+          <w:sz w:val="24"/>
           <w:lang w:val="en-US"/>
         </w:rPr>
         <w:t>Controller Projection Schema</w:t>
       </w:r>
-    </w:p>
-    <w:p>
-      <w:pPr>
-        <w:rPr>
-          <w:b/>
-          <w:lang w:val="en-US"/>
-        </w:rPr>
-      </w:pPr>
-    </w:p>
-    <w:p>
-      <w:pPr>
-        <w:rPr>
-          <w:b/>
-          <w:lang w:val="en-US"/>
-        </w:rPr>
-      </w:pPr>
     </w:p>
     <w:p>
       <w:pPr>
@@ -5559,6 +5421,7 @@
       <w:pPr>
         <w:pStyle w:val="Corpotesto"/>
         <w:rPr>
+          <w:sz w:val="24"/>
           <w:lang w:val="en-US"/>
         </w:rPr>
       </w:pPr>
@@ -5567,11 +5430,13 @@
       <w:pPr>
         <w:jc w:val="both"/>
         <w:rPr>
-          <w:lang w:val="en-US"/>
-        </w:rPr>
-      </w:pPr>
-      <w:r>
-        <w:rPr>
+          <w:sz w:val="24"/>
+          <w:lang w:val="en-US"/>
+        </w:rPr>
+      </w:pPr>
+      <w:r>
+        <w:rPr>
+          <w:sz w:val="24"/>
           <w:lang w:val="en-US"/>
         </w:rPr>
         <w:t>The system architecture  is divided in three tiers and it is based.</w:t>
@@ -5594,11 +5459,13 @@
         <w:spacing w:line="276" w:lineRule="auto"/>
         <w:jc w:val="both"/>
         <w:rPr>
-          <w:lang w:val="en-US"/>
-        </w:rPr>
-      </w:pPr>
-      <w:r>
-        <w:rPr>
+          <w:sz w:val="24"/>
+          <w:lang w:val="en-US"/>
+        </w:rPr>
+      </w:pPr>
+      <w:r>
+        <w:rPr>
+          <w:sz w:val="24"/>
           <w:lang w:val="en-US"/>
         </w:rPr>
         <w:t>The client tier is composed by the  mobile application that communicate with the business tier</w:t>
@@ -5621,11 +5488,13 @@
         <w:spacing w:line="276" w:lineRule="auto"/>
         <w:jc w:val="both"/>
         <w:rPr>
-          <w:lang w:val="en-US"/>
-        </w:rPr>
-      </w:pPr>
-      <w:r>
-        <w:rPr>
+          <w:sz w:val="24"/>
+          <w:lang w:val="en-US"/>
+        </w:rPr>
+      </w:pPr>
+      <w:r>
+        <w:rPr>
+          <w:sz w:val="24"/>
           <w:lang w:val="en-US"/>
         </w:rPr>
         <w:t>The business tier is based on  Spring framework because it represent the best practice for these types of system. The details of this framework are discussed in the next page.</w:t>
@@ -5648,11 +5517,13 @@
         <w:spacing w:line="276" w:lineRule="auto"/>
         <w:jc w:val="both"/>
         <w:rPr>
-          <w:lang w:val="en-US"/>
-        </w:rPr>
-      </w:pPr>
-      <w:r>
-        <w:rPr>
+          <w:sz w:val="24"/>
+          <w:lang w:val="en-US"/>
+        </w:rPr>
+      </w:pPr>
+      <w:r>
+        <w:rPr>
+          <w:sz w:val="24"/>
           <w:lang w:val="en-US"/>
         </w:rPr>
         <w:t>The Database tier is mainly composed by the External Database Server. The communication with the business tier is performed via JDBC connector.</w:t>
@@ -5665,16 +5536,6 @@
         <w:rPr>
           <w:b/>
           <w:i/>
-          <w:lang w:val="en-US"/>
-        </w:rPr>
-      </w:pPr>
-    </w:p>
-    <w:p>
-      <w:pPr>
-        <w:pStyle w:val="Corpotesto"/>
-        <w:rPr>
-          <w:sz w:val="24"/>
-          <w:szCs w:val="24"/>
           <w:lang w:val="en-US"/>
         </w:rPr>
       </w:pPr>
@@ -5710,7 +5571,7 @@
               <wp:align>center</wp:align>
             </wp:positionH>
             <wp:positionV relativeFrom="paragraph">
-              <wp:posOffset>5715</wp:posOffset>
+              <wp:posOffset>148273</wp:posOffset>
             </wp:positionV>
             <wp:extent cx="3063240" cy="4511040"/>
             <wp:effectExtent l="0" t="0" r="3810" b="3810"/>
@@ -5944,6 +5805,26 @@
     <w:p>
       <w:pPr>
         <w:pStyle w:val="Corpotesto"/>
+        <w:rPr>
+          <w:sz w:val="24"/>
+          <w:szCs w:val="24"/>
+          <w:lang w:val="en-US"/>
+        </w:rPr>
+      </w:pPr>
+    </w:p>
+    <w:p>
+      <w:pPr>
+        <w:pStyle w:val="Corpotesto"/>
+        <w:rPr>
+          <w:sz w:val="24"/>
+          <w:szCs w:val="24"/>
+          <w:lang w:val="en-US"/>
+        </w:rPr>
+      </w:pPr>
+    </w:p>
+    <w:p>
+      <w:pPr>
+        <w:pStyle w:val="Corpotesto"/>
         <w:tabs>
           <w:tab w:val="left" w:pos="5060"/>
         </w:tabs>
@@ -5961,7 +5842,7 @@
           <w:szCs w:val="24"/>
           <w:lang w:val="en-US"/>
         </w:rPr>
-        <w:t xml:space="preserve">Figure </w:t>
+        <w:t xml:space="preserve">Figure 6, </w:t>
       </w:r>
       <w:r>
         <w:rPr>
@@ -5970,309 +5851,395 @@
           <w:szCs w:val="24"/>
           <w:lang w:val="en-US"/>
         </w:rPr>
-        <w:t>6</w:t>
-      </w:r>
-      <w:r>
-        <w:rPr>
+        <w:t>The detailed description of tiers</w:t>
+      </w:r>
+    </w:p>
+    <w:p>
+      <w:pPr>
+        <w:pStyle w:val="Corpotesto"/>
+        <w:rPr>
+          <w:sz w:val="24"/>
+          <w:szCs w:val="24"/>
+          <w:lang w:val="en-US"/>
+        </w:rPr>
+      </w:pPr>
+    </w:p>
+    <w:p>
+      <w:pPr>
+        <w:jc w:val="center"/>
+        <w:rPr>
+          <w:b/>
+          <w:sz w:val="24"/>
+          <w:lang w:val="en-US"/>
+        </w:rPr>
+      </w:pPr>
+      <w:r>
+        <w:rPr>
+          <w:b/>
+          <w:sz w:val="24"/>
+          <w:lang w:val="en-US"/>
+        </w:rPr>
+        <w:lastRenderedPageBreak/>
+        <w:t xml:space="preserve">Why Spring </w:t>
+      </w:r>
+      <w:r>
+        <w:rPr>
+          <w:b/>
+          <w:sz w:val="24"/>
+          <w:lang w:val="en-US"/>
+        </w:rPr>
+        <w:t>F</w:t>
+      </w:r>
+      <w:r>
+        <w:rPr>
+          <w:b/>
+          <w:sz w:val="24"/>
+          <w:lang w:val="en-US"/>
+        </w:rPr>
+        <w:t xml:space="preserve">ramework ? </w:t>
+      </w:r>
+    </w:p>
+    <w:p>
+      <w:pPr>
+        <w:jc w:val="center"/>
+        <w:rPr>
+          <w:b/>
+          <w:sz w:val="24"/>
+          <w:lang w:val="en-US"/>
+        </w:rPr>
+      </w:pPr>
+    </w:p>
+    <w:p>
+      <w:pPr>
+        <w:jc w:val="center"/>
+        <w:rPr>
+          <w:b/>
           <w:i/>
-          <w:sz w:val="24"/>
-          <w:szCs w:val="24"/>
-          <w:lang w:val="en-US"/>
-        </w:rPr>
-        <w:t xml:space="preserve">, </w:t>
-      </w:r>
-    </w:p>
-    <w:p>
-      <w:pPr>
-        <w:pStyle w:val="Corpotesto"/>
-        <w:rPr>
-          <w:sz w:val="24"/>
-          <w:szCs w:val="24"/>
-          <w:lang w:val="en-US"/>
-        </w:rPr>
-      </w:pPr>
-    </w:p>
-    <w:p>
-      <w:pPr>
-        <w:pStyle w:val="Corpotesto"/>
-        <w:rPr>
-          <w:sz w:val="24"/>
-          <w:szCs w:val="24"/>
-          <w:lang w:val="en-US"/>
-        </w:rPr>
-      </w:pPr>
-    </w:p>
-    <w:p>
-      <w:pPr>
-        <w:pStyle w:val="Corpotesto"/>
-        <w:rPr>
-          <w:sz w:val="24"/>
-          <w:szCs w:val="24"/>
-          <w:lang w:val="en-US"/>
-        </w:rPr>
-      </w:pPr>
-    </w:p>
-    <w:p>
-      <w:pPr>
-        <w:pStyle w:val="Corpotesto"/>
-        <w:rPr>
-          <w:sz w:val="24"/>
-          <w:szCs w:val="24"/>
-          <w:lang w:val="en-US"/>
-        </w:rPr>
-      </w:pPr>
-    </w:p>
-    <w:p>
-      <w:pPr>
-        <w:pStyle w:val="Corpotesto"/>
-        <w:rPr>
-          <w:sz w:val="24"/>
-          <w:szCs w:val="24"/>
-          <w:lang w:val="en-US"/>
-        </w:rPr>
-      </w:pPr>
-    </w:p>
-    <w:p>
-      <w:pPr>
-        <w:pStyle w:val="Corpotesto"/>
-        <w:rPr>
-          <w:sz w:val="24"/>
-          <w:szCs w:val="24"/>
-          <w:lang w:val="en-US"/>
-        </w:rPr>
-      </w:pPr>
-    </w:p>
-    <w:p>
-      <w:pPr>
-        <w:pStyle w:val="Corpotesto"/>
-        <w:rPr>
-          <w:sz w:val="24"/>
-          <w:szCs w:val="24"/>
-          <w:lang w:val="en-US"/>
-        </w:rPr>
-      </w:pPr>
-    </w:p>
-    <w:p>
-      <w:pPr>
-        <w:pStyle w:val="Corpotesto"/>
-        <w:rPr>
-          <w:sz w:val="24"/>
-          <w:szCs w:val="24"/>
-          <w:lang w:val="en-US"/>
-        </w:rPr>
-      </w:pPr>
-      <w:bookmarkStart w:id="14" w:name="_GoBack"/>
-      <w:bookmarkEnd w:id="14"/>
-    </w:p>
-    <w:p>
-      <w:pPr>
-        <w:pStyle w:val="Corpotesto"/>
-        <w:rPr>
-          <w:sz w:val="24"/>
-          <w:szCs w:val="24"/>
-          <w:lang w:val="en-US"/>
-        </w:rPr>
-      </w:pPr>
-    </w:p>
-    <w:p>
-      <w:pPr>
-        <w:pStyle w:val="Corpotesto"/>
-        <w:rPr>
-          <w:sz w:val="24"/>
-          <w:szCs w:val="24"/>
-          <w:lang w:val="en-US"/>
-        </w:rPr>
-      </w:pPr>
-    </w:p>
-    <w:p>
-      <w:pPr>
-        <w:pStyle w:val="Corpotesto"/>
-        <w:rPr>
-          <w:sz w:val="24"/>
-          <w:szCs w:val="24"/>
-          <w:lang w:val="en-US"/>
-        </w:rPr>
-      </w:pPr>
-    </w:p>
-    <w:p>
-      <w:pPr>
-        <w:pStyle w:val="Corpotesto"/>
-        <w:rPr>
-          <w:sz w:val="24"/>
-          <w:szCs w:val="24"/>
-          <w:lang w:val="en-US"/>
-        </w:rPr>
-      </w:pPr>
-    </w:p>
-    <w:p>
-      <w:pPr>
-        <w:pStyle w:val="Corpotesto"/>
-        <w:rPr>
-          <w:sz w:val="24"/>
-          <w:szCs w:val="24"/>
-          <w:lang w:val="en-US"/>
-        </w:rPr>
-      </w:pPr>
-    </w:p>
-    <w:p>
-      <w:pPr>
-        <w:pStyle w:val="Corpotesto"/>
-        <w:rPr>
-          <w:sz w:val="24"/>
-          <w:szCs w:val="24"/>
-          <w:lang w:val="en-US"/>
-        </w:rPr>
-      </w:pPr>
-    </w:p>
-    <w:p>
-      <w:pPr>
-        <w:pStyle w:val="Corpotesto"/>
-        <w:rPr>
-          <w:sz w:val="24"/>
-          <w:szCs w:val="24"/>
-          <w:lang w:val="en-US"/>
-        </w:rPr>
-      </w:pPr>
-    </w:p>
-    <w:p>
-      <w:pPr>
-        <w:pStyle w:val="Corpotesto"/>
-        <w:rPr>
-          <w:sz w:val="24"/>
-          <w:szCs w:val="24"/>
-          <w:lang w:val="en-US"/>
-        </w:rPr>
-      </w:pPr>
-    </w:p>
-    <w:p>
-      <w:pPr>
-        <w:pStyle w:val="Corpotesto"/>
-        <w:rPr>
-          <w:sz w:val="24"/>
-          <w:szCs w:val="24"/>
-          <w:lang w:val="en-US"/>
-        </w:rPr>
-      </w:pPr>
-    </w:p>
-    <w:p>
-      <w:pPr>
-        <w:pStyle w:val="Corpotesto"/>
-        <w:rPr>
-          <w:sz w:val="24"/>
-          <w:szCs w:val="24"/>
-          <w:lang w:val="en-US"/>
-        </w:rPr>
-      </w:pPr>
-    </w:p>
-    <w:p>
-      <w:pPr>
-        <w:pStyle w:val="Corpotesto"/>
-        <w:rPr>
-          <w:sz w:val="24"/>
-          <w:szCs w:val="24"/>
-          <w:lang w:val="en-US"/>
-        </w:rPr>
-      </w:pPr>
-    </w:p>
-    <w:p>
-      <w:pPr>
-        <w:pStyle w:val="Corpotesto"/>
-        <w:rPr>
-          <w:sz w:val="24"/>
-          <w:szCs w:val="24"/>
-          <w:lang w:val="en-US"/>
-        </w:rPr>
-      </w:pPr>
-    </w:p>
-    <w:p>
-      <w:pPr>
-        <w:pStyle w:val="Corpotesto"/>
-        <w:rPr>
-          <w:sz w:val="24"/>
-          <w:szCs w:val="24"/>
-          <w:lang w:val="en-US"/>
-        </w:rPr>
-      </w:pPr>
-    </w:p>
-    <w:p>
-      <w:pPr>
-        <w:pStyle w:val="Corpotesto"/>
-        <w:rPr>
-          <w:sz w:val="24"/>
-          <w:szCs w:val="24"/>
-          <w:lang w:val="en-US"/>
-        </w:rPr>
-      </w:pPr>
-    </w:p>
-    <w:p>
-      <w:pPr>
-        <w:pStyle w:val="Corpotesto"/>
-        <w:rPr>
-          <w:sz w:val="24"/>
-          <w:szCs w:val="24"/>
-          <w:lang w:val="en-US"/>
-        </w:rPr>
-      </w:pPr>
-    </w:p>
-    <w:p>
-      <w:pPr>
-        <w:pStyle w:val="Corpotesto"/>
-        <w:rPr>
-          <w:sz w:val="24"/>
-          <w:szCs w:val="24"/>
-          <w:lang w:val="en-US"/>
-        </w:rPr>
-      </w:pPr>
-    </w:p>
-    <w:p>
-      <w:pPr>
-        <w:pStyle w:val="Corpotesto"/>
-        <w:rPr>
-          <w:sz w:val="24"/>
-          <w:szCs w:val="24"/>
-          <w:lang w:val="en-US"/>
-        </w:rPr>
-      </w:pPr>
-    </w:p>
-    <w:p>
-      <w:pPr>
-        <w:pStyle w:val="Corpotesto"/>
-        <w:rPr>
-          <w:sz w:val="24"/>
-          <w:szCs w:val="24"/>
-          <w:lang w:val="en-US"/>
-        </w:rPr>
-      </w:pPr>
-    </w:p>
-    <w:p>
-      <w:pPr>
-        <w:pStyle w:val="Corpotesto"/>
-        <w:rPr>
-          <w:sz w:val="24"/>
-          <w:szCs w:val="24"/>
-          <w:lang w:val="en-US"/>
-        </w:rPr>
-      </w:pPr>
-    </w:p>
-    <w:p>
-      <w:pPr>
-        <w:pStyle w:val="Corpotesto"/>
-        <w:rPr>
-          <w:sz w:val="24"/>
-          <w:szCs w:val="24"/>
-          <w:lang w:val="en-US"/>
-        </w:rPr>
-      </w:pPr>
-    </w:p>
-    <w:p>
-      <w:pPr>
-        <w:pStyle w:val="Corpotesto"/>
-        <w:rPr>
-          <w:sz w:val="24"/>
-          <w:szCs w:val="24"/>
-          <w:lang w:val="en-US"/>
-        </w:rPr>
-      </w:pPr>
+          <w:noProof/>
+          <w:sz w:val="24"/>
+          <w:lang w:val="en-US"/>
+        </w:rPr>
+      </w:pPr>
+    </w:p>
+    <w:p>
+      <w:pPr>
+        <w:jc w:val="both"/>
+        <w:rPr>
+          <w:sz w:val="24"/>
+          <w:lang w:val="en-US"/>
+        </w:rPr>
+      </w:pPr>
+      <w:r>
+        <w:rPr>
+          <w:noProof/>
+          <w:sz w:val="24"/>
+          <w:lang w:val="en-US"/>
+        </w:rPr>
+        <w:t>We chose to use Spring because is a powerful framework based on Java Enterprise Edition, that simply the devolpment of the server side  providing specific functionalities. It’s a framework based on MVC paradigm (Architectural Pattern used in this system as specified in the dedicated section).</w:t>
+      </w:r>
+    </w:p>
+    <w:p>
+      <w:pPr>
+        <w:jc w:val="both"/>
+        <w:rPr>
+          <w:sz w:val="24"/>
+          <w:lang w:val="en-US"/>
+        </w:rPr>
+      </w:pPr>
+      <w:r>
+        <w:rPr>
+          <w:sz w:val="24"/>
+          <w:lang w:val="en-US"/>
+        </w:rPr>
+        <w:t>Spring comes with some of the existing technologies like ORM framework, logging framework, J2EE and JDK Timers and more, hence we don’t need to integrate explicitly those technologies.</w:t>
+      </w:r>
+    </w:p>
+    <w:p>
+      <w:pPr>
+        <w:jc w:val="both"/>
+        <w:rPr>
+          <w:sz w:val="24"/>
+          <w:lang w:val="en-US"/>
+        </w:rPr>
+      </w:pPr>
+      <w:r>
+        <w:rPr>
+          <w:sz w:val="24"/>
+          <w:lang w:val="en-US"/>
+        </w:rPr>
+        <w:t>Spring can eliminate the creation of the singleton classes.</w:t>
+      </w:r>
+      <w:r>
+        <w:rPr>
+          <w:sz w:val="24"/>
+          <w:lang w:val="en-US"/>
+        </w:rPr>
+        <w:t xml:space="preserve"> </w:t>
+      </w:r>
+      <w:r>
+        <w:rPr>
+          <w:sz w:val="24"/>
+          <w:lang w:val="en-US"/>
+        </w:rPr>
+        <w:t xml:space="preserve">Spring framework is both complete and modular, because </w:t>
+      </w:r>
+      <w:r>
+        <w:rPr>
+          <w:sz w:val="24"/>
+          <w:lang w:val="en-US"/>
+        </w:rPr>
+        <w:t>it</w:t>
+      </w:r>
+      <w:r>
+        <w:rPr>
+          <w:sz w:val="24"/>
+          <w:lang w:val="en-US"/>
+        </w:rPr>
+        <w:t xml:space="preserve"> has a layered architecture.</w:t>
+      </w:r>
+      <w:r>
+        <w:rPr>
+          <w:sz w:val="24"/>
+          <w:lang w:val="en-US"/>
+        </w:rPr>
+        <w:t xml:space="preserve"> This</w:t>
+      </w:r>
+      <w:r>
+        <w:rPr>
+          <w:sz w:val="24"/>
+          <w:lang w:val="en-US"/>
+        </w:rPr>
+        <w:t xml:space="preserve"> framework includes support for managing business objects and exposing their services to the presentation tier components, so that the web and desktop applications can access the same objects</w:t>
+      </w:r>
+      <w:r>
+        <w:rPr>
+          <w:sz w:val="24"/>
+          <w:lang w:val="en-US"/>
+        </w:rPr>
+        <w:t>. It</w:t>
+      </w:r>
+      <w:r>
+        <w:rPr>
+          <w:sz w:val="24"/>
+          <w:lang w:val="en-US"/>
+        </w:rPr>
+        <w:t xml:space="preserve"> has taken the best practice that have been proven over the years in several applications and formalized as design patterns.</w:t>
+      </w:r>
+      <w:r>
+        <w:rPr>
+          <w:sz w:val="24"/>
+          <w:lang w:val="en-US"/>
+        </w:rPr>
+        <w:t xml:space="preserve"> </w:t>
+      </w:r>
+      <w:r>
+        <w:rPr>
+          <w:sz w:val="24"/>
+          <w:lang w:val="en-US"/>
+        </w:rPr>
+        <w:t>Spring application can be used for the development of different kind of applications, like standalone applications, standalone GUI applications, Web applications and applets as well.</w:t>
+      </w:r>
+      <w:r>
+        <w:rPr>
+          <w:sz w:val="24"/>
+          <w:lang w:val="en-US"/>
+        </w:rPr>
+        <w:t xml:space="preserve"> </w:t>
+      </w:r>
+      <w:r>
+        <w:rPr>
+          <w:i/>
+          <w:sz w:val="24"/>
+          <w:lang w:val="en-US"/>
+        </w:rPr>
+        <w:t xml:space="preserve">Figure 7 </w:t>
+      </w:r>
+      <w:r>
+        <w:rPr>
+          <w:sz w:val="24"/>
+          <w:lang w:val="en-US"/>
+        </w:rPr>
+        <w:t>shows clearly how the Spring modules are integrated with our designed system.</w:t>
+      </w:r>
+    </w:p>
+    <w:p>
+      <w:pPr>
+        <w:jc w:val="both"/>
+        <w:rPr>
+          <w:lang w:val="en-US"/>
+        </w:rPr>
+      </w:pPr>
+    </w:p>
+    <w:p>
+      <w:pPr>
+        <w:jc w:val="both"/>
+        <w:rPr>
+          <w:lang w:val="en-US"/>
+        </w:rPr>
+      </w:pPr>
+    </w:p>
+    <w:p>
+      <w:pPr>
+        <w:jc w:val="both"/>
+        <w:rPr>
+          <w:lang w:val="en-US"/>
+        </w:rPr>
+      </w:pPr>
+    </w:p>
+    <w:p>
+      <w:pPr>
+        <w:jc w:val="both"/>
+        <w:rPr>
+          <w:lang w:val="en-US"/>
+        </w:rPr>
+      </w:pPr>
+      <w:r>
+        <w:rPr>
+          <w:b/>
+          <w:i/>
+          <w:noProof/>
+          <w:lang w:val="en-US"/>
+        </w:rPr>
+        <w:drawing>
+          <wp:anchor distT="0" distB="0" distL="114300" distR="114300" simplePos="0" relativeHeight="251678208" behindDoc="0" locked="0" layoutInCell="1" allowOverlap="1" wp14:anchorId="78EBB701">
+            <wp:simplePos x="0" y="0"/>
+            <wp:positionH relativeFrom="margin">
+              <wp:align>left</wp:align>
+            </wp:positionH>
+            <wp:positionV relativeFrom="paragraph">
+              <wp:posOffset>309245</wp:posOffset>
+            </wp:positionV>
+            <wp:extent cx="5505450" cy="3674870"/>
+            <wp:effectExtent l="0" t="0" r="0" b="1905"/>
+            <wp:wrapThrough wrapText="bothSides">
+              <wp:wrapPolygon edited="0">
+                <wp:start x="0" y="0"/>
+                <wp:lineTo x="0" y="21499"/>
+                <wp:lineTo x="21525" y="21499"/>
+                <wp:lineTo x="21525" y="0"/>
+                <wp:lineTo x="0" y="0"/>
+              </wp:wrapPolygon>
+            </wp:wrapThrough>
+            <wp:docPr id="26" name="Immagine 26"/>
+            <wp:cNvGraphicFramePr>
+              <a:graphicFrameLocks xmlns:a="http://schemas.openxmlformats.org/drawingml/2006/main" noChangeAspect="1"/>
+            </wp:cNvGraphicFramePr>
+            <a:graphic xmlns:a="http://schemas.openxmlformats.org/drawingml/2006/main">
+              <a:graphicData uri="http://schemas.openxmlformats.org/drawingml/2006/picture">
+                <pic:pic xmlns:pic="http://schemas.openxmlformats.org/drawingml/2006/picture">
+                  <pic:nvPicPr>
+                    <pic:cNvPr id="0" name="Picture 2"/>
+                    <pic:cNvPicPr>
+                      <a:picLocks noChangeAspect="1" noChangeArrowheads="1"/>
+                    </pic:cNvPicPr>
+                  </pic:nvPicPr>
+                  <pic:blipFill>
+                    <a:blip r:embed="rId20">
+                      <a:extLst>
+                        <a:ext uri="{28A0092B-C50C-407E-A947-70E740481C1C}">
+                          <a14:useLocalDpi xmlns:a14="http://schemas.microsoft.com/office/drawing/2010/main" val="0"/>
+                        </a:ext>
+                      </a:extLst>
+                    </a:blip>
+                    <a:srcRect/>
+                    <a:stretch>
+                      <a:fillRect/>
+                    </a:stretch>
+                  </pic:blipFill>
+                  <pic:spPr bwMode="auto">
+                    <a:xfrm>
+                      <a:off x="0" y="0"/>
+                      <a:ext cx="5505450" cy="3674870"/>
+                    </a:xfrm>
+                    <a:prstGeom prst="rect">
+                      <a:avLst/>
+                    </a:prstGeom>
+                    <a:noFill/>
+                    <a:ln>
+                      <a:noFill/>
+                    </a:ln>
+                  </pic:spPr>
+                </pic:pic>
+              </a:graphicData>
+            </a:graphic>
+            <wp14:sizeRelH relativeFrom="page">
+              <wp14:pctWidth>0</wp14:pctWidth>
+            </wp14:sizeRelH>
+            <wp14:sizeRelV relativeFrom="page">
+              <wp14:pctHeight>0</wp14:pctHeight>
+            </wp14:sizeRelV>
+          </wp:anchor>
+        </w:drawing>
+      </w:r>
+    </w:p>
+    <w:p>
+      <w:pPr>
+        <w:jc w:val="both"/>
+        <w:rPr>
+          <w:lang w:val="en-US"/>
+        </w:rPr>
+      </w:pPr>
+    </w:p>
+    <w:p>
+      <w:pPr>
+        <w:pStyle w:val="Corpotesto"/>
+        <w:jc w:val="center"/>
+        <w:rPr>
+          <w:i/>
+          <w:lang w:val="en-US"/>
+        </w:rPr>
+      </w:pPr>
+    </w:p>
+    <w:p>
+      <w:pPr>
+        <w:pStyle w:val="Corpotesto"/>
+        <w:jc w:val="center"/>
+        <w:rPr>
+          <w:sz w:val="28"/>
+          <w:szCs w:val="24"/>
+          <w:lang w:val="en-US"/>
+        </w:rPr>
+      </w:pPr>
+      <w:r>
+        <w:rPr>
+          <w:i/>
+          <w:sz w:val="24"/>
+          <w:lang w:val="en-US"/>
+        </w:rPr>
+        <w:t>Figure 7</w:t>
+      </w:r>
+      <w:r>
+        <w:rPr>
+          <w:i/>
+          <w:sz w:val="24"/>
+          <w:lang w:val="en-US"/>
+        </w:rPr>
+        <w:t>:</w:t>
+      </w:r>
+      <w:r>
+        <w:rPr>
+          <w:i/>
+          <w:sz w:val="24"/>
+          <w:lang w:val="en-US"/>
+        </w:rPr>
+        <w:t xml:space="preserve"> </w:t>
+      </w:r>
+      <w:r>
+        <w:rPr>
+          <w:i/>
+          <w:sz w:val="24"/>
+          <w:lang w:val="en-US"/>
+        </w:rPr>
+        <w:t>Spring Framework Modules</w:t>
+      </w:r>
+      <w:r>
+        <w:rPr>
+          <w:i/>
+          <w:sz w:val="24"/>
+          <w:lang w:val="en-US"/>
+        </w:rPr>
+        <w:t xml:space="preserve"> Integration</w:t>
+      </w:r>
     </w:p>
     <w:p>
       <w:pPr>
@@ -6293,7 +6260,7 @@
           <w:lang w:val="en-US"/>
         </w:rPr>
       </w:pPr>
-      <w:bookmarkStart w:id="15" w:name="_Toc499027010"/>
+      <w:bookmarkStart w:id="14" w:name="_Toc499027010"/>
       <w:r>
         <w:rPr>
           <w:sz w:val="28"/>
@@ -6319,7 +6286,7 @@
         </w:rPr>
         <w:t>View</w:t>
       </w:r>
-      <w:bookmarkEnd w:id="15"/>
+      <w:bookmarkEnd w:id="14"/>
     </w:p>
     <w:p>
       <w:pPr>
@@ -6513,7 +6480,7 @@
                     </pic:cNvPicPr>
                   </pic:nvPicPr>
                   <pic:blipFill>
-                    <a:blip r:embed="rId20">
+                    <a:blip r:embed="rId21">
                       <a:extLst>
                         <a:ext uri="{28A0092B-C50C-407E-A947-70E740481C1C}">
                           <a14:useLocalDpi xmlns:a14="http://schemas.microsoft.com/office/drawing/2010/main" val="0"/>
@@ -6577,7 +6544,25 @@
           <w:szCs w:val="24"/>
           <w:lang w:val="fr-FR"/>
         </w:rPr>
-        <w:t>Figure x, User Login</w:t>
+        <w:t xml:space="preserve">Figure </w:t>
+      </w:r>
+      <w:r>
+        <w:rPr>
+          <w:i/>
+          <w:sz w:val="24"/>
+          <w:szCs w:val="24"/>
+          <w:lang w:val="fr-FR"/>
+        </w:rPr>
+        <w:t>8</w:t>
+      </w:r>
+      <w:r>
+        <w:rPr>
+          <w:i/>
+          <w:sz w:val="24"/>
+          <w:szCs w:val="24"/>
+          <w:lang w:val="fr-FR"/>
+        </w:rPr>
+        <w:t>, User Login</w:t>
       </w:r>
     </w:p>
     <w:p>
@@ -6678,7 +6663,7 @@
                     </pic:cNvPicPr>
                   </pic:nvPicPr>
                   <pic:blipFill>
-                    <a:blip r:embed="rId21">
+                    <a:blip r:embed="rId22">
                       <a:extLst>
                         <a:ext uri="{28A0092B-C50C-407E-A947-70E740481C1C}">
                           <a14:useLocalDpi xmlns:a14="http://schemas.microsoft.com/office/drawing/2010/main" val="0"/>
@@ -6791,7 +6776,25 @@
           <w:szCs w:val="24"/>
           <w:lang w:val="fr-FR"/>
         </w:rPr>
-        <w:t>Figure x, Transport Solution Calculation</w:t>
+        <w:t xml:space="preserve">Figure </w:t>
+      </w:r>
+      <w:r>
+        <w:rPr>
+          <w:i/>
+          <w:sz w:val="24"/>
+          <w:szCs w:val="24"/>
+          <w:lang w:val="fr-FR"/>
+        </w:rPr>
+        <w:t>9</w:t>
+      </w:r>
+      <w:r>
+        <w:rPr>
+          <w:i/>
+          <w:sz w:val="24"/>
+          <w:szCs w:val="24"/>
+          <w:lang w:val="fr-FR"/>
+        </w:rPr>
+        <w:t>, Transport Solution Calculation</w:t>
       </w:r>
     </w:p>
     <w:p>
@@ -6933,7 +6936,7 @@
                     </pic:cNvPicPr>
                   </pic:nvPicPr>
                   <pic:blipFill>
-                    <a:blip r:embed="rId22">
+                    <a:blip r:embed="rId23">
                       <a:extLst>
                         <a:ext uri="{28A0092B-C50C-407E-A947-70E740481C1C}">
                           <a14:useLocalDpi xmlns:a14="http://schemas.microsoft.com/office/drawing/2010/main" val="0"/>
@@ -7038,7 +7041,25 @@
           <w:szCs w:val="24"/>
           <w:lang w:val="fr-FR"/>
         </w:rPr>
-        <w:t xml:space="preserve">Figure x, </w:t>
+        <w:t xml:space="preserve">Figure </w:t>
+      </w:r>
+      <w:r>
+        <w:rPr>
+          <w:i/>
+          <w:sz w:val="24"/>
+          <w:szCs w:val="24"/>
+          <w:lang w:val="fr-FR"/>
+        </w:rPr>
+        <w:t>10</w:t>
+      </w:r>
+      <w:r>
+        <w:rPr>
+          <w:i/>
+          <w:sz w:val="24"/>
+          <w:szCs w:val="24"/>
+          <w:lang w:val="fr-FR"/>
+        </w:rPr>
+        <w:t xml:space="preserve">, </w:t>
       </w:r>
       <w:r>
         <w:rPr>
@@ -7179,7 +7200,7 @@
                     </pic:cNvPicPr>
                   </pic:nvPicPr>
                   <pic:blipFill>
-                    <a:blip r:embed="rId23">
+                    <a:blip r:embed="rId24">
                       <a:extLst>
                         <a:ext uri="{28A0092B-C50C-407E-A947-70E740481C1C}">
                           <a14:useLocalDpi xmlns:a14="http://schemas.microsoft.com/office/drawing/2010/main" val="0"/>
@@ -7286,7 +7307,16 @@
           <w:szCs w:val="24"/>
           <w:lang w:val="fr-FR"/>
         </w:rPr>
-        <w:t>Figure x</w:t>
+        <w:t xml:space="preserve">Figure </w:t>
+      </w:r>
+      <w:r>
+        <w:rPr>
+          <w:i/>
+          <w:sz w:val="24"/>
+          <w:szCs w:val="24"/>
+          <w:lang w:val="fr-FR"/>
+        </w:rPr>
+        <w:t>11</w:t>
       </w:r>
       <w:r>
         <w:rPr>
@@ -7421,7 +7451,7 @@
                     </pic:cNvPicPr>
                   </pic:nvPicPr>
                   <pic:blipFill>
-                    <a:blip r:embed="rId24">
+                    <a:blip r:embed="rId25">
                       <a:extLst>
                         <a:ext uri="{28A0092B-C50C-407E-A947-70E740481C1C}">
                           <a14:useLocalDpi xmlns:a14="http://schemas.microsoft.com/office/drawing/2010/main" val="0"/>
@@ -7505,7 +7535,25 @@
           <w:szCs w:val="24"/>
           <w:lang w:val="en-US"/>
         </w:rPr>
-        <w:t xml:space="preserve">Figure x, Add </w:t>
+        <w:t xml:space="preserve">Figure </w:t>
+      </w:r>
+      <w:r>
+        <w:rPr>
+          <w:i/>
+          <w:sz w:val="24"/>
+          <w:szCs w:val="24"/>
+          <w:lang w:val="en-US"/>
+        </w:rPr>
+        <w:t>12</w:t>
+      </w:r>
+      <w:r>
+        <w:rPr>
+          <w:i/>
+          <w:sz w:val="24"/>
+          <w:szCs w:val="24"/>
+          <w:lang w:val="en-US"/>
+        </w:rPr>
+        <w:t xml:space="preserve">, Add </w:t>
       </w:r>
       <w:r>
         <w:rPr>
@@ -7635,7 +7683,7 @@
           <w:lang w:val="en-US"/>
         </w:rPr>
       </w:pPr>
-      <w:bookmarkStart w:id="16" w:name="_Toc499027011"/>
+      <w:bookmarkStart w:id="15" w:name="_Toc499027011"/>
       <w:r>
         <w:rPr>
           <w:b/>
@@ -7646,7 +7694,7 @@
         <w:lastRenderedPageBreak/>
         <w:t>Component Interfaces</w:t>
       </w:r>
-      <w:bookmarkEnd w:id="16"/>
+      <w:bookmarkEnd w:id="15"/>
     </w:p>
     <w:p>
       <w:pPr>
@@ -7881,7 +7929,7 @@
           <w:lang w:val="en-US"/>
         </w:rPr>
       </w:pPr>
-      <w:bookmarkStart w:id="17" w:name="_Toc499027012"/>
+      <w:bookmarkStart w:id="16" w:name="_Toc499027012"/>
       <w:r>
         <w:rPr>
           <w:sz w:val="28"/>
@@ -7891,7 +7939,7 @@
         <w:lastRenderedPageBreak/>
         <w:t>Selected Architectural Styles and Patterns</w:t>
       </w:r>
-      <w:bookmarkEnd w:id="17"/>
+      <w:bookmarkEnd w:id="16"/>
     </w:p>
     <w:p>
       <w:pPr>
@@ -8704,7 +8752,7 @@
                     </pic:cNvPicPr>
                   </pic:nvPicPr>
                   <pic:blipFill>
-                    <a:blip r:embed="rId25" cstate="print">
+                    <a:blip r:embed="rId26" cstate="print">
                       <a:extLst>
                         <a:ext uri="{28A0092B-C50C-407E-A947-70E740481C1C}">
                           <a14:useLocalDpi xmlns:a14="http://schemas.microsoft.com/office/drawing/2010/main" val="0"/>
@@ -8977,266 +9025,13 @@
     </w:p>
     <w:p>
       <w:pPr>
-        <w:pStyle w:val="Titolo2"/>
-        <w:rPr>
-          <w:sz w:val="28"/>
-          <w:szCs w:val="24"/>
-          <w:lang w:val="en-US"/>
-        </w:rPr>
-      </w:pPr>
-      <w:bookmarkStart w:id="18" w:name="_Toc499027013"/>
-      <w:r>
-        <w:rPr>
-          <w:sz w:val="28"/>
-          <w:szCs w:val="24"/>
-          <w:lang w:val="en-US"/>
-        </w:rPr>
-        <w:lastRenderedPageBreak/>
-        <w:t>Other Design Decision</w:t>
-      </w:r>
-      <w:bookmarkEnd w:id="18"/>
-    </w:p>
-    <w:p>
-      <w:pPr>
-        <w:pStyle w:val="Corpotesto"/>
-        <w:rPr>
-          <w:lang w:val="en-US"/>
-        </w:rPr>
-      </w:pPr>
-    </w:p>
-    <w:p>
-      <w:pPr>
-        <w:pStyle w:val="Corpotesto"/>
-        <w:rPr>
-          <w:lang w:val="en-US"/>
-        </w:rPr>
-      </w:pPr>
-    </w:p>
-    <w:p>
-      <w:pPr>
-        <w:pStyle w:val="Corpotesto"/>
-        <w:rPr>
-          <w:u w:val="single"/>
-          <w:lang w:val="en-US"/>
-        </w:rPr>
-      </w:pPr>
-    </w:p>
-    <w:p>
-      <w:pPr>
-        <w:pStyle w:val="Corpotesto"/>
-        <w:rPr>
-          <w:u w:val="single"/>
-          <w:lang w:val="en-US"/>
-        </w:rPr>
-      </w:pPr>
-    </w:p>
-    <w:p>
-      <w:pPr>
-        <w:pStyle w:val="Corpotesto"/>
-        <w:rPr>
-          <w:u w:val="single"/>
-          <w:lang w:val="en-US"/>
-        </w:rPr>
-      </w:pPr>
-    </w:p>
-    <w:p>
-      <w:pPr>
-        <w:pStyle w:val="Corpotesto"/>
-        <w:rPr>
-          <w:u w:val="single"/>
-          <w:lang w:val="en-US"/>
-        </w:rPr>
-      </w:pPr>
-    </w:p>
-    <w:p>
-      <w:pPr>
-        <w:pStyle w:val="Corpotesto"/>
-        <w:rPr>
-          <w:u w:val="single"/>
-          <w:lang w:val="en-US"/>
-        </w:rPr>
-      </w:pPr>
-    </w:p>
-    <w:p>
-      <w:pPr>
-        <w:pStyle w:val="Corpotesto"/>
-        <w:rPr>
-          <w:u w:val="single"/>
-          <w:lang w:val="en-US"/>
-        </w:rPr>
-      </w:pPr>
-    </w:p>
-    <w:p>
-      <w:pPr>
-        <w:pStyle w:val="Corpotesto"/>
-        <w:rPr>
-          <w:u w:val="single"/>
-          <w:lang w:val="en-US"/>
-        </w:rPr>
-      </w:pPr>
-    </w:p>
-    <w:p>
-      <w:pPr>
-        <w:pStyle w:val="Corpotesto"/>
-        <w:rPr>
-          <w:u w:val="single"/>
-          <w:lang w:val="en-US"/>
-        </w:rPr>
-      </w:pPr>
-    </w:p>
-    <w:p>
-      <w:pPr>
-        <w:pStyle w:val="Corpotesto"/>
-        <w:rPr>
-          <w:u w:val="single"/>
-          <w:lang w:val="en-US"/>
-        </w:rPr>
-      </w:pPr>
-    </w:p>
-    <w:p>
-      <w:pPr>
-        <w:pStyle w:val="Corpotesto"/>
-        <w:rPr>
-          <w:u w:val="single"/>
-          <w:lang w:val="en-US"/>
-        </w:rPr>
-      </w:pPr>
-    </w:p>
-    <w:p>
-      <w:pPr>
-        <w:pStyle w:val="Corpotesto"/>
-        <w:rPr>
-          <w:u w:val="single"/>
-          <w:lang w:val="en-US"/>
-        </w:rPr>
-      </w:pPr>
-    </w:p>
-    <w:p>
-      <w:pPr>
-        <w:pStyle w:val="Corpotesto"/>
-        <w:rPr>
-          <w:u w:val="single"/>
-          <w:lang w:val="en-US"/>
-        </w:rPr>
-      </w:pPr>
-    </w:p>
-    <w:p>
-      <w:pPr>
-        <w:pStyle w:val="Corpotesto"/>
-        <w:rPr>
-          <w:u w:val="single"/>
-          <w:lang w:val="en-US"/>
-        </w:rPr>
-      </w:pPr>
-    </w:p>
-    <w:p>
-      <w:pPr>
-        <w:pStyle w:val="Corpotesto"/>
-        <w:rPr>
-          <w:u w:val="single"/>
-          <w:lang w:val="en-US"/>
-        </w:rPr>
-      </w:pPr>
-    </w:p>
-    <w:p>
-      <w:pPr>
-        <w:pStyle w:val="Corpotesto"/>
-        <w:rPr>
-          <w:u w:val="single"/>
-          <w:lang w:val="en-US"/>
-        </w:rPr>
-      </w:pPr>
-    </w:p>
-    <w:p>
-      <w:pPr>
-        <w:pStyle w:val="Corpotesto"/>
-        <w:rPr>
-          <w:u w:val="single"/>
-          <w:lang w:val="en-US"/>
-        </w:rPr>
-      </w:pPr>
-    </w:p>
-    <w:p>
-      <w:pPr>
-        <w:pStyle w:val="Corpotesto"/>
-        <w:rPr>
-          <w:u w:val="single"/>
-          <w:lang w:val="en-US"/>
-        </w:rPr>
-      </w:pPr>
-    </w:p>
-    <w:p>
-      <w:pPr>
-        <w:pStyle w:val="Corpotesto"/>
-        <w:rPr>
-          <w:u w:val="single"/>
-          <w:lang w:val="en-US"/>
-        </w:rPr>
-      </w:pPr>
-    </w:p>
-    <w:p>
-      <w:pPr>
-        <w:pStyle w:val="Corpotesto"/>
-        <w:rPr>
-          <w:u w:val="single"/>
-          <w:lang w:val="en-US"/>
-        </w:rPr>
-      </w:pPr>
-    </w:p>
-    <w:p>
-      <w:pPr>
-        <w:pStyle w:val="Corpotesto"/>
-        <w:rPr>
-          <w:u w:val="single"/>
-          <w:lang w:val="en-US"/>
-        </w:rPr>
-      </w:pPr>
-    </w:p>
-    <w:p>
-      <w:pPr>
-        <w:pStyle w:val="Corpotesto"/>
-        <w:rPr>
-          <w:u w:val="single"/>
-          <w:lang w:val="en-US"/>
-        </w:rPr>
-      </w:pPr>
-    </w:p>
-    <w:p>
-      <w:pPr>
-        <w:pStyle w:val="Corpotesto"/>
-        <w:rPr>
-          <w:u w:val="single"/>
-          <w:lang w:val="en-US"/>
-        </w:rPr>
-      </w:pPr>
-    </w:p>
-    <w:p>
-      <w:pPr>
-        <w:pStyle w:val="Corpotesto"/>
-        <w:rPr>
-          <w:u w:val="single"/>
-          <w:lang w:val="en-US"/>
-        </w:rPr>
-      </w:pPr>
-    </w:p>
-    <w:p>
-      <w:pPr>
-        <w:pStyle w:val="Corpotesto"/>
-        <w:rPr>
-          <w:u w:val="single"/>
-          <w:lang w:val="en-US"/>
-        </w:rPr>
-      </w:pPr>
-    </w:p>
-    <w:p>
-      <w:pPr>
         <w:pStyle w:val="Titolo1"/>
         <w:rPr>
           <w:sz w:val="36"/>
           <w:lang w:val="en-US"/>
         </w:rPr>
       </w:pPr>
-      <w:bookmarkStart w:id="19" w:name="_Toc499027014"/>
+      <w:bookmarkStart w:id="17" w:name="_Toc499027014"/>
       <w:r>
         <w:rPr>
           <w:sz w:val="36"/>
@@ -9245,7 +9040,7 @@
         <w:lastRenderedPageBreak/>
         <w:t>ALGORITHM DESIGN</w:t>
       </w:r>
-      <w:bookmarkEnd w:id="19"/>
+      <w:bookmarkEnd w:id="17"/>
     </w:p>
     <w:p>
       <w:pPr>
@@ -9345,6 +9140,8 @@
           <w:lang w:val="en-US"/>
         </w:rPr>
       </w:pPr>
+      <w:bookmarkStart w:id="18" w:name="_GoBack"/>
+      <w:bookmarkEnd w:id="18"/>
     </w:p>
     <w:p>
       <w:pPr>
@@ -9480,7 +9277,7 @@
           <w:lang w:val="en-US"/>
         </w:rPr>
       </w:pPr>
-      <w:bookmarkStart w:id="20" w:name="_Toc499027015"/>
+      <w:bookmarkStart w:id="19" w:name="_Toc499027015"/>
       <w:r>
         <w:rPr>
           <w:sz w:val="36"/>
@@ -9489,7 +9286,7 @@
         <w:lastRenderedPageBreak/>
         <w:t>USER INTERFACE DESIGN</w:t>
       </w:r>
-      <w:bookmarkEnd w:id="20"/>
+      <w:bookmarkEnd w:id="19"/>
     </w:p>
     <w:p>
       <w:pPr>
@@ -9717,7 +9514,7 @@
                     </pic:cNvPicPr>
                   </pic:nvPicPr>
                   <pic:blipFill>
-                    <a:blip r:embed="rId26">
+                    <a:blip r:embed="rId27">
                       <a:extLst>
                         <a:ext uri="{28A0092B-C50C-407E-A947-70E740481C1C}">
                           <a14:useLocalDpi xmlns:a14="http://schemas.microsoft.com/office/drawing/2010/main" val="0"/>
@@ -10030,7 +9827,7 @@
                     </pic:cNvPicPr>
                   </pic:nvPicPr>
                   <pic:blipFill>
-                    <a:blip r:embed="rId27" cstate="print">
+                    <a:blip r:embed="rId28" cstate="print">
                       <a:extLst>
                         <a:ext uri="{28A0092B-C50C-407E-A947-70E740481C1C}">
                           <a14:useLocalDpi xmlns:a14="http://schemas.microsoft.com/office/drawing/2010/main" val="0"/>
@@ -10108,7 +9905,7 @@
                     </pic:cNvPicPr>
                   </pic:nvPicPr>
                   <pic:blipFill>
-                    <a:blip r:embed="rId28" cstate="print">
+                    <a:blip r:embed="rId29" cstate="print">
                       <a:extLst>
                         <a:ext uri="{28A0092B-C50C-407E-A947-70E740481C1C}">
                           <a14:useLocalDpi xmlns:a14="http://schemas.microsoft.com/office/drawing/2010/main" val="0"/>
@@ -10587,7 +10384,7 @@
                     </pic:cNvPicPr>
                   </pic:nvPicPr>
                   <pic:blipFill rotWithShape="1">
-                    <a:blip r:embed="rId29" cstate="print">
+                    <a:blip r:embed="rId30" cstate="print">
                       <a:extLst>
                         <a:ext uri="{28A0092B-C50C-407E-A947-70E740481C1C}">
                           <a14:useLocalDpi xmlns:a14="http://schemas.microsoft.com/office/drawing/2010/main" val="0"/>
@@ -10667,7 +10464,7 @@
                     </pic:cNvPicPr>
                   </pic:nvPicPr>
                   <pic:blipFill>
-                    <a:blip r:embed="rId30" cstate="print">
+                    <a:blip r:embed="rId31" cstate="print">
                       <a:extLst>
                         <a:ext uri="{28A0092B-C50C-407E-A947-70E740481C1C}">
                           <a14:useLocalDpi xmlns:a14="http://schemas.microsoft.com/office/drawing/2010/main" val="0"/>
@@ -11147,7 +10944,7 @@
                     </pic:cNvPicPr>
                   </pic:nvPicPr>
                   <pic:blipFill rotWithShape="1">
-                    <a:blip r:embed="rId31" cstate="print">
+                    <a:blip r:embed="rId32" cstate="print">
                       <a:extLst>
                         <a:ext uri="{28A0092B-C50C-407E-A947-70E740481C1C}">
                           <a14:useLocalDpi xmlns:a14="http://schemas.microsoft.com/office/drawing/2010/main" val="0"/>
@@ -11227,7 +11024,7 @@
                     </pic:cNvPicPr>
                   </pic:nvPicPr>
                   <pic:blipFill rotWithShape="1">
-                    <a:blip r:embed="rId32" cstate="print">
+                    <a:blip r:embed="rId33" cstate="print">
                       <a:extLst>
                         <a:ext uri="{28A0092B-C50C-407E-A947-70E740481C1C}">
                           <a14:useLocalDpi xmlns:a14="http://schemas.microsoft.com/office/drawing/2010/main" val="0"/>
@@ -11687,7 +11484,7 @@
                     </pic:cNvPicPr>
                   </pic:nvPicPr>
                   <pic:blipFill>
-                    <a:blip r:embed="rId33" cstate="print">
+                    <a:blip r:embed="rId34" cstate="print">
                       <a:extLst>
                         <a:ext uri="{28A0092B-C50C-407E-A947-70E740481C1C}">
                           <a14:useLocalDpi xmlns:a14="http://schemas.microsoft.com/office/drawing/2010/main" val="0"/>
@@ -11764,7 +11561,7 @@
                     </pic:cNvPicPr>
                   </pic:nvPicPr>
                   <pic:blipFill>
-                    <a:blip r:embed="rId34" cstate="print">
+                    <a:blip r:embed="rId35" cstate="print">
                       <a:extLst>
                         <a:ext uri="{28A0092B-C50C-407E-A947-70E740481C1C}">
                           <a14:useLocalDpi xmlns:a14="http://schemas.microsoft.com/office/drawing/2010/main" val="0"/>
@@ -12056,7 +11853,7 @@
                     </pic:cNvPicPr>
                   </pic:nvPicPr>
                   <pic:blipFill>
-                    <a:blip r:embed="rId35" cstate="print">
+                    <a:blip r:embed="rId36" cstate="print">
                       <a:extLst>
                         <a:ext uri="{28A0092B-C50C-407E-A947-70E740481C1C}">
                           <a14:useLocalDpi xmlns:a14="http://schemas.microsoft.com/office/drawing/2010/main" val="0"/>
@@ -12306,7 +12103,7 @@
           <w:lang w:val="en-US"/>
         </w:rPr>
       </w:pPr>
-      <w:bookmarkStart w:id="21" w:name="_Toc499027016"/>
+      <w:bookmarkStart w:id="20" w:name="_Toc499027016"/>
       <w:r>
         <w:rPr>
           <w:sz w:val="36"/>
@@ -12329,7 +12126,7 @@
         </w:rPr>
         <w:t>ments Traceability</w:t>
       </w:r>
-      <w:bookmarkEnd w:id="21"/>
+      <w:bookmarkEnd w:id="20"/>
     </w:p>
     <w:p>
       <w:pPr>
@@ -13843,7 +13640,7 @@
           <w:lang w:val="en-US"/>
         </w:rPr>
       </w:pPr>
-      <w:bookmarkStart w:id="22" w:name="_Toc499027017"/>
+      <w:bookmarkStart w:id="21" w:name="_Toc499027017"/>
       <w:r>
         <w:rPr>
           <w:sz w:val="36"/>
@@ -13852,7 +13649,7 @@
         <w:lastRenderedPageBreak/>
         <w:t>IMPLEMENTATION, INTEGRATION AND TEST PLAN</w:t>
       </w:r>
-      <w:bookmarkEnd w:id="22"/>
+      <w:bookmarkEnd w:id="21"/>
     </w:p>
     <w:p>
       <w:pPr>
@@ -14080,7 +13877,7 @@
           <w:lang w:val="en-US"/>
         </w:rPr>
       </w:pPr>
-      <w:bookmarkStart w:id="23" w:name="_Toc499027018"/>
+      <w:bookmarkStart w:id="22" w:name="_Toc499027018"/>
       <w:r>
         <w:rPr>
           <w:sz w:val="36"/>
@@ -14090,7 +13887,7 @@
         <w:lastRenderedPageBreak/>
         <w:t>EFFORT SPENT</w:t>
       </w:r>
-      <w:bookmarkEnd w:id="23"/>
+      <w:bookmarkEnd w:id="22"/>
     </w:p>
     <w:p>
       <w:pPr>
@@ -14334,7 +14131,7 @@
           <w:lang w:val="en-US"/>
         </w:rPr>
       </w:pPr>
-      <w:bookmarkStart w:id="24" w:name="_Toc499027019"/>
+      <w:bookmarkStart w:id="23" w:name="_Toc499027019"/>
       <w:r>
         <w:rPr>
           <w:sz w:val="36"/>
@@ -14344,7 +14141,7 @@
         <w:lastRenderedPageBreak/>
         <w:t>REFERENCES</w:t>
       </w:r>
-      <w:bookmarkEnd w:id="24"/>
+      <w:bookmarkEnd w:id="23"/>
     </w:p>
     <w:p>
       <w:pPr>
@@ -14635,9 +14432,9 @@
       </w:pPr>
     </w:p>
     <w:sectPr>
-      <w:headerReference w:type="even" r:id="rId36"/>
-      <w:headerReference w:type="default" r:id="rId37"/>
-      <w:headerReference w:type="first" r:id="rId38"/>
+      <w:headerReference w:type="even" r:id="rId37"/>
+      <w:headerReference w:type="default" r:id="rId38"/>
+      <w:headerReference w:type="first" r:id="rId39"/>
       <w:type w:val="continuous"/>
       <w:pgSz w:w="11907" w:h="16839"/>
       <w:pgMar w:top="1440" w:right="1800" w:bottom="1440" w:left="1800" w:header="720" w:footer="965" w:gutter="0"/>
@@ -14705,7 +14502,7 @@
         <w:noProof/>
         <w:szCs w:val="20"/>
       </w:rPr>
-      <w:t>12</w:t>
+      <w:t>20</w:t>
     </w:r>
     <w:r>
       <w:rPr>
@@ -14760,7 +14557,7 @@
         <w:noProof/>
         <w:szCs w:val="20"/>
       </w:rPr>
-      <w:t>11</w:t>
+      <w:t>21</w:t>
     </w:r>
     <w:r>
       <w:rPr>
@@ -20130,7 +19927,7 @@
 </file>
 
 <file path=customXml/itemProps2.xml><?xml version="1.0" encoding="utf-8"?>
-<ds:datastoreItem xmlns:ds="http://schemas.openxmlformats.org/officeDocument/2006/customXml" ds:itemID="{1E4BB028-46BE-47EA-88BB-0A7D2C16C721}">
+<ds:datastoreItem xmlns:ds="http://schemas.openxmlformats.org/officeDocument/2006/customXml" ds:itemID="{899C020A-4D2B-45BE-9222-9E5A29D2B7C1}">
   <ds:schemaRefs>
     <ds:schemaRef ds:uri="http://schemas.openxmlformats.org/officeDocument/2006/bibliography"/>
   </ds:schemaRefs>

</xml_diff>

<commit_message>
tutto ok tranne algo + test plan
</commit_message>
<xml_diff>
--- a/DD/DDTravlendar (Ripristinato automaticamente).docx
+++ b/DD/DDTravlendar (Ripristinato automaticamente).docx
@@ -302,11 +302,10 @@
           <w:r>
             <w:fldChar w:fldCharType="separate"/>
           </w:r>
-          <w:hyperlink w:anchor="_Toc499026998" w:history="1">
+          <w:hyperlink w:anchor="_Toc499480748" w:history="1">
             <w:r>
               <w:rPr>
                 <w:rStyle w:val="Collegamentoipertestuale"/>
-                <w:b/>
                 <w:noProof/>
                 <w:lang w:val="en-US"/>
               </w:rPr>
@@ -331,7 +330,7 @@
                 <w:noProof/>
                 <w:webHidden/>
               </w:rPr>
-              <w:instrText xml:space="preserve"> PAGEREF _Toc499026998 \h </w:instrText>
+              <w:instrText xml:space="preserve"> PAGEREF _Toc499480748 \h </w:instrText>
             </w:r>
             <w:r>
               <w:rPr>
@@ -370,29 +369,14 @@
               <w:noProof/>
             </w:rPr>
           </w:pPr>
-          <w:r>
-            <w:rPr>
-              <w:rStyle w:val="Collegamentoipertestuale"/>
-              <w:noProof/>
-            </w:rPr>
-            <w:t xml:space="preserve">   </w:t>
-          </w:r>
-          <w:hyperlink w:anchor="_Toc499026999" w:history="1">
+          <w:hyperlink w:anchor="_Toc499480749" w:history="1">
             <w:r>
               <w:rPr>
                 <w:rStyle w:val="Collegamentoipertestuale"/>
                 <w:noProof/>
                 <w:lang w:val="en-US"/>
               </w:rPr>
-              <w:t>P</w:t>
-            </w:r>
-            <w:r>
-              <w:rPr>
-                <w:rStyle w:val="Collegamentoipertestuale"/>
-                <w:noProof/>
-                <w:lang w:val="en-US"/>
-              </w:rPr>
-              <w:t>urpose</w:t>
+              <w:t>purpose</w:t>
             </w:r>
             <w:r>
               <w:rPr>
@@ -413,7 +397,7 @@
                 <w:noProof/>
                 <w:webHidden/>
               </w:rPr>
-              <w:instrText xml:space="preserve"> PAGEREF _Toc499026999 \h </w:instrText>
+              <w:instrText xml:space="preserve"> PAGEREF _Toc499480749 \h </w:instrText>
             </w:r>
             <w:r>
               <w:rPr>
@@ -452,14 +436,7 @@
               <w:noProof/>
             </w:rPr>
           </w:pPr>
-          <w:r>
-            <w:rPr>
-              <w:rStyle w:val="Collegamentoipertestuale"/>
-              <w:noProof/>
-            </w:rPr>
-            <w:t xml:space="preserve">   </w:t>
-          </w:r>
-          <w:hyperlink w:anchor="_Toc499027000" w:history="1">
+          <w:hyperlink w:anchor="_Toc499480750" w:history="1">
             <w:r>
               <w:rPr>
                 <w:rStyle w:val="Collegamentoipertestuale"/>
@@ -487,7 +464,7 @@
                 <w:noProof/>
                 <w:webHidden/>
               </w:rPr>
-              <w:instrText xml:space="preserve"> PAGEREF _Toc499027000 \h </w:instrText>
+              <w:instrText xml:space="preserve"> PAGEREF _Toc499480750 \h </w:instrText>
             </w:r>
             <w:r>
               <w:rPr>
@@ -526,14 +503,7 @@
               <w:noProof/>
             </w:rPr>
           </w:pPr>
-          <w:r>
-            <w:rPr>
-              <w:rStyle w:val="Collegamentoipertestuale"/>
-              <w:noProof/>
-            </w:rPr>
-            <w:t xml:space="preserve">   </w:t>
-          </w:r>
-          <w:hyperlink w:anchor="_Toc499027001" w:history="1">
+          <w:hyperlink w:anchor="_Toc499480751" w:history="1">
             <w:r>
               <w:rPr>
                 <w:rStyle w:val="Collegamentoipertestuale"/>
@@ -561,7 +531,7 @@
                 <w:noProof/>
                 <w:webHidden/>
               </w:rPr>
-              <w:instrText xml:space="preserve"> PAGEREF _Toc499027001 \h </w:instrText>
+              <w:instrText xml:space="preserve"> PAGEREF _Toc499480751 \h </w:instrText>
             </w:r>
             <w:r>
               <w:rPr>
@@ -600,14 +570,7 @@
               <w:noProof/>
             </w:rPr>
           </w:pPr>
-          <w:r>
-            <w:rPr>
-              <w:rStyle w:val="Collegamentoipertestuale"/>
-              <w:noProof/>
-            </w:rPr>
-            <w:t xml:space="preserve">   </w:t>
-          </w:r>
-          <w:hyperlink w:anchor="_Toc499027002" w:history="1">
+          <w:hyperlink w:anchor="_Toc499480752" w:history="1">
             <w:r>
               <w:rPr>
                 <w:rStyle w:val="Collegamentoipertestuale"/>
@@ -635,7 +598,7 @@
                 <w:noProof/>
                 <w:webHidden/>
               </w:rPr>
-              <w:instrText xml:space="preserve"> PAGEREF _Toc499027002 \h </w:instrText>
+              <w:instrText xml:space="preserve"> PAGEREF _Toc499480752 \h </w:instrText>
             </w:r>
             <w:r>
               <w:rPr>
@@ -674,14 +637,7 @@
               <w:noProof/>
             </w:rPr>
           </w:pPr>
-          <w:r>
-            <w:rPr>
-              <w:rStyle w:val="Collegamentoipertestuale"/>
-              <w:noProof/>
-            </w:rPr>
-            <w:t xml:space="preserve">   </w:t>
-          </w:r>
-          <w:hyperlink w:anchor="_Toc499027003" w:history="1">
+          <w:hyperlink w:anchor="_Toc499480753" w:history="1">
             <w:r>
               <w:rPr>
                 <w:rStyle w:val="Collegamentoipertestuale"/>
@@ -709,7 +665,7 @@
                 <w:noProof/>
                 <w:webHidden/>
               </w:rPr>
-              <w:instrText xml:space="preserve"> PAGEREF _Toc499027003 \h </w:instrText>
+              <w:instrText xml:space="preserve"> PAGEREF _Toc499480753 \h </w:instrText>
             </w:r>
             <w:r>
               <w:rPr>
@@ -748,14 +704,7 @@
               <w:noProof/>
             </w:rPr>
           </w:pPr>
-          <w:r>
-            <w:rPr>
-              <w:rStyle w:val="Collegamentoipertestuale"/>
-              <w:noProof/>
-            </w:rPr>
-            <w:t xml:space="preserve">   </w:t>
-          </w:r>
-          <w:hyperlink w:anchor="_Toc499027004" w:history="1">
+          <w:hyperlink w:anchor="_Toc499480754" w:history="1">
             <w:r>
               <w:rPr>
                 <w:rStyle w:val="Collegamentoipertestuale"/>
@@ -783,7 +732,7 @@
                 <w:noProof/>
                 <w:webHidden/>
               </w:rPr>
-              <w:instrText xml:space="preserve"> PAGEREF _Toc499027004 \h </w:instrText>
+              <w:instrText xml:space="preserve"> PAGEREF _Toc499480754 \h </w:instrText>
             </w:r>
             <w:r>
               <w:rPr>
@@ -822,14 +771,7 @@
               <w:noProof/>
             </w:rPr>
           </w:pPr>
-          <w:r>
-            <w:rPr>
-              <w:rStyle w:val="Collegamentoipertestuale"/>
-              <w:noProof/>
-            </w:rPr>
-            <w:t xml:space="preserve">   </w:t>
-          </w:r>
-          <w:hyperlink w:anchor="_Toc499027005" w:history="1">
+          <w:hyperlink w:anchor="_Toc499480755" w:history="1">
             <w:r>
               <w:rPr>
                 <w:rStyle w:val="Collegamentoipertestuale"/>
@@ -857,7 +799,7 @@
                 <w:noProof/>
                 <w:webHidden/>
               </w:rPr>
-              <w:instrText xml:space="preserve"> PAGEREF _Toc499027005 \h </w:instrText>
+              <w:instrText xml:space="preserve"> PAGEREF _Toc499480755 \h </w:instrText>
             </w:r>
             <w:r>
               <w:rPr>
@@ -896,11 +838,10 @@
               <w:noProof/>
             </w:rPr>
           </w:pPr>
-          <w:hyperlink w:anchor="_Toc499027006" w:history="1">
+          <w:hyperlink w:anchor="_Toc499480756" w:history="1">
             <w:r>
               <w:rPr>
                 <w:rStyle w:val="Collegamentoipertestuale"/>
-                <w:b/>
                 <w:noProof/>
                 <w:lang w:val="en-US"/>
               </w:rPr>
@@ -925,7 +866,7 @@
                 <w:noProof/>
                 <w:webHidden/>
               </w:rPr>
-              <w:instrText xml:space="preserve"> PAGEREF _Toc499027006 \h </w:instrText>
+              <w:instrText xml:space="preserve"> PAGEREF _Toc499480756 \h </w:instrText>
             </w:r>
             <w:r>
               <w:rPr>
@@ -964,14 +905,7 @@
               <w:noProof/>
             </w:rPr>
           </w:pPr>
-          <w:r>
-            <w:rPr>
-              <w:rStyle w:val="Collegamentoipertestuale"/>
-              <w:noProof/>
-            </w:rPr>
-            <w:t xml:space="preserve">   </w:t>
-          </w:r>
-          <w:hyperlink w:anchor="_Toc499027007" w:history="1">
+          <w:hyperlink w:anchor="_Toc499480757" w:history="1">
             <w:r>
               <w:rPr>
                 <w:rStyle w:val="Collegamentoipertestuale"/>
@@ -999,7 +933,7 @@
                 <w:noProof/>
                 <w:webHidden/>
               </w:rPr>
-              <w:instrText xml:space="preserve"> PAGEREF _Toc499027007 \h </w:instrText>
+              <w:instrText xml:space="preserve"> PAGEREF _Toc499480757 \h </w:instrText>
             </w:r>
             <w:r>
               <w:rPr>
@@ -1038,14 +972,7 @@
               <w:noProof/>
             </w:rPr>
           </w:pPr>
-          <w:r>
-            <w:rPr>
-              <w:rStyle w:val="Collegamentoipertestuale"/>
-              <w:noProof/>
-            </w:rPr>
-            <w:t xml:space="preserve">   </w:t>
-          </w:r>
-          <w:hyperlink w:anchor="_Toc499027008" w:history="1">
+          <w:hyperlink w:anchor="_Toc499480758" w:history="1">
             <w:r>
               <w:rPr>
                 <w:rStyle w:val="Collegamentoipertestuale"/>
@@ -1073,446 +1000,7 @@
                 <w:noProof/>
                 <w:webHidden/>
               </w:rPr>
-              <w:instrText xml:space="preserve"> PAGEREF _Toc499027008 \h </w:instrText>
-            </w:r>
-            <w:r>
-              <w:rPr>
-                <w:noProof/>
-                <w:webHidden/>
-              </w:rPr>
-            </w:r>
-            <w:r>
-              <w:rPr>
-                <w:noProof/>
-                <w:webHidden/>
-              </w:rPr>
-              <w:fldChar w:fldCharType="separate"/>
-            </w:r>
-            <w:r>
-              <w:rPr>
-                <w:noProof/>
-                <w:webHidden/>
-              </w:rPr>
-              <w:t>6</w:t>
-            </w:r>
-            <w:r>
-              <w:rPr>
-                <w:noProof/>
-                <w:webHidden/>
-              </w:rPr>
-              <w:fldChar w:fldCharType="end"/>
-            </w:r>
-          </w:hyperlink>
-        </w:p>
-        <w:p>
-          <w:pPr>
-            <w:pStyle w:val="Sommario2"/>
-            <w:rPr>
-              <w:rFonts w:asciiTheme="minorHAnsi" w:eastAsiaTheme="minorEastAsia" w:hAnsiTheme="minorHAnsi" w:cstheme="minorBidi"/>
-              <w:noProof/>
-            </w:rPr>
-          </w:pPr>
-          <w:r>
-            <w:rPr>
-              <w:rStyle w:val="Collegamentoipertestuale"/>
-              <w:noProof/>
-            </w:rPr>
-            <w:t xml:space="preserve">   </w:t>
-          </w:r>
-          <w:hyperlink w:anchor="_Toc499027009" w:history="1">
-            <w:r>
-              <w:rPr>
-                <w:rStyle w:val="Collegamentoipertestuale"/>
-                <w:noProof/>
-                <w:lang w:val="en-US"/>
-              </w:rPr>
-              <w:t>Deployment View</w:t>
-            </w:r>
-            <w:r>
-              <w:rPr>
-                <w:noProof/>
-                <w:webHidden/>
-              </w:rPr>
-              <w:tab/>
-            </w:r>
-            <w:r>
-              <w:rPr>
-                <w:noProof/>
-                <w:webHidden/>
-              </w:rPr>
-              <w:fldChar w:fldCharType="begin"/>
-            </w:r>
-            <w:r>
-              <w:rPr>
-                <w:noProof/>
-                <w:webHidden/>
-              </w:rPr>
-              <w:instrText xml:space="preserve"> PAGEREF _Toc499027009 \h </w:instrText>
-            </w:r>
-            <w:r>
-              <w:rPr>
-                <w:noProof/>
-                <w:webHidden/>
-              </w:rPr>
-            </w:r>
-            <w:r>
-              <w:rPr>
-                <w:noProof/>
-                <w:webHidden/>
-              </w:rPr>
-              <w:fldChar w:fldCharType="separate"/>
-            </w:r>
-            <w:r>
-              <w:rPr>
-                <w:noProof/>
-                <w:webHidden/>
-              </w:rPr>
-              <w:t>6</w:t>
-            </w:r>
-            <w:r>
-              <w:rPr>
-                <w:noProof/>
-                <w:webHidden/>
-              </w:rPr>
-              <w:fldChar w:fldCharType="end"/>
-            </w:r>
-          </w:hyperlink>
-        </w:p>
-        <w:p>
-          <w:pPr>
-            <w:pStyle w:val="Sommario2"/>
-            <w:rPr>
-              <w:rFonts w:asciiTheme="minorHAnsi" w:eastAsiaTheme="minorEastAsia" w:hAnsiTheme="minorHAnsi" w:cstheme="minorBidi"/>
-              <w:noProof/>
-            </w:rPr>
-          </w:pPr>
-          <w:r>
-            <w:rPr>
-              <w:rStyle w:val="Collegamentoipertestuale"/>
-              <w:noProof/>
-            </w:rPr>
-            <w:t xml:space="preserve">   </w:t>
-          </w:r>
-          <w:hyperlink w:anchor="_Toc499027010" w:history="1">
-            <w:r>
-              <w:rPr>
-                <w:rStyle w:val="Collegamentoipertestuale"/>
-                <w:noProof/>
-                <w:lang w:val="en-US"/>
-              </w:rPr>
-              <w:t>RuntimeView</w:t>
-            </w:r>
-            <w:r>
-              <w:rPr>
-                <w:noProof/>
-                <w:webHidden/>
-              </w:rPr>
-              <w:tab/>
-            </w:r>
-            <w:r>
-              <w:rPr>
-                <w:noProof/>
-                <w:webHidden/>
-              </w:rPr>
-              <w:fldChar w:fldCharType="begin"/>
-            </w:r>
-            <w:r>
-              <w:rPr>
-                <w:noProof/>
-                <w:webHidden/>
-              </w:rPr>
-              <w:instrText xml:space="preserve"> PAGEREF _Toc499027010 \h </w:instrText>
-            </w:r>
-            <w:r>
-              <w:rPr>
-                <w:noProof/>
-                <w:webHidden/>
-              </w:rPr>
-            </w:r>
-            <w:r>
-              <w:rPr>
-                <w:noProof/>
-                <w:webHidden/>
-              </w:rPr>
-              <w:fldChar w:fldCharType="separate"/>
-            </w:r>
-            <w:r>
-              <w:rPr>
-                <w:noProof/>
-                <w:webHidden/>
-              </w:rPr>
-              <w:t>6</w:t>
-            </w:r>
-            <w:r>
-              <w:rPr>
-                <w:noProof/>
-                <w:webHidden/>
-              </w:rPr>
-              <w:fldChar w:fldCharType="end"/>
-            </w:r>
-          </w:hyperlink>
-        </w:p>
-        <w:p>
-          <w:pPr>
-            <w:pStyle w:val="Sommario3"/>
-            <w:rPr>
-              <w:rFonts w:asciiTheme="minorHAnsi" w:eastAsiaTheme="minorEastAsia" w:hAnsiTheme="minorHAnsi" w:cstheme="minorBidi"/>
-              <w:i w:val="0"/>
-              <w:noProof/>
-            </w:rPr>
-          </w:pPr>
-          <w:r>
-            <w:rPr>
-              <w:rStyle w:val="Collegamentoipertestuale"/>
-              <w:noProof/>
-            </w:rPr>
-            <w:t xml:space="preserve">   </w:t>
-          </w:r>
-          <w:hyperlink w:anchor="_Toc499027011" w:history="1">
-            <w:r>
-              <w:rPr>
-                <w:rStyle w:val="Collegamentoipertestuale"/>
-                <w:noProof/>
-                <w:lang w:val="en-US"/>
-              </w:rPr>
-              <w:t>Component Interfaces</w:t>
-            </w:r>
-            <w:r>
-              <w:rPr>
-                <w:noProof/>
-                <w:webHidden/>
-              </w:rPr>
-              <w:tab/>
-            </w:r>
-            <w:r>
-              <w:rPr>
-                <w:noProof/>
-                <w:webHidden/>
-              </w:rPr>
-              <w:fldChar w:fldCharType="begin"/>
-            </w:r>
-            <w:r>
-              <w:rPr>
-                <w:noProof/>
-                <w:webHidden/>
-              </w:rPr>
-              <w:instrText xml:space="preserve"> PAGEREF _Toc499027011 \h </w:instrText>
-            </w:r>
-            <w:r>
-              <w:rPr>
-                <w:noProof/>
-                <w:webHidden/>
-              </w:rPr>
-            </w:r>
-            <w:r>
-              <w:rPr>
-                <w:noProof/>
-                <w:webHidden/>
-              </w:rPr>
-              <w:fldChar w:fldCharType="separate"/>
-            </w:r>
-            <w:r>
-              <w:rPr>
-                <w:noProof/>
-                <w:webHidden/>
-              </w:rPr>
-              <w:t>6</w:t>
-            </w:r>
-            <w:r>
-              <w:rPr>
-                <w:noProof/>
-                <w:webHidden/>
-              </w:rPr>
-              <w:fldChar w:fldCharType="end"/>
-            </w:r>
-          </w:hyperlink>
-        </w:p>
-        <w:p>
-          <w:pPr>
-            <w:pStyle w:val="Sommario2"/>
-            <w:rPr>
-              <w:rFonts w:asciiTheme="minorHAnsi" w:eastAsiaTheme="minorEastAsia" w:hAnsiTheme="minorHAnsi" w:cstheme="minorBidi"/>
-              <w:noProof/>
-            </w:rPr>
-          </w:pPr>
-          <w:r>
-            <w:rPr>
-              <w:rStyle w:val="Collegamentoipertestuale"/>
-              <w:noProof/>
-            </w:rPr>
-            <w:t xml:space="preserve">   </w:t>
-          </w:r>
-          <w:hyperlink w:anchor="_Toc499027012" w:history="1">
-            <w:r>
-              <w:rPr>
-                <w:rStyle w:val="Collegamentoipertestuale"/>
-                <w:noProof/>
-                <w:lang w:val="en-US"/>
-              </w:rPr>
-              <w:t>Selected Architectural Styles and Patterns</w:t>
-            </w:r>
-            <w:r>
-              <w:rPr>
-                <w:noProof/>
-                <w:webHidden/>
-              </w:rPr>
-              <w:tab/>
-            </w:r>
-            <w:r>
-              <w:rPr>
-                <w:noProof/>
-                <w:webHidden/>
-              </w:rPr>
-              <w:fldChar w:fldCharType="begin"/>
-            </w:r>
-            <w:r>
-              <w:rPr>
-                <w:noProof/>
-                <w:webHidden/>
-              </w:rPr>
-              <w:instrText xml:space="preserve"> PAGEREF _Toc499027012 \h </w:instrText>
-            </w:r>
-            <w:r>
-              <w:rPr>
-                <w:noProof/>
-                <w:webHidden/>
-              </w:rPr>
-            </w:r>
-            <w:r>
-              <w:rPr>
-                <w:noProof/>
-                <w:webHidden/>
-              </w:rPr>
-              <w:fldChar w:fldCharType="separate"/>
-            </w:r>
-            <w:r>
-              <w:rPr>
-                <w:noProof/>
-                <w:webHidden/>
-              </w:rPr>
-              <w:t>6</w:t>
-            </w:r>
-            <w:r>
-              <w:rPr>
-                <w:noProof/>
-                <w:webHidden/>
-              </w:rPr>
-              <w:fldChar w:fldCharType="end"/>
-            </w:r>
-          </w:hyperlink>
-        </w:p>
-        <w:p>
-          <w:pPr>
-            <w:pStyle w:val="Sommario2"/>
-            <w:rPr>
-              <w:rFonts w:asciiTheme="minorHAnsi" w:eastAsiaTheme="minorEastAsia" w:hAnsiTheme="minorHAnsi" w:cstheme="minorBidi"/>
-              <w:noProof/>
-            </w:rPr>
-          </w:pPr>
-          <w:r>
-            <w:rPr>
-              <w:rStyle w:val="Collegamentoipertestuale"/>
-              <w:noProof/>
-            </w:rPr>
-            <w:t xml:space="preserve">   </w:t>
-          </w:r>
-          <w:hyperlink w:anchor="_Toc499027013" w:history="1">
-            <w:r>
-              <w:rPr>
-                <w:rStyle w:val="Collegamentoipertestuale"/>
-                <w:noProof/>
-                <w:lang w:val="en-US"/>
-              </w:rPr>
-              <w:t>Other Design Decision</w:t>
-            </w:r>
-            <w:r>
-              <w:rPr>
-                <w:noProof/>
-                <w:webHidden/>
-              </w:rPr>
-              <w:tab/>
-            </w:r>
-            <w:r>
-              <w:rPr>
-                <w:noProof/>
-                <w:webHidden/>
-              </w:rPr>
-              <w:fldChar w:fldCharType="begin"/>
-            </w:r>
-            <w:r>
-              <w:rPr>
-                <w:noProof/>
-                <w:webHidden/>
-              </w:rPr>
-              <w:instrText xml:space="preserve"> PAGEREF _Toc499027013 \h </w:instrText>
-            </w:r>
-            <w:r>
-              <w:rPr>
-                <w:noProof/>
-                <w:webHidden/>
-              </w:rPr>
-            </w:r>
-            <w:r>
-              <w:rPr>
-                <w:noProof/>
-                <w:webHidden/>
-              </w:rPr>
-              <w:fldChar w:fldCharType="separate"/>
-            </w:r>
-            <w:r>
-              <w:rPr>
-                <w:noProof/>
-                <w:webHidden/>
-              </w:rPr>
-              <w:t>6</w:t>
-            </w:r>
-            <w:r>
-              <w:rPr>
-                <w:noProof/>
-                <w:webHidden/>
-              </w:rPr>
-              <w:fldChar w:fldCharType="end"/>
-            </w:r>
-          </w:hyperlink>
-        </w:p>
-        <w:p>
-          <w:pPr>
-            <w:pStyle w:val="Sommario1"/>
-            <w:rPr>
-              <w:rFonts w:asciiTheme="minorHAnsi" w:eastAsiaTheme="minorEastAsia" w:hAnsiTheme="minorHAnsi" w:cstheme="minorBidi"/>
-              <w:noProof/>
-            </w:rPr>
-          </w:pPr>
-          <w:hyperlink w:anchor="_Toc499027014" w:history="1">
-            <w:r>
-              <w:rPr>
-                <w:rStyle w:val="Collegamentoipertestuale"/>
-                <w:b/>
-                <w:noProof/>
-                <w:lang w:val="de-DE"/>
-              </w:rPr>
-              <w:t>ALGORITHM DESIGN</w:t>
-            </w:r>
-            <w:r>
-              <w:rPr>
-                <w:noProof/>
-                <w:webHidden/>
-              </w:rPr>
-              <w:tab/>
-            </w:r>
-            <w:r>
-              <w:rPr>
-                <w:noProof/>
-                <w:webHidden/>
-              </w:rPr>
-              <w:fldChar w:fldCharType="begin"/>
-            </w:r>
-            <w:r>
-              <w:rPr>
-                <w:noProof/>
-                <w:webHidden/>
-              </w:rPr>
-              <w:instrText xml:space="preserve"> PAGEREF _Toc499027014 \h </w:instrText>
+              <w:instrText xml:space="preserve"> PAGEREF _Toc499480758 \h </w:instrText>
             </w:r>
             <w:r>
               <w:rPr>
@@ -1545,19 +1033,355 @@
         </w:p>
         <w:p>
           <w:pPr>
+            <w:pStyle w:val="Sommario2"/>
+            <w:rPr>
+              <w:rFonts w:asciiTheme="minorHAnsi" w:eastAsiaTheme="minorEastAsia" w:hAnsiTheme="minorHAnsi" w:cstheme="minorBidi"/>
+              <w:noProof/>
+            </w:rPr>
+          </w:pPr>
+          <w:hyperlink w:anchor="_Toc499480759" w:history="1">
+            <w:r>
+              <w:rPr>
+                <w:rStyle w:val="Collegamentoipertestuale"/>
+                <w:noProof/>
+                <w:lang w:val="en-US"/>
+              </w:rPr>
+              <w:t>Deployment View</w:t>
+            </w:r>
+            <w:r>
+              <w:rPr>
+                <w:noProof/>
+                <w:webHidden/>
+              </w:rPr>
+              <w:tab/>
+            </w:r>
+            <w:r>
+              <w:rPr>
+                <w:noProof/>
+                <w:webHidden/>
+              </w:rPr>
+              <w:fldChar w:fldCharType="begin"/>
+            </w:r>
+            <w:r>
+              <w:rPr>
+                <w:noProof/>
+                <w:webHidden/>
+              </w:rPr>
+              <w:instrText xml:space="preserve"> PAGEREF _Toc499480759 \h </w:instrText>
+            </w:r>
+            <w:r>
+              <w:rPr>
+                <w:noProof/>
+                <w:webHidden/>
+              </w:rPr>
+            </w:r>
+            <w:r>
+              <w:rPr>
+                <w:noProof/>
+                <w:webHidden/>
+              </w:rPr>
+              <w:fldChar w:fldCharType="separate"/>
+            </w:r>
+            <w:r>
+              <w:rPr>
+                <w:noProof/>
+                <w:webHidden/>
+              </w:rPr>
+              <w:t>10</w:t>
+            </w:r>
+            <w:r>
+              <w:rPr>
+                <w:noProof/>
+                <w:webHidden/>
+              </w:rPr>
+              <w:fldChar w:fldCharType="end"/>
+            </w:r>
+          </w:hyperlink>
+        </w:p>
+        <w:p>
+          <w:pPr>
+            <w:pStyle w:val="Sommario2"/>
+            <w:rPr>
+              <w:rFonts w:asciiTheme="minorHAnsi" w:eastAsiaTheme="minorEastAsia" w:hAnsiTheme="minorHAnsi" w:cstheme="minorBidi"/>
+              <w:noProof/>
+            </w:rPr>
+          </w:pPr>
+          <w:hyperlink w:anchor="_Toc499480760" w:history="1">
+            <w:r>
+              <w:rPr>
+                <w:rStyle w:val="Collegamentoipertestuale"/>
+                <w:noProof/>
+                <w:lang w:val="en-US"/>
+              </w:rPr>
+              <w:t>Runtime View</w:t>
+            </w:r>
+            <w:r>
+              <w:rPr>
+                <w:noProof/>
+                <w:webHidden/>
+              </w:rPr>
+              <w:tab/>
+            </w:r>
+            <w:r>
+              <w:rPr>
+                <w:noProof/>
+                <w:webHidden/>
+              </w:rPr>
+              <w:fldChar w:fldCharType="begin"/>
+            </w:r>
+            <w:r>
+              <w:rPr>
+                <w:noProof/>
+                <w:webHidden/>
+              </w:rPr>
+              <w:instrText xml:space="preserve"> PAGEREF _Toc499480760 \h </w:instrText>
+            </w:r>
+            <w:r>
+              <w:rPr>
+                <w:noProof/>
+                <w:webHidden/>
+              </w:rPr>
+            </w:r>
+            <w:r>
+              <w:rPr>
+                <w:noProof/>
+                <w:webHidden/>
+              </w:rPr>
+              <w:fldChar w:fldCharType="separate"/>
+            </w:r>
+            <w:r>
+              <w:rPr>
+                <w:noProof/>
+                <w:webHidden/>
+              </w:rPr>
+              <w:t>12</w:t>
+            </w:r>
+            <w:r>
+              <w:rPr>
+                <w:noProof/>
+                <w:webHidden/>
+              </w:rPr>
+              <w:fldChar w:fldCharType="end"/>
+            </w:r>
+          </w:hyperlink>
+        </w:p>
+        <w:p>
+          <w:pPr>
+            <w:pStyle w:val="Sommario3"/>
+            <w:rPr>
+              <w:rFonts w:asciiTheme="minorHAnsi" w:eastAsiaTheme="minorEastAsia" w:hAnsiTheme="minorHAnsi" w:cstheme="minorBidi"/>
+              <w:i w:val="0"/>
+              <w:noProof/>
+            </w:rPr>
+          </w:pPr>
+          <w:hyperlink w:anchor="_Toc499480761" w:history="1">
+            <w:r>
+              <w:rPr>
+                <w:rStyle w:val="Collegamentoipertestuale"/>
+                <w:i w:val="0"/>
+                <w:noProof/>
+                <w:lang w:val="en-US"/>
+              </w:rPr>
+              <w:t>Component Interfaces</w:t>
+            </w:r>
+            <w:r>
+              <w:rPr>
+                <w:noProof/>
+                <w:webHidden/>
+              </w:rPr>
+              <w:tab/>
+            </w:r>
+            <w:r>
+              <w:rPr>
+                <w:noProof/>
+                <w:webHidden/>
+              </w:rPr>
+              <w:fldChar w:fldCharType="begin"/>
+            </w:r>
+            <w:r>
+              <w:rPr>
+                <w:noProof/>
+                <w:webHidden/>
+              </w:rPr>
+              <w:instrText xml:space="preserve"> PAGEREF _Toc499480761 \h </w:instrText>
+            </w:r>
+            <w:r>
+              <w:rPr>
+                <w:noProof/>
+                <w:webHidden/>
+              </w:rPr>
+            </w:r>
+            <w:r>
+              <w:rPr>
+                <w:noProof/>
+                <w:webHidden/>
+              </w:rPr>
+              <w:fldChar w:fldCharType="separate"/>
+            </w:r>
+            <w:r>
+              <w:rPr>
+                <w:noProof/>
+                <w:webHidden/>
+              </w:rPr>
+              <w:t>17</w:t>
+            </w:r>
+            <w:r>
+              <w:rPr>
+                <w:noProof/>
+                <w:webHidden/>
+              </w:rPr>
+              <w:fldChar w:fldCharType="end"/>
+            </w:r>
+          </w:hyperlink>
+        </w:p>
+        <w:p>
+          <w:pPr>
+            <w:pStyle w:val="Sommario2"/>
+            <w:rPr>
+              <w:rFonts w:asciiTheme="minorHAnsi" w:eastAsiaTheme="minorEastAsia" w:hAnsiTheme="minorHAnsi" w:cstheme="minorBidi"/>
+              <w:noProof/>
+            </w:rPr>
+          </w:pPr>
+          <w:hyperlink w:anchor="_Toc499480762" w:history="1">
+            <w:r>
+              <w:rPr>
+                <w:rStyle w:val="Collegamentoipertestuale"/>
+                <w:noProof/>
+                <w:lang w:val="en-US"/>
+              </w:rPr>
+              <w:t>Selected Architectural Styles and Patterns</w:t>
+            </w:r>
+            <w:r>
+              <w:rPr>
+                <w:noProof/>
+                <w:webHidden/>
+              </w:rPr>
+              <w:tab/>
+            </w:r>
+            <w:r>
+              <w:rPr>
+                <w:noProof/>
+                <w:webHidden/>
+              </w:rPr>
+              <w:fldChar w:fldCharType="begin"/>
+            </w:r>
+            <w:r>
+              <w:rPr>
+                <w:noProof/>
+                <w:webHidden/>
+              </w:rPr>
+              <w:instrText xml:space="preserve"> PAGEREF _Toc499480762 \h </w:instrText>
+            </w:r>
+            <w:r>
+              <w:rPr>
+                <w:noProof/>
+                <w:webHidden/>
+              </w:rPr>
+            </w:r>
+            <w:r>
+              <w:rPr>
+                <w:noProof/>
+                <w:webHidden/>
+              </w:rPr>
+              <w:fldChar w:fldCharType="separate"/>
+            </w:r>
+            <w:r>
+              <w:rPr>
+                <w:noProof/>
+                <w:webHidden/>
+              </w:rPr>
+              <w:t>17</w:t>
+            </w:r>
+            <w:r>
+              <w:rPr>
+                <w:noProof/>
+                <w:webHidden/>
+              </w:rPr>
+              <w:fldChar w:fldCharType="end"/>
+            </w:r>
+          </w:hyperlink>
+        </w:p>
+        <w:p>
+          <w:pPr>
             <w:pStyle w:val="Sommario1"/>
             <w:rPr>
               <w:rFonts w:asciiTheme="minorHAnsi" w:eastAsiaTheme="minorEastAsia" w:hAnsiTheme="minorHAnsi" w:cstheme="minorBidi"/>
               <w:noProof/>
             </w:rPr>
           </w:pPr>
-          <w:hyperlink w:anchor="_Toc499027015" w:history="1">
+          <w:hyperlink w:anchor="_Toc499480763" w:history="1">
             <w:r>
               <w:rPr>
                 <w:rStyle w:val="Collegamentoipertestuale"/>
-                <w:b/>
                 <w:noProof/>
-                <w:lang w:val="de-DE"/>
+                <w:lang w:val="en-US"/>
+              </w:rPr>
+              <w:t>ALGORITHM DESIGN</w:t>
+            </w:r>
+            <w:r>
+              <w:rPr>
+                <w:noProof/>
+                <w:webHidden/>
+              </w:rPr>
+              <w:tab/>
+            </w:r>
+            <w:r>
+              <w:rPr>
+                <w:noProof/>
+                <w:webHidden/>
+              </w:rPr>
+              <w:fldChar w:fldCharType="begin"/>
+            </w:r>
+            <w:r>
+              <w:rPr>
+                <w:noProof/>
+                <w:webHidden/>
+              </w:rPr>
+              <w:instrText xml:space="preserve"> PAGEREF _Toc499480763 \h </w:instrText>
+            </w:r>
+            <w:r>
+              <w:rPr>
+                <w:noProof/>
+                <w:webHidden/>
+              </w:rPr>
+            </w:r>
+            <w:r>
+              <w:rPr>
+                <w:noProof/>
+                <w:webHidden/>
+              </w:rPr>
+              <w:fldChar w:fldCharType="separate"/>
+            </w:r>
+            <w:r>
+              <w:rPr>
+                <w:noProof/>
+                <w:webHidden/>
+              </w:rPr>
+              <w:t>19</w:t>
+            </w:r>
+            <w:r>
+              <w:rPr>
+                <w:noProof/>
+                <w:webHidden/>
+              </w:rPr>
+              <w:fldChar w:fldCharType="end"/>
+            </w:r>
+          </w:hyperlink>
+        </w:p>
+        <w:p>
+          <w:pPr>
+            <w:pStyle w:val="Sommario1"/>
+            <w:rPr>
+              <w:rFonts w:asciiTheme="minorHAnsi" w:eastAsiaTheme="minorEastAsia" w:hAnsiTheme="minorHAnsi" w:cstheme="minorBidi"/>
+              <w:noProof/>
+            </w:rPr>
+          </w:pPr>
+          <w:hyperlink w:anchor="_Toc499480764" w:history="1">
+            <w:r>
+              <w:rPr>
+                <w:rStyle w:val="Collegamentoipertestuale"/>
+                <w:noProof/>
+                <w:lang w:val="en-US"/>
               </w:rPr>
               <w:t>USER INTERFACE DESIGN</w:t>
             </w:r>
@@ -1580,7 +1404,7 @@
                 <w:noProof/>
                 <w:webHidden/>
               </w:rPr>
-              <w:instrText xml:space="preserve"> PAGEREF _Toc499027015 \h </w:instrText>
+              <w:instrText xml:space="preserve"> PAGEREF _Toc499480764 \h </w:instrText>
             </w:r>
             <w:r>
               <w:rPr>
@@ -1600,7 +1424,7 @@
                 <w:noProof/>
                 <w:webHidden/>
               </w:rPr>
-              <w:t>8</w:t>
+              <w:t>20</w:t>
             </w:r>
             <w:r>
               <w:rPr>
@@ -1613,27 +1437,20 @@
         </w:p>
         <w:p>
           <w:pPr>
-            <w:pStyle w:val="Sommario1"/>
+            <w:pStyle w:val="Sommario2"/>
             <w:rPr>
               <w:rFonts w:asciiTheme="minorHAnsi" w:eastAsiaTheme="minorEastAsia" w:hAnsiTheme="minorHAnsi" w:cstheme="minorBidi"/>
               <w:noProof/>
             </w:rPr>
           </w:pPr>
-          <w:r>
-            <w:rPr>
-              <w:rStyle w:val="Collegamentoipertestuale"/>
-              <w:noProof/>
-            </w:rPr>
-            <w:t xml:space="preserve">   </w:t>
-          </w:r>
-          <w:hyperlink w:anchor="_Toc499027016" w:history="1">
+          <w:hyperlink w:anchor="_Toc499480765" w:history="1">
             <w:r>
               <w:rPr>
                 <w:rStyle w:val="Collegamentoipertestuale"/>
                 <w:noProof/>
                 <w:lang w:val="en-US"/>
               </w:rPr>
-              <w:t>Requirments Traceability</w:t>
+              <w:t>Ux Diagram</w:t>
             </w:r>
             <w:r>
               <w:rPr>
@@ -1654,7 +1471,7 @@
                 <w:noProof/>
                 <w:webHidden/>
               </w:rPr>
-              <w:instrText xml:space="preserve"> PAGEREF _Toc499027016 \h </w:instrText>
+              <w:instrText xml:space="preserve"> PAGEREF _Toc499480765 \h </w:instrText>
             </w:r>
             <w:r>
               <w:rPr>
@@ -1674,7 +1491,7 @@
                 <w:noProof/>
                 <w:webHidden/>
               </w:rPr>
-              <w:t>14</w:t>
+              <w:t>20</w:t>
             </w:r>
             <w:r>
               <w:rPr>
@@ -1687,21 +1504,20 @@
         </w:p>
         <w:p>
           <w:pPr>
-            <w:pStyle w:val="Sommario1"/>
+            <w:pStyle w:val="Sommario2"/>
             <w:rPr>
               <w:rFonts w:asciiTheme="minorHAnsi" w:eastAsiaTheme="minorEastAsia" w:hAnsiTheme="minorHAnsi" w:cstheme="minorBidi"/>
               <w:noProof/>
             </w:rPr>
           </w:pPr>
-          <w:hyperlink w:anchor="_Toc499027017" w:history="1">
+          <w:hyperlink w:anchor="_Toc499480766" w:history="1">
             <w:r>
               <w:rPr>
                 <w:rStyle w:val="Collegamentoipertestuale"/>
-                <w:b/>
                 <w:noProof/>
                 <w:lang w:val="en-US"/>
               </w:rPr>
-              <w:t>IMPLEMENTATION, INTEGRATION AND TEST PLAN</w:t>
+              <w:t>Mockups</w:t>
             </w:r>
             <w:r>
               <w:rPr>
@@ -1722,7 +1538,7 @@
                 <w:noProof/>
                 <w:webHidden/>
               </w:rPr>
-              <w:instrText xml:space="preserve"> PAGEREF _Toc499027017 \h </w:instrText>
+              <w:instrText xml:space="preserve"> PAGEREF _Toc499480766 \h </w:instrText>
             </w:r>
             <w:r>
               <w:rPr>
@@ -1742,7 +1558,7 @@
                 <w:noProof/>
                 <w:webHidden/>
               </w:rPr>
-              <w:t>15</w:t>
+              <w:t>21</w:t>
             </w:r>
             <w:r>
               <w:rPr>
@@ -1761,11 +1577,160 @@
               <w:noProof/>
             </w:rPr>
           </w:pPr>
-          <w:hyperlink w:anchor="_Toc499027018" w:history="1">
+          <w:hyperlink w:anchor="_Toc499480767" w:history="1">
             <w:r>
               <w:rPr>
                 <w:rStyle w:val="Collegamentoipertestuale"/>
-                <w:b/>
+                <w:noProof/>
+                <w:lang w:val="en-US"/>
+              </w:rPr>
+              <w:t>Requirements Traceability</w:t>
+            </w:r>
+            <w:r>
+              <w:rPr>
+                <w:noProof/>
+                <w:webHidden/>
+              </w:rPr>
+              <w:tab/>
+            </w:r>
+            <w:r>
+              <w:rPr>
+                <w:noProof/>
+                <w:webHidden/>
+              </w:rPr>
+              <w:fldChar w:fldCharType="begin"/>
+            </w:r>
+            <w:r>
+              <w:rPr>
+                <w:noProof/>
+                <w:webHidden/>
+              </w:rPr>
+              <w:instrText xml:space="preserve"> PAGEREF _Toc499480767 \h </w:instrText>
+            </w:r>
+            <w:r>
+              <w:rPr>
+                <w:noProof/>
+                <w:webHidden/>
+              </w:rPr>
+            </w:r>
+            <w:r>
+              <w:rPr>
+                <w:noProof/>
+                <w:webHidden/>
+              </w:rPr>
+              <w:fldChar w:fldCharType="separate"/>
+            </w:r>
+            <w:r>
+              <w:rPr>
+                <w:noProof/>
+                <w:webHidden/>
+              </w:rPr>
+              <w:t>26</w:t>
+            </w:r>
+            <w:r>
+              <w:rPr>
+                <w:noProof/>
+                <w:webHidden/>
+              </w:rPr>
+              <w:fldChar w:fldCharType="end"/>
+            </w:r>
+          </w:hyperlink>
+        </w:p>
+        <w:p>
+          <w:pPr>
+            <w:pStyle w:val="Sommario1"/>
+            <w:rPr>
+              <w:rFonts w:asciiTheme="minorHAnsi" w:eastAsiaTheme="minorEastAsia" w:hAnsiTheme="minorHAnsi" w:cstheme="minorBidi"/>
+              <w:noProof/>
+            </w:rPr>
+          </w:pPr>
+          <w:hyperlink w:anchor="_Toc499480768" w:history="1">
+            <w:r>
+              <w:rPr>
+                <w:rStyle w:val="Collegamentoipertestuale"/>
+                <w:noProof/>
+                <w:lang w:val="en-US"/>
+              </w:rPr>
+              <w:t>IMPLEMENTATION</w:t>
+            </w:r>
+            <w:r>
+              <w:rPr>
+                <w:rStyle w:val="Collegamentoipertestuale"/>
+                <w:noProof/>
+                <w:lang w:val="en-US"/>
+              </w:rPr>
+              <w:t xml:space="preserve"> </w:t>
+            </w:r>
+            <w:r>
+              <w:rPr>
+                <w:rStyle w:val="Collegamentoipertestuale"/>
+                <w:noProof/>
+                <w:lang w:val="en-US"/>
+              </w:rPr>
+              <w:t>AND TEST PLAN</w:t>
+            </w:r>
+            <w:r>
+              <w:rPr>
+                <w:noProof/>
+                <w:webHidden/>
+              </w:rPr>
+              <w:tab/>
+            </w:r>
+            <w:r>
+              <w:rPr>
+                <w:noProof/>
+                <w:webHidden/>
+              </w:rPr>
+              <w:fldChar w:fldCharType="begin"/>
+            </w:r>
+            <w:r>
+              <w:rPr>
+                <w:noProof/>
+                <w:webHidden/>
+              </w:rPr>
+              <w:instrText xml:space="preserve"> PAGEREF _Toc499480768 \h </w:instrText>
+            </w:r>
+            <w:r>
+              <w:rPr>
+                <w:noProof/>
+                <w:webHidden/>
+              </w:rPr>
+            </w:r>
+            <w:r>
+              <w:rPr>
+                <w:noProof/>
+                <w:webHidden/>
+              </w:rPr>
+              <w:fldChar w:fldCharType="separate"/>
+            </w:r>
+            <w:r>
+              <w:rPr>
+                <w:noProof/>
+                <w:webHidden/>
+              </w:rPr>
+              <w:t>28</w:t>
+            </w:r>
+            <w:r>
+              <w:rPr>
+                <w:noProof/>
+                <w:webHidden/>
+              </w:rPr>
+              <w:fldChar w:fldCharType="end"/>
+            </w:r>
+          </w:hyperlink>
+        </w:p>
+        <w:p>
+          <w:pPr>
+            <w:pStyle w:val="Sommario1"/>
+            <w:rPr>
+              <w:rFonts w:asciiTheme="minorHAnsi" w:eastAsiaTheme="minorEastAsia" w:hAnsiTheme="minorHAnsi" w:cstheme="minorBidi"/>
+              <w:noProof/>
+            </w:rPr>
+          </w:pPr>
+          <w:hyperlink w:anchor="_Toc499480769" w:history="1">
+            <w:r>
+              <w:rPr>
+                <w:rStyle w:val="Collegamentoipertestuale"/>
                 <w:noProof/>
                 <w:lang w:val="en-US"/>
               </w:rPr>
@@ -1790,7 +1755,7 @@
                 <w:noProof/>
                 <w:webHidden/>
               </w:rPr>
-              <w:instrText xml:space="preserve"> PAGEREF _Toc499027018 \h </w:instrText>
+              <w:instrText xml:space="preserve"> PAGEREF _Toc499480769 \h </w:instrText>
             </w:r>
             <w:r>
               <w:rPr>
@@ -1810,7 +1775,7 @@
                 <w:noProof/>
                 <w:webHidden/>
               </w:rPr>
-              <w:t>15</w:t>
+              <w:t>29</w:t>
             </w:r>
             <w:r>
               <w:rPr>
@@ -1829,11 +1794,10 @@
               <w:noProof/>
             </w:rPr>
           </w:pPr>
-          <w:hyperlink w:anchor="_Toc499027019" w:history="1">
+          <w:hyperlink w:anchor="_Toc499480770" w:history="1">
             <w:r>
               <w:rPr>
                 <w:rStyle w:val="Collegamentoipertestuale"/>
-                <w:b/>
                 <w:noProof/>
                 <w:lang w:val="en-US"/>
               </w:rPr>
@@ -1858,7 +1822,7 @@
                 <w:noProof/>
                 <w:webHidden/>
               </w:rPr>
-              <w:instrText xml:space="preserve"> PAGEREF _Toc499027019 \h </w:instrText>
+              <w:instrText xml:space="preserve"> PAGEREF _Toc499480770 \h </w:instrText>
             </w:r>
             <w:r>
               <w:rPr>
@@ -1878,7 +1842,7 @@
                 <w:noProof/>
                 <w:webHidden/>
               </w:rPr>
-              <w:t>16</w:t>
+              <w:t>30</w:t>
             </w:r>
             <w:r>
               <w:rPr>
@@ -1907,6 +1871,8 @@
       <w:pPr>
         <w:pStyle w:val="Titolosommario"/>
       </w:pPr>
+      <w:bookmarkStart w:id="1" w:name="_GoBack"/>
+      <w:bookmarkEnd w:id="1"/>
       <w:r>
         <w:br w:type="page"/>
       </w:r>
@@ -1921,7 +1887,7 @@
           <w:lang w:val="en-US"/>
         </w:rPr>
       </w:pPr>
-      <w:bookmarkStart w:id="1" w:name="_Toc499026998"/>
+      <w:bookmarkStart w:id="2" w:name="_Toc499480748"/>
       <w:r>
         <w:rPr>
           <w:sz w:val="36"/>
@@ -1931,7 +1897,7 @@
         <w:lastRenderedPageBreak/>
         <w:t>INTRODUCTION</w:t>
       </w:r>
-      <w:bookmarkEnd w:id="1"/>
+      <w:bookmarkEnd w:id="2"/>
     </w:p>
     <w:p>
       <w:pPr>
@@ -1942,8 +1908,7 @@
           <w:lang w:val="en-US"/>
         </w:rPr>
       </w:pPr>
-      <w:bookmarkStart w:id="2" w:name="_Toc496903492"/>
-      <w:bookmarkStart w:id="3" w:name="_Toc499026999"/>
+      <w:bookmarkStart w:id="3" w:name="_Toc496903492"/>
     </w:p>
     <w:p>
       <w:pPr>
@@ -1954,6 +1919,7 @@
           <w:lang w:val="en-US"/>
         </w:rPr>
       </w:pPr>
+      <w:bookmarkStart w:id="4" w:name="_Toc499480749"/>
       <w:r>
         <w:rPr>
           <w:sz w:val="28"/>
@@ -1962,8 +1928,8 @@
         </w:rPr>
         <w:t>purpose</w:t>
       </w:r>
-      <w:bookmarkEnd w:id="2"/>
       <w:bookmarkEnd w:id="3"/>
+      <w:bookmarkEnd w:id="4"/>
       <w:r>
         <w:rPr>
           <w:sz w:val="28"/>
@@ -2072,7 +2038,7 @@
           <w:lang w:val="en-US"/>
         </w:rPr>
       </w:pPr>
-      <w:bookmarkStart w:id="4" w:name="_Toc499027000"/>
+      <w:bookmarkStart w:id="5" w:name="_Toc499480750"/>
       <w:r>
         <w:rPr>
           <w:sz w:val="28"/>
@@ -2087,7 +2053,7 @@
         </w:rPr>
         <w:t>cope</w:t>
       </w:r>
-      <w:bookmarkEnd w:id="4"/>
+      <w:bookmarkEnd w:id="5"/>
     </w:p>
     <w:p>
       <w:pPr>
@@ -2329,7 +2295,7 @@
           <w:lang w:val="en-US"/>
         </w:rPr>
       </w:pPr>
-      <w:bookmarkStart w:id="5" w:name="_Toc499027001"/>
+      <w:bookmarkStart w:id="6" w:name="_Toc499480751"/>
       <w:r>
         <w:rPr>
           <w:sz w:val="28"/>
@@ -2345,7 +2311,7 @@
         </w:rPr>
         <w:t>ons</w:t>
       </w:r>
-      <w:bookmarkEnd w:id="5"/>
+      <w:bookmarkEnd w:id="6"/>
     </w:p>
     <w:p>
       <w:pPr>
@@ -2555,7 +2521,7 @@
         </w:rPr>
         <w:t xml:space="preserve"> </w:t>
       </w:r>
-      <w:bookmarkStart w:id="6" w:name="_Toc499027002"/>
+      <w:bookmarkStart w:id="7" w:name="_Toc499480752"/>
       <w:r>
         <w:rPr>
           <w:sz w:val="28"/>
@@ -2563,7 +2529,7 @@
         </w:rPr>
         <w:t>Acronyms</w:t>
       </w:r>
-      <w:bookmarkEnd w:id="6"/>
+      <w:bookmarkEnd w:id="7"/>
       <w:r>
         <w:rPr>
           <w:lang w:val="en-US"/>
@@ -2828,7 +2794,7 @@
         </w:rPr>
         <w:t xml:space="preserve"> </w:t>
       </w:r>
-      <w:bookmarkStart w:id="7" w:name="_Toc499027003"/>
+      <w:bookmarkStart w:id="8" w:name="_Toc499480753"/>
       <w:r>
         <w:rPr>
           <w:sz w:val="28"/>
@@ -2836,7 +2802,7 @@
         </w:rPr>
         <w:t>Abbreviations</w:t>
       </w:r>
-      <w:bookmarkEnd w:id="7"/>
+      <w:bookmarkEnd w:id="8"/>
     </w:p>
     <w:p>
       <w:pPr>
@@ -2898,7 +2864,7 @@
           <w:lang w:val="en-US"/>
         </w:rPr>
       </w:pPr>
-      <w:bookmarkStart w:id="8" w:name="_Toc499027004"/>
+      <w:bookmarkStart w:id="9" w:name="_Toc499480754"/>
       <w:r>
         <w:rPr>
           <w:sz w:val="28"/>
@@ -2908,7 +2874,7 @@
         <w:lastRenderedPageBreak/>
         <w:t>Reference Documents</w:t>
       </w:r>
-      <w:bookmarkEnd w:id="8"/>
+      <w:bookmarkEnd w:id="9"/>
     </w:p>
     <w:p>
       <w:pPr>
@@ -3106,7 +3072,7 @@
           <w:lang w:val="en-US"/>
         </w:rPr>
       </w:pPr>
-      <w:bookmarkStart w:id="9" w:name="_Toc499027005"/>
+      <w:bookmarkStart w:id="10" w:name="_Toc499480755"/>
       <w:r>
         <w:rPr>
           <w:sz w:val="28"/>
@@ -3115,7 +3081,7 @@
         </w:rPr>
         <w:t>Document Structure</w:t>
       </w:r>
-      <w:bookmarkEnd w:id="9"/>
+      <w:bookmarkEnd w:id="10"/>
     </w:p>
     <w:p>
       <w:pPr>
@@ -3599,7 +3565,7 @@
           <w:lang w:val="en-US"/>
         </w:rPr>
       </w:pPr>
-      <w:bookmarkStart w:id="10" w:name="_Toc499027006"/>
+      <w:bookmarkStart w:id="11" w:name="_Toc499480756"/>
       <w:r>
         <w:rPr>
           <w:sz w:val="36"/>
@@ -3608,7 +3574,7 @@
         <w:lastRenderedPageBreak/>
         <w:t>ARCHITECTURAL DESIGN</w:t>
       </w:r>
-      <w:bookmarkEnd w:id="10"/>
+      <w:bookmarkEnd w:id="11"/>
     </w:p>
     <w:p>
       <w:pPr>
@@ -3619,7 +3585,6 @@
           <w:lang w:val="en-US"/>
         </w:rPr>
       </w:pPr>
-      <w:bookmarkStart w:id="11" w:name="_Toc499027007"/>
     </w:p>
     <w:p>
       <w:pPr>
@@ -3630,6 +3595,7 @@
           <w:lang w:val="en-US"/>
         </w:rPr>
       </w:pPr>
+      <w:bookmarkStart w:id="12" w:name="_Toc499480757"/>
       <w:r>
         <w:rPr>
           <w:sz w:val="28"/>
@@ -3638,7 +3604,7 @@
         </w:rPr>
         <w:t>Overview</w:t>
       </w:r>
-      <w:bookmarkEnd w:id="11"/>
+      <w:bookmarkEnd w:id="12"/>
     </w:p>
     <w:p>
       <w:pPr>
@@ -4261,7 +4227,7 @@
           <w:lang w:val="en-US"/>
         </w:rPr>
       </w:pPr>
-      <w:bookmarkStart w:id="12" w:name="_Toc499027008"/>
+      <w:bookmarkStart w:id="13" w:name="_Toc499480758"/>
       <w:r>
         <w:rPr>
           <w:sz w:val="28"/>
@@ -4270,7 +4236,7 @@
         </w:rPr>
         <w:t>Component View</w:t>
       </w:r>
-      <w:bookmarkEnd w:id="12"/>
+      <w:bookmarkEnd w:id="13"/>
     </w:p>
     <w:p>
       <w:pPr>
@@ -4785,7 +4751,6 @@
           <w:lang w:val="en-US"/>
         </w:rPr>
       </w:pPr>
-      <w:bookmarkStart w:id="13" w:name="_Toc499027009"/>
       <w:r>
         <w:rPr>
           <w:b/>
@@ -5406,6 +5371,7 @@
           <w:lang w:val="en-US"/>
         </w:rPr>
       </w:pPr>
+      <w:bookmarkStart w:id="14" w:name="_Toc499480759"/>
       <w:r>
         <w:rPr>
           <w:sz w:val="28"/>
@@ -5415,7 +5381,7 @@
         <w:lastRenderedPageBreak/>
         <w:t>Deployment View</w:t>
       </w:r>
-      <w:bookmarkEnd w:id="13"/>
+      <w:bookmarkEnd w:id="14"/>
     </w:p>
     <w:p>
       <w:pPr>
@@ -5967,84 +5933,7 @@
           <w:sz w:val="24"/>
           <w:lang w:val="en-US"/>
         </w:rPr>
-        <w:t>Spring can eliminate the creation of the singleton classes.</w:t>
-      </w:r>
-      <w:r>
-        <w:rPr>
-          <w:sz w:val="24"/>
-          <w:lang w:val="en-US"/>
-        </w:rPr>
-        <w:t xml:space="preserve"> </w:t>
-      </w:r>
-      <w:r>
-        <w:rPr>
-          <w:sz w:val="24"/>
-          <w:lang w:val="en-US"/>
-        </w:rPr>
-        <w:t xml:space="preserve">Spring framework is both complete and modular, because </w:t>
-      </w:r>
-      <w:r>
-        <w:rPr>
-          <w:sz w:val="24"/>
-          <w:lang w:val="en-US"/>
-        </w:rPr>
-        <w:t>it</w:t>
-      </w:r>
-      <w:r>
-        <w:rPr>
-          <w:sz w:val="24"/>
-          <w:lang w:val="en-US"/>
-        </w:rPr>
-        <w:t xml:space="preserve"> has a layered architecture.</w:t>
-      </w:r>
-      <w:r>
-        <w:rPr>
-          <w:sz w:val="24"/>
-          <w:lang w:val="en-US"/>
-        </w:rPr>
-        <w:t xml:space="preserve"> This</w:t>
-      </w:r>
-      <w:r>
-        <w:rPr>
-          <w:sz w:val="24"/>
-          <w:lang w:val="en-US"/>
-        </w:rPr>
-        <w:t xml:space="preserve"> framework includes support for managing business objects and exposing their services to the presentation tier components, so that the web and desktop applications can access the same objects</w:t>
-      </w:r>
-      <w:r>
-        <w:rPr>
-          <w:sz w:val="24"/>
-          <w:lang w:val="en-US"/>
-        </w:rPr>
-        <w:t>. It</w:t>
-      </w:r>
-      <w:r>
-        <w:rPr>
-          <w:sz w:val="24"/>
-          <w:lang w:val="en-US"/>
-        </w:rPr>
-        <w:t xml:space="preserve"> has taken the best practice that have been proven over the years in several applications and formalized as design patterns.</w:t>
-      </w:r>
-      <w:r>
-        <w:rPr>
-          <w:sz w:val="24"/>
-          <w:lang w:val="en-US"/>
-        </w:rPr>
-        <w:t xml:space="preserve"> </w:t>
-      </w:r>
-      <w:r>
-        <w:rPr>
-          <w:sz w:val="24"/>
-          <w:lang w:val="en-US"/>
-        </w:rPr>
-        <w:t>Spring application can be used for the development of different kind of applications, like standalone applications, standalone GUI applications, Web applications and applets as well.</w:t>
-      </w:r>
-      <w:r>
-        <w:rPr>
-          <w:sz w:val="24"/>
-          <w:lang w:val="en-US"/>
-        </w:rPr>
-        <w:t xml:space="preserve"> </w:t>
+        <w:t xml:space="preserve">Spring can eliminate the creation of the singleton classes. Spring framework is both complete and modular, because it has a layered architecture. This framework includes support for managing business objects and exposing their services to the presentation tier components, so that the web and desktop applications can access the same objects. It has taken the best practice that have been proven over the years in several applications and formalized as design patterns. Spring application can be used for the development of different kind of applications, like standalone applications, standalone GUI applications, Web applications and applets as well. </w:t>
       </w:r>
       <w:r>
         <w:rPr>
@@ -6206,7 +6095,7 @@
           <w:sz w:val="24"/>
           <w:lang w:val="en-US"/>
         </w:rPr>
-        <w:t>Figure 7</w:t>
+        <w:t>Figure 7:</w:t>
       </w:r>
       <w:r>
         <w:rPr>
@@ -6214,7 +6103,7 @@
           <w:sz w:val="24"/>
           <w:lang w:val="en-US"/>
         </w:rPr>
-        <w:t>:</w:t>
+        <w:t xml:space="preserve"> </w:t>
       </w:r>
       <w:r>
         <w:rPr>
@@ -6222,7 +6111,7 @@
           <w:sz w:val="24"/>
           <w:lang w:val="en-US"/>
         </w:rPr>
-        <w:t xml:space="preserve"> </w:t>
+        <w:t>Spring Framework Modules</w:t>
       </w:r>
       <w:r>
         <w:rPr>
@@ -6230,14 +6119,6 @@
           <w:sz w:val="24"/>
           <w:lang w:val="en-US"/>
         </w:rPr>
-        <w:t>Spring Framework Modules</w:t>
-      </w:r>
-      <w:r>
-        <w:rPr>
-          <w:i/>
-          <w:sz w:val="24"/>
-          <w:lang w:val="en-US"/>
-        </w:rPr>
         <w:t xml:space="preserve"> Integration</w:t>
       </w:r>
     </w:p>
@@ -6260,7 +6141,7 @@
           <w:lang w:val="en-US"/>
         </w:rPr>
       </w:pPr>
-      <w:bookmarkStart w:id="14" w:name="_Toc499027010"/>
+      <w:bookmarkStart w:id="15" w:name="_Toc499480760"/>
       <w:r>
         <w:rPr>
           <w:sz w:val="28"/>
@@ -6286,7 +6167,7 @@
         </w:rPr>
         <w:t>View</w:t>
       </w:r>
-      <w:bookmarkEnd w:id="14"/>
+      <w:bookmarkEnd w:id="15"/>
     </w:p>
     <w:p>
       <w:pPr>
@@ -7683,7 +7564,7 @@
           <w:lang w:val="en-US"/>
         </w:rPr>
       </w:pPr>
-      <w:bookmarkStart w:id="15" w:name="_Toc499027011"/>
+      <w:bookmarkStart w:id="16" w:name="_Toc499480761"/>
       <w:r>
         <w:rPr>
           <w:b/>
@@ -7694,215 +7575,123 @@
         <w:lastRenderedPageBreak/>
         <w:t>Component Interfaces</w:t>
       </w:r>
-      <w:bookmarkEnd w:id="15"/>
-    </w:p>
-    <w:p>
-      <w:pPr>
-        <w:pStyle w:val="Corpotesto"/>
-        <w:rPr>
-          <w:lang w:val="en-US"/>
-        </w:rPr>
-      </w:pPr>
-    </w:p>
-    <w:p>
-      <w:pPr>
-        <w:pStyle w:val="Corpotesto"/>
-        <w:rPr>
-          <w:lang w:val="en-US"/>
-        </w:rPr>
-      </w:pPr>
-    </w:p>
-    <w:p>
-      <w:pPr>
-        <w:pStyle w:val="Corpotesto"/>
-        <w:rPr>
-          <w:lang w:val="en-US"/>
-        </w:rPr>
-      </w:pPr>
-    </w:p>
-    <w:p>
-      <w:pPr>
-        <w:pStyle w:val="Corpotesto"/>
-        <w:rPr>
-          <w:lang w:val="en-US"/>
-        </w:rPr>
-      </w:pPr>
-    </w:p>
-    <w:p>
-      <w:pPr>
-        <w:pStyle w:val="Corpotesto"/>
-        <w:rPr>
-          <w:lang w:val="en-US"/>
-        </w:rPr>
-      </w:pPr>
-    </w:p>
-    <w:p>
-      <w:pPr>
-        <w:pStyle w:val="Corpotesto"/>
-        <w:rPr>
-          <w:lang w:val="en-US"/>
-        </w:rPr>
-      </w:pPr>
-    </w:p>
-    <w:p>
-      <w:pPr>
-        <w:pStyle w:val="Corpotesto"/>
-        <w:rPr>
-          <w:lang w:val="en-US"/>
-        </w:rPr>
-      </w:pPr>
-    </w:p>
-    <w:p>
-      <w:pPr>
-        <w:pStyle w:val="Corpotesto"/>
-        <w:rPr>
-          <w:lang w:val="en-US"/>
-        </w:rPr>
-      </w:pPr>
-    </w:p>
-    <w:p>
-      <w:pPr>
-        <w:pStyle w:val="Corpotesto"/>
-        <w:rPr>
-          <w:lang w:val="en-US"/>
-        </w:rPr>
-      </w:pPr>
-    </w:p>
-    <w:p>
-      <w:pPr>
-        <w:pStyle w:val="Corpotesto"/>
-        <w:rPr>
-          <w:lang w:val="en-US"/>
-        </w:rPr>
-      </w:pPr>
-    </w:p>
-    <w:p>
-      <w:pPr>
-        <w:pStyle w:val="Corpotesto"/>
-        <w:rPr>
-          <w:lang w:val="en-US"/>
-        </w:rPr>
-      </w:pPr>
-    </w:p>
-    <w:p>
-      <w:pPr>
-        <w:pStyle w:val="Corpotesto"/>
-        <w:rPr>
-          <w:lang w:val="en-US"/>
-        </w:rPr>
-      </w:pPr>
-    </w:p>
-    <w:p>
-      <w:pPr>
-        <w:pStyle w:val="Corpotesto"/>
-        <w:rPr>
-          <w:lang w:val="en-US"/>
-        </w:rPr>
-      </w:pPr>
-    </w:p>
-    <w:p>
-      <w:pPr>
-        <w:pStyle w:val="Corpotesto"/>
-        <w:rPr>
-          <w:lang w:val="en-US"/>
-        </w:rPr>
-      </w:pPr>
-    </w:p>
-    <w:p>
-      <w:pPr>
-        <w:pStyle w:val="Corpotesto"/>
-        <w:rPr>
-          <w:lang w:val="en-US"/>
-        </w:rPr>
-      </w:pPr>
-    </w:p>
-    <w:p>
-      <w:pPr>
-        <w:pStyle w:val="Corpotesto"/>
-        <w:rPr>
-          <w:lang w:val="en-US"/>
-        </w:rPr>
-      </w:pPr>
-    </w:p>
-    <w:p>
-      <w:pPr>
-        <w:pStyle w:val="Corpotesto"/>
-        <w:rPr>
-          <w:lang w:val="en-US"/>
-        </w:rPr>
-      </w:pPr>
-    </w:p>
-    <w:p>
-      <w:pPr>
-        <w:pStyle w:val="Corpotesto"/>
-        <w:rPr>
-          <w:lang w:val="en-US"/>
-        </w:rPr>
-      </w:pPr>
-    </w:p>
-    <w:p>
-      <w:pPr>
-        <w:pStyle w:val="Corpotesto"/>
-        <w:rPr>
-          <w:lang w:val="en-US"/>
-        </w:rPr>
-      </w:pPr>
-    </w:p>
-    <w:p>
-      <w:pPr>
-        <w:pStyle w:val="Corpotesto"/>
-        <w:rPr>
-          <w:lang w:val="en-US"/>
-        </w:rPr>
-      </w:pPr>
-    </w:p>
-    <w:p>
-      <w:pPr>
-        <w:pStyle w:val="Corpotesto"/>
-        <w:rPr>
-          <w:lang w:val="en-US"/>
-        </w:rPr>
-      </w:pPr>
-    </w:p>
-    <w:p>
-      <w:pPr>
-        <w:pStyle w:val="Corpotesto"/>
-        <w:rPr>
-          <w:lang w:val="en-US"/>
-        </w:rPr>
-      </w:pPr>
-    </w:p>
-    <w:p>
-      <w:pPr>
-        <w:pStyle w:val="Corpotesto"/>
-        <w:rPr>
-          <w:lang w:val="en-US"/>
-        </w:rPr>
-      </w:pPr>
-    </w:p>
-    <w:p>
-      <w:pPr>
-        <w:pStyle w:val="Corpotesto"/>
-        <w:rPr>
-          <w:lang w:val="en-US"/>
-        </w:rPr>
-      </w:pPr>
-    </w:p>
-    <w:p>
-      <w:pPr>
-        <w:pStyle w:val="Corpotesto"/>
-        <w:rPr>
-          <w:lang w:val="en-US"/>
-        </w:rPr>
-      </w:pPr>
-    </w:p>
-    <w:p>
-      <w:pPr>
-        <w:pStyle w:val="Corpotesto"/>
-        <w:rPr>
-          <w:lang w:val="en-US"/>
-        </w:rPr>
-      </w:pPr>
+      <w:bookmarkEnd w:id="16"/>
+    </w:p>
+    <w:p>
+      <w:pPr>
+        <w:pStyle w:val="Corpotesto"/>
+        <w:rPr>
+          <w:lang w:val="en-US"/>
+        </w:rPr>
+      </w:pPr>
+    </w:p>
+    <w:p>
+      <w:pPr>
+        <w:pStyle w:val="Corpotesto"/>
+        <w:rPr>
+          <w:lang w:val="en-US"/>
+        </w:rPr>
+      </w:pPr>
+      <w:r>
+        <w:rPr>
+          <w:noProof/>
+          <w:lang w:val="en-US"/>
+        </w:rPr>
+        <w:drawing>
+          <wp:inline distT="0" distB="0" distL="0" distR="0" wp14:anchorId="682707F3" wp14:editId="3C68F46E">
+            <wp:extent cx="5267325" cy="1224280"/>
+            <wp:effectExtent l="0" t="0" r="9525" b="0"/>
+            <wp:docPr id="28" name="Immagine 28"/>
+            <wp:cNvGraphicFramePr>
+              <a:graphicFrameLocks xmlns:a="http://schemas.openxmlformats.org/drawingml/2006/main" noChangeAspect="1"/>
+            </wp:cNvGraphicFramePr>
+            <a:graphic xmlns:a="http://schemas.openxmlformats.org/drawingml/2006/main">
+              <a:graphicData uri="http://schemas.openxmlformats.org/drawingml/2006/picture">
+                <pic:pic xmlns:pic="http://schemas.openxmlformats.org/drawingml/2006/picture">
+                  <pic:nvPicPr>
+                    <pic:cNvPr id="0" name="Picture 2"/>
+                    <pic:cNvPicPr>
+                      <a:picLocks noChangeAspect="1" noChangeArrowheads="1"/>
+                    </pic:cNvPicPr>
+                  </pic:nvPicPr>
+                  <pic:blipFill>
+                    <a:blip r:embed="rId26">
+                      <a:extLst>
+                        <a:ext uri="{28A0092B-C50C-407E-A947-70E740481C1C}">
+                          <a14:useLocalDpi xmlns:a14="http://schemas.microsoft.com/office/drawing/2010/main" val="0"/>
+                        </a:ext>
+                      </a:extLst>
+                    </a:blip>
+                    <a:srcRect/>
+                    <a:stretch>
+                      <a:fillRect/>
+                    </a:stretch>
+                  </pic:blipFill>
+                  <pic:spPr bwMode="auto">
+                    <a:xfrm>
+                      <a:off x="0" y="0"/>
+                      <a:ext cx="5267325" cy="1224280"/>
+                    </a:xfrm>
+                    <a:prstGeom prst="rect">
+                      <a:avLst/>
+                    </a:prstGeom>
+                    <a:noFill/>
+                    <a:ln>
+                      <a:noFill/>
+                    </a:ln>
+                  </pic:spPr>
+                </pic:pic>
+              </a:graphicData>
+            </a:graphic>
+          </wp:inline>
+        </w:drawing>
+      </w:r>
+    </w:p>
+    <w:p>
+      <w:pPr>
+        <w:pStyle w:val="Corpotesto"/>
+        <w:ind w:firstLine="0"/>
+        <w:jc w:val="center"/>
+        <w:rPr>
+          <w:lang w:val="en-US"/>
+        </w:rPr>
+      </w:pPr>
+      <w:r>
+        <w:rPr>
+          <w:i/>
+          <w:sz w:val="24"/>
+          <w:szCs w:val="24"/>
+          <w:lang w:val="en-US"/>
+        </w:rPr>
+        <w:t xml:space="preserve">Figure </w:t>
+      </w:r>
+      <w:r>
+        <w:rPr>
+          <w:i/>
+          <w:sz w:val="24"/>
+          <w:szCs w:val="24"/>
+          <w:lang w:val="en-US"/>
+        </w:rPr>
+        <w:t>13</w:t>
+      </w:r>
+      <w:r>
+        <w:rPr>
+          <w:i/>
+          <w:sz w:val="24"/>
+          <w:szCs w:val="24"/>
+          <w:lang w:val="en-US"/>
+        </w:rPr>
+        <w:t xml:space="preserve">, </w:t>
+      </w:r>
+      <w:r>
+        <w:rPr>
+          <w:i/>
+          <w:sz w:val="24"/>
+          <w:szCs w:val="24"/>
+          <w:lang w:val="en-US"/>
+        </w:rPr>
+        <w:t>ClientService Interfaces</w:t>
+      </w:r>
     </w:p>
     <w:p>
       <w:pPr>
@@ -7929,17 +7718,16 @@
           <w:lang w:val="en-US"/>
         </w:rPr>
       </w:pPr>
-      <w:bookmarkStart w:id="16" w:name="_Toc499027012"/>
+      <w:bookmarkStart w:id="17" w:name="_Toc499480762"/>
       <w:r>
         <w:rPr>
           <w:sz w:val="28"/>
           <w:szCs w:val="24"/>
           <w:lang w:val="en-US"/>
         </w:rPr>
-        <w:lastRenderedPageBreak/>
         <w:t>Selected Architectural Styles and Patterns</w:t>
       </w:r>
-      <w:bookmarkEnd w:id="16"/>
+      <w:bookmarkEnd w:id="17"/>
     </w:p>
     <w:p>
       <w:pPr>
@@ -7958,14 +7746,6 @@
     </w:p>
     <w:p>
       <w:pPr>
-        <w:pStyle w:val="Corpotesto"/>
-        <w:rPr>
-          <w:lang w:val="en-US"/>
-        </w:rPr>
-      </w:pPr>
-    </w:p>
-    <w:p>
-      <w:pPr>
         <w:pStyle w:val="Titolo4"/>
         <w:ind w:left="0"/>
         <w:jc w:val="center"/>
@@ -8159,15 +7939,6 @@
     </w:p>
     <w:p>
       <w:pPr>
-        <w:pStyle w:val="Corpotesto"/>
-        <w:ind w:firstLine="0"/>
-        <w:rPr>
-          <w:lang w:val="en-US"/>
-        </w:rPr>
-      </w:pPr>
-    </w:p>
-    <w:p>
-      <w:pPr>
         <w:pStyle w:val="Titolo4"/>
         <w:jc w:val="center"/>
         <w:rPr>
@@ -8407,6 +8178,7 @@
           <w:sz w:val="28"/>
           <w:lang w:val="en-US"/>
         </w:rPr>
+        <w:lastRenderedPageBreak/>
         <w:t xml:space="preserve">Structural </w:t>
       </w:r>
       <w:r>
@@ -8752,7 +8524,7 @@
                     </pic:cNvPicPr>
                   </pic:nvPicPr>
                   <pic:blipFill>
-                    <a:blip r:embed="rId26" cstate="print">
+                    <a:blip r:embed="rId27" cstate="print">
                       <a:extLst>
                         <a:ext uri="{28A0092B-C50C-407E-A947-70E740481C1C}">
                           <a14:useLocalDpi xmlns:a14="http://schemas.microsoft.com/office/drawing/2010/main" val="0"/>
@@ -8960,78 +8732,13 @@
     </w:p>
     <w:p>
       <w:pPr>
-        <w:pStyle w:val="Corpotesto"/>
-        <w:rPr>
-          <w:lang w:val="en-US"/>
-        </w:rPr>
-      </w:pPr>
-    </w:p>
-    <w:p>
-      <w:pPr>
-        <w:pStyle w:val="Corpotesto"/>
-        <w:rPr>
-          <w:u w:val="single"/>
-          <w:lang w:val="en-US"/>
-        </w:rPr>
-      </w:pPr>
-    </w:p>
-    <w:p>
-      <w:pPr>
-        <w:pStyle w:val="Corpotesto"/>
-        <w:rPr>
-          <w:lang w:val="en-US"/>
-        </w:rPr>
-      </w:pPr>
-    </w:p>
-    <w:p>
-      <w:pPr>
-        <w:pStyle w:val="Corpotesto"/>
-        <w:rPr>
-          <w:lang w:val="en-US"/>
-        </w:rPr>
-      </w:pPr>
-    </w:p>
-    <w:p>
-      <w:pPr>
-        <w:pStyle w:val="Corpotesto"/>
-        <w:rPr>
-          <w:lang w:val="en-US"/>
-        </w:rPr>
-      </w:pPr>
-    </w:p>
-    <w:p>
-      <w:pPr>
-        <w:pStyle w:val="Corpotesto"/>
-        <w:rPr>
-          <w:lang w:val="en-US"/>
-        </w:rPr>
-      </w:pPr>
-    </w:p>
-    <w:p>
-      <w:pPr>
-        <w:pStyle w:val="Corpotesto"/>
-        <w:rPr>
-          <w:lang w:val="en-US"/>
-        </w:rPr>
-      </w:pPr>
-    </w:p>
-    <w:p>
-      <w:pPr>
-        <w:pStyle w:val="Corpotesto"/>
-        <w:rPr>
-          <w:lang w:val="en-US"/>
-        </w:rPr>
-      </w:pPr>
-    </w:p>
-    <w:p>
-      <w:pPr>
         <w:pStyle w:val="Titolo1"/>
         <w:rPr>
           <w:sz w:val="36"/>
           <w:lang w:val="en-US"/>
         </w:rPr>
       </w:pPr>
-      <w:bookmarkStart w:id="17" w:name="_Toc499027014"/>
+      <w:bookmarkStart w:id="18" w:name="_Toc499480763"/>
       <w:r>
         <w:rPr>
           <w:sz w:val="36"/>
@@ -9040,7 +8747,7 @@
         <w:lastRenderedPageBreak/>
         <w:t>ALGORITHM DESIGN</w:t>
       </w:r>
-      <w:bookmarkEnd w:id="17"/>
+      <w:bookmarkEnd w:id="18"/>
     </w:p>
     <w:p>
       <w:pPr>
@@ -9140,8 +8847,6 @@
           <w:lang w:val="en-US"/>
         </w:rPr>
       </w:pPr>
-      <w:bookmarkStart w:id="18" w:name="_GoBack"/>
-      <w:bookmarkEnd w:id="18"/>
     </w:p>
     <w:p>
       <w:pPr>
@@ -9277,7 +8982,7 @@
           <w:lang w:val="en-US"/>
         </w:rPr>
       </w:pPr>
-      <w:bookmarkStart w:id="19" w:name="_Toc499027015"/>
+      <w:bookmarkStart w:id="19" w:name="_Toc499480764"/>
       <w:r>
         <w:rPr>
           <w:sz w:val="36"/>
@@ -9305,6 +9010,7 @@
           <w:lang w:val="en-US"/>
         </w:rPr>
       </w:pPr>
+      <w:bookmarkStart w:id="20" w:name="_Toc499480765"/>
       <w:r>
         <w:rPr>
           <w:sz w:val="28"/>
@@ -9312,6 +9018,7 @@
         </w:rPr>
         <w:t>Ux Diagram</w:t>
       </w:r>
+      <w:bookmarkEnd w:id="20"/>
     </w:p>
     <w:p>
       <w:pPr>
@@ -9514,7 +9221,7 @@
                     </pic:cNvPicPr>
                   </pic:nvPicPr>
                   <pic:blipFill>
-                    <a:blip r:embed="rId27">
+                    <a:blip r:embed="rId28">
                       <a:extLst>
                         <a:ext uri="{28A0092B-C50C-407E-A947-70E740481C1C}">
                           <a14:useLocalDpi xmlns:a14="http://schemas.microsoft.com/office/drawing/2010/main" val="0"/>
@@ -9650,6 +9357,7 @@
           <w:lang w:val="en-US"/>
         </w:rPr>
       </w:pPr>
+      <w:bookmarkStart w:id="21" w:name="_Toc499480766"/>
       <w:r>
         <w:rPr>
           <w:sz w:val="28"/>
@@ -9658,6 +9366,7 @@
         <w:lastRenderedPageBreak/>
         <w:t>Mockups</w:t>
       </w:r>
+      <w:bookmarkEnd w:id="21"/>
     </w:p>
     <w:p>
       <w:pPr>
@@ -9827,7 +9536,7 @@
                     </pic:cNvPicPr>
                   </pic:nvPicPr>
                   <pic:blipFill>
-                    <a:blip r:embed="rId28" cstate="print">
+                    <a:blip r:embed="rId29" cstate="print">
                       <a:extLst>
                         <a:ext uri="{28A0092B-C50C-407E-A947-70E740481C1C}">
                           <a14:useLocalDpi xmlns:a14="http://schemas.microsoft.com/office/drawing/2010/main" val="0"/>
@@ -9905,7 +9614,7 @@
                     </pic:cNvPicPr>
                   </pic:nvPicPr>
                   <pic:blipFill>
-                    <a:blip r:embed="rId29" cstate="print">
+                    <a:blip r:embed="rId30" cstate="print">
                       <a:extLst>
                         <a:ext uri="{28A0092B-C50C-407E-A947-70E740481C1C}">
                           <a14:useLocalDpi xmlns:a14="http://schemas.microsoft.com/office/drawing/2010/main" val="0"/>
@@ -10384,7 +10093,7 @@
                     </pic:cNvPicPr>
                   </pic:nvPicPr>
                   <pic:blipFill rotWithShape="1">
-                    <a:blip r:embed="rId30" cstate="print">
+                    <a:blip r:embed="rId31" cstate="print">
                       <a:extLst>
                         <a:ext uri="{28A0092B-C50C-407E-A947-70E740481C1C}">
                           <a14:useLocalDpi xmlns:a14="http://schemas.microsoft.com/office/drawing/2010/main" val="0"/>
@@ -10464,7 +10173,7 @@
                     </pic:cNvPicPr>
                   </pic:nvPicPr>
                   <pic:blipFill>
-                    <a:blip r:embed="rId31" cstate="print">
+                    <a:blip r:embed="rId32" cstate="print">
                       <a:extLst>
                         <a:ext uri="{28A0092B-C50C-407E-A947-70E740481C1C}">
                           <a14:useLocalDpi xmlns:a14="http://schemas.microsoft.com/office/drawing/2010/main" val="0"/>
@@ -10944,7 +10653,7 @@
                     </pic:cNvPicPr>
                   </pic:nvPicPr>
                   <pic:blipFill rotWithShape="1">
-                    <a:blip r:embed="rId32" cstate="print">
+                    <a:blip r:embed="rId33" cstate="print">
                       <a:extLst>
                         <a:ext uri="{28A0092B-C50C-407E-A947-70E740481C1C}">
                           <a14:useLocalDpi xmlns:a14="http://schemas.microsoft.com/office/drawing/2010/main" val="0"/>
@@ -11024,7 +10733,7 @@
                     </pic:cNvPicPr>
                   </pic:nvPicPr>
                   <pic:blipFill rotWithShape="1">
-                    <a:blip r:embed="rId33" cstate="print">
+                    <a:blip r:embed="rId34" cstate="print">
                       <a:extLst>
                         <a:ext uri="{28A0092B-C50C-407E-A947-70E740481C1C}">
                           <a14:useLocalDpi xmlns:a14="http://schemas.microsoft.com/office/drawing/2010/main" val="0"/>
@@ -11484,7 +11193,7 @@
                     </pic:cNvPicPr>
                   </pic:nvPicPr>
                   <pic:blipFill>
-                    <a:blip r:embed="rId34" cstate="print">
+                    <a:blip r:embed="rId35" cstate="print">
                       <a:extLst>
                         <a:ext uri="{28A0092B-C50C-407E-A947-70E740481C1C}">
                           <a14:useLocalDpi xmlns:a14="http://schemas.microsoft.com/office/drawing/2010/main" val="0"/>
@@ -11561,7 +11270,7 @@
                     </pic:cNvPicPr>
                   </pic:nvPicPr>
                   <pic:blipFill>
-                    <a:blip r:embed="rId35" cstate="print">
+                    <a:blip r:embed="rId36" cstate="print">
                       <a:extLst>
                         <a:ext uri="{28A0092B-C50C-407E-A947-70E740481C1C}">
                           <a14:useLocalDpi xmlns:a14="http://schemas.microsoft.com/office/drawing/2010/main" val="0"/>
@@ -11853,7 +11562,7 @@
                     </pic:cNvPicPr>
                   </pic:nvPicPr>
                   <pic:blipFill>
-                    <a:blip r:embed="rId36" cstate="print">
+                    <a:blip r:embed="rId37" cstate="print">
                       <a:extLst>
                         <a:ext uri="{28A0092B-C50C-407E-A947-70E740481C1C}">
                           <a14:useLocalDpi xmlns:a14="http://schemas.microsoft.com/office/drawing/2010/main" val="0"/>
@@ -12103,7 +11812,7 @@
           <w:lang w:val="en-US"/>
         </w:rPr>
       </w:pPr>
-      <w:bookmarkStart w:id="20" w:name="_Toc499027016"/>
+      <w:bookmarkStart w:id="22" w:name="_Toc499480767"/>
       <w:r>
         <w:rPr>
           <w:sz w:val="36"/>
@@ -12126,7 +11835,7 @@
         </w:rPr>
         <w:t>ments Traceability</w:t>
       </w:r>
-      <w:bookmarkEnd w:id="20"/>
+      <w:bookmarkEnd w:id="22"/>
     </w:p>
     <w:p>
       <w:pPr>
@@ -13640,7 +13349,7 @@
           <w:lang w:val="en-US"/>
         </w:rPr>
       </w:pPr>
-      <w:bookmarkStart w:id="21" w:name="_Toc499027017"/>
+      <w:bookmarkStart w:id="23" w:name="_Toc499480768"/>
       <w:r>
         <w:rPr>
           <w:sz w:val="36"/>
@@ -13649,7 +13358,7 @@
         <w:lastRenderedPageBreak/>
         <w:t>IMPLEMENTATION, INTEGRATION AND TEST PLAN</w:t>
       </w:r>
-      <w:bookmarkEnd w:id="21"/>
+      <w:bookmarkEnd w:id="23"/>
     </w:p>
     <w:p>
       <w:pPr>
@@ -13877,7 +13586,7 @@
           <w:lang w:val="en-US"/>
         </w:rPr>
       </w:pPr>
-      <w:bookmarkStart w:id="22" w:name="_Toc499027018"/>
+      <w:bookmarkStart w:id="24" w:name="_Toc499480769"/>
       <w:r>
         <w:rPr>
           <w:sz w:val="36"/>
@@ -13887,7 +13596,7 @@
         <w:lastRenderedPageBreak/>
         <w:t>EFFORT SPENT</w:t>
       </w:r>
-      <w:bookmarkEnd w:id="22"/>
+      <w:bookmarkEnd w:id="24"/>
     </w:p>
     <w:p>
       <w:pPr>
@@ -14131,7 +13840,7 @@
           <w:lang w:val="en-US"/>
         </w:rPr>
       </w:pPr>
-      <w:bookmarkStart w:id="23" w:name="_Toc499027019"/>
+      <w:bookmarkStart w:id="25" w:name="_Toc499480770"/>
       <w:r>
         <w:rPr>
           <w:sz w:val="36"/>
@@ -14141,7 +13850,7 @@
         <w:lastRenderedPageBreak/>
         <w:t>REFERENCES</w:t>
       </w:r>
-      <w:bookmarkEnd w:id="23"/>
+      <w:bookmarkEnd w:id="25"/>
     </w:p>
     <w:p>
       <w:pPr>
@@ -14432,9 +14141,9 @@
       </w:pPr>
     </w:p>
     <w:sectPr>
-      <w:headerReference w:type="even" r:id="rId37"/>
-      <w:headerReference w:type="default" r:id="rId38"/>
-      <w:headerReference w:type="first" r:id="rId39"/>
+      <w:headerReference w:type="even" r:id="rId38"/>
+      <w:headerReference w:type="default" r:id="rId39"/>
+      <w:headerReference w:type="first" r:id="rId40"/>
       <w:type w:val="continuous"/>
       <w:pgSz w:w="11907" w:h="16839"/>
       <w:pgMar w:top="1440" w:right="1800" w:bottom="1440" w:left="1800" w:header="720" w:footer="965" w:gutter="0"/>
@@ -14502,7 +14211,7 @@
         <w:noProof/>
         <w:szCs w:val="20"/>
       </w:rPr>
-      <w:t>20</w:t>
+      <w:t>26</w:t>
     </w:r>
     <w:r>
       <w:rPr>
@@ -14557,7 +14266,7 @@
         <w:noProof/>
         <w:szCs w:val="20"/>
       </w:rPr>
-      <w:t>21</w:t>
+      <w:t>25</w:t>
     </w:r>
     <w:r>
       <w:rPr>
@@ -19927,7 +19636,7 @@
 </file>
 
 <file path=customXml/itemProps2.xml><?xml version="1.0" encoding="utf-8"?>
-<ds:datastoreItem xmlns:ds="http://schemas.openxmlformats.org/officeDocument/2006/customXml" ds:itemID="{899C020A-4D2B-45BE-9222-9E5A29D2B7C1}">
+<ds:datastoreItem xmlns:ds="http://schemas.openxmlformats.org/officeDocument/2006/customXml" ds:itemID="{3EB29A24-3A51-4955-85E5-F68FCCB41EEE}">
   <ds:schemaRefs>
     <ds:schemaRef ds:uri="http://schemas.openxmlformats.org/officeDocument/2006/bibliography"/>
   </ds:schemaRefs>

</xml_diff>

<commit_message>
Implementation, Integration and Test Plan
</commit_message>
<xml_diff>
--- a/DD/DDTravlendar (Ripristinato automaticamente).docx
+++ b/DD/DDTravlendar (Ripristinato automaticamente).docx
@@ -1880,11 +1880,20 @@
     <w:p>
       <w:pPr>
         <w:pStyle w:val="Titolosommario"/>
-      </w:pPr>
-      <w:r>
+        <w:rPr>
+          <w:lang w:val="en-US"/>
+        </w:rPr>
+      </w:pPr>
+      <w:r>
+        <w:rPr>
+          <w:lang w:val="en-US"/>
+        </w:rPr>
         <w:t xml:space="preserve"> </w:t>
       </w:r>
       <w:r>
+        <w:rPr>
+          <w:lang w:val="en-US"/>
+        </w:rPr>
         <w:br w:type="page"/>
       </w:r>
     </w:p>
@@ -3000,19 +3009,182 @@
           <w:lang w:val="en-US"/>
         </w:rPr>
       </w:pPr>
-      <w:bookmarkStart w:id="9" w:name="_GoBack"/>
+    </w:p>
+    <w:p>
+      <w:pPr>
+        <w:pStyle w:val="Corpotesto"/>
+        <w:ind w:left="360" w:firstLine="0"/>
+        <w:rPr>
+          <w:sz w:val="24"/>
+          <w:szCs w:val="24"/>
+          <w:lang w:val="en-US"/>
+        </w:rPr>
+      </w:pPr>
+      <w:r>
+        <w:rPr>
+          <w:sz w:val="24"/>
+          <w:szCs w:val="24"/>
+          <w:lang w:val="en-US"/>
+        </w:rPr>
+        <w:t>.</w:t>
+      </w:r>
+    </w:p>
+    <w:p>
+      <w:pPr>
+        <w:pStyle w:val="Corpotesto"/>
+        <w:ind w:left="360" w:firstLine="0"/>
+        <w:rPr>
+          <w:sz w:val="24"/>
+          <w:szCs w:val="24"/>
+          <w:lang w:val="en-US"/>
+        </w:rPr>
+      </w:pPr>
+    </w:p>
+    <w:p>
+      <w:pPr>
+        <w:pStyle w:val="Titolo2"/>
+        <w:rPr>
+          <w:sz w:val="24"/>
+          <w:szCs w:val="24"/>
+          <w:lang w:val="en-US"/>
+        </w:rPr>
+      </w:pPr>
+      <w:bookmarkStart w:id="9" w:name="_Toc499480755"/>
+      <w:r>
+        <w:rPr>
+          <w:sz w:val="28"/>
+          <w:szCs w:val="24"/>
+          <w:lang w:val="en-US"/>
+        </w:rPr>
+        <w:t>Document Structure</w:t>
+      </w:r>
       <w:bookmarkEnd w:id="9"/>
     </w:p>
     <w:p>
       <w:pPr>
         <w:pStyle w:val="Corpotesto"/>
-        <w:ind w:left="360" w:firstLine="0"/>
-        <w:rPr>
-          <w:sz w:val="24"/>
-          <w:szCs w:val="24"/>
-          <w:lang w:val="en-US"/>
-        </w:rPr>
-      </w:pPr>
+        <w:ind w:firstLine="0"/>
+        <w:rPr>
+          <w:sz w:val="24"/>
+          <w:szCs w:val="24"/>
+          <w:lang w:val="en-US"/>
+        </w:rPr>
+      </w:pPr>
+      <w:r>
+        <w:rPr>
+          <w:sz w:val="24"/>
+          <w:szCs w:val="24"/>
+          <w:lang w:val="en-US"/>
+        </w:rPr>
+        <w:t>This</w:t>
+      </w:r>
+      <w:r>
+        <w:rPr>
+          <w:sz w:val="24"/>
+          <w:szCs w:val="24"/>
+          <w:lang w:val="en-US"/>
+        </w:rPr>
+        <w:t xml:space="preserve"> document is structured in </w:t>
+      </w:r>
+      <w:r>
+        <w:rPr>
+          <w:sz w:val="24"/>
+          <w:szCs w:val="24"/>
+          <w:lang w:val="en-US"/>
+        </w:rPr>
+        <w:t xml:space="preserve">six </w:t>
+      </w:r>
+      <w:r>
+        <w:rPr>
+          <w:sz w:val="24"/>
+          <w:szCs w:val="24"/>
+          <w:lang w:val="en-US"/>
+        </w:rPr>
+        <w:t>parts:</w:t>
+      </w:r>
+    </w:p>
+    <w:p>
+      <w:pPr>
+        <w:pStyle w:val="Corpotesto"/>
+        <w:ind w:firstLine="0"/>
+        <w:rPr>
+          <w:sz w:val="24"/>
+          <w:szCs w:val="24"/>
+          <w:lang w:val="en-US"/>
+        </w:rPr>
+      </w:pPr>
+      <w:r>
+        <w:rPr>
+          <w:b/>
+          <w:sz w:val="24"/>
+          <w:szCs w:val="24"/>
+          <w:lang w:val="en-US"/>
+        </w:rPr>
+        <w:t>Chapter 1</w:t>
+      </w:r>
+      <w:r>
+        <w:rPr>
+          <w:sz w:val="24"/>
+          <w:szCs w:val="24"/>
+          <w:lang w:val="en-US"/>
+        </w:rPr>
+        <w:t xml:space="preserve">: </w:t>
+      </w:r>
+      <w:r>
+        <w:rPr>
+          <w:i/>
+          <w:sz w:val="24"/>
+          <w:szCs w:val="24"/>
+          <w:lang w:val="en-US"/>
+        </w:rPr>
+        <w:t>Introduction</w:t>
+      </w:r>
+      <w:r>
+        <w:rPr>
+          <w:sz w:val="24"/>
+          <w:szCs w:val="24"/>
+          <w:lang w:val="en-US"/>
+        </w:rPr>
+        <w:t>. It provides an overall description of the system scope and purpose, together with some information on this document.</w:t>
+      </w:r>
+    </w:p>
+    <w:p>
+      <w:pPr>
+        <w:pStyle w:val="Corpotesto"/>
+        <w:ind w:firstLine="0"/>
+        <w:rPr>
+          <w:sz w:val="24"/>
+          <w:szCs w:val="24"/>
+          <w:lang w:val="en-US"/>
+        </w:rPr>
+      </w:pPr>
+      <w:r>
+        <w:rPr>
+          <w:b/>
+          <w:sz w:val="24"/>
+          <w:szCs w:val="24"/>
+          <w:lang w:val="en-US"/>
+        </w:rPr>
+        <w:t>Chapter 2</w:t>
+      </w:r>
+      <w:r>
+        <w:rPr>
+          <w:b/>
+          <w:sz w:val="24"/>
+          <w:szCs w:val="24"/>
+          <w:lang w:val="en-US"/>
+        </w:rPr>
+        <w:t xml:space="preserve">: </w:t>
+      </w:r>
+      <w:r>
+        <w:rPr>
+          <w:i/>
+          <w:sz w:val="24"/>
+          <w:szCs w:val="24"/>
+          <w:lang w:val="en-US"/>
+        </w:rPr>
+        <w:t>Architectural Design</w:t>
+      </w:r>
       <w:r>
         <w:rPr>
           <w:sz w:val="24"/>
@@ -3021,37 +3193,22 @@
         </w:rPr>
         <w:t>.</w:t>
       </w:r>
-    </w:p>
-    <w:p>
-      <w:pPr>
-        <w:pStyle w:val="Corpotesto"/>
-        <w:ind w:left="360" w:firstLine="0"/>
-        <w:rPr>
-          <w:sz w:val="24"/>
-          <w:szCs w:val="24"/>
-          <w:lang w:val="en-US"/>
-        </w:rPr>
-      </w:pPr>
-    </w:p>
-    <w:p>
-      <w:pPr>
-        <w:pStyle w:val="Titolo2"/>
-        <w:rPr>
-          <w:sz w:val="24"/>
-          <w:szCs w:val="24"/>
-          <w:lang w:val="en-US"/>
-        </w:rPr>
-      </w:pPr>
-      <w:bookmarkStart w:id="10" w:name="_Toc499480755"/>
-      <w:r>
-        <w:rPr>
-          <w:sz w:val="28"/>
-          <w:szCs w:val="24"/>
-          <w:lang w:val="en-US"/>
-        </w:rPr>
-        <w:t>Document Structure</w:t>
-      </w:r>
-      <w:bookmarkEnd w:id="10"/>
+      <w:r>
+        <w:rPr>
+          <w:sz w:val="24"/>
+          <w:szCs w:val="24"/>
+          <w:lang w:val="en-US"/>
+        </w:rPr>
+        <w:t xml:space="preserve"> </w:t>
+      </w:r>
+      <w:r>
+        <w:rPr>
+          <w:sz w:val="24"/>
+          <w:szCs w:val="24"/>
+          <w:lang w:val="en-US"/>
+        </w:rPr>
+        <w:t>This section shows the main components of the systems with their sub-components and their relationships, along with their static and dynamic design. This section will also focus on design choices, styles, patterns and paradigms.</w:t>
+      </w:r>
     </w:p>
     <w:p>
       <w:pPr>
@@ -3060,40 +3217,59 @@
         <w:rPr>
           <w:sz w:val="24"/>
           <w:szCs w:val="24"/>
-          <w:lang w:val="en-US"/>
-        </w:rPr>
-      </w:pPr>
-      <w:r>
-        <w:rPr>
-          <w:sz w:val="24"/>
-          <w:szCs w:val="24"/>
-          <w:lang w:val="en-US"/>
-        </w:rPr>
-        <w:t>This</w:t>
-      </w:r>
-      <w:r>
-        <w:rPr>
-          <w:sz w:val="24"/>
-          <w:szCs w:val="24"/>
-          <w:lang w:val="en-US"/>
-        </w:rPr>
-        <w:t xml:space="preserve"> document is structured in </w:t>
-      </w:r>
-      <w:r>
-        <w:rPr>
-          <w:sz w:val="24"/>
-          <w:szCs w:val="24"/>
-          <w:lang w:val="en-US"/>
-        </w:rPr>
-        <w:t xml:space="preserve">six </w:t>
-      </w:r>
-      <w:r>
-        <w:rPr>
-          <w:sz w:val="24"/>
-          <w:szCs w:val="24"/>
-          <w:lang w:val="en-US"/>
-        </w:rPr>
-        <w:t>parts:</w:t>
+          <w:u w:val="single"/>
+          <w:lang w:val="en-US"/>
+        </w:rPr>
+      </w:pPr>
+      <w:r>
+        <w:rPr>
+          <w:b/>
+          <w:sz w:val="24"/>
+          <w:szCs w:val="24"/>
+          <w:lang w:val="en-US"/>
+        </w:rPr>
+        <w:t>Chapter 3</w:t>
+      </w:r>
+      <w:r>
+        <w:rPr>
+          <w:sz w:val="24"/>
+          <w:szCs w:val="24"/>
+          <w:lang w:val="en-US"/>
+        </w:rPr>
+        <w:t xml:space="preserve">: </w:t>
+      </w:r>
+      <w:r>
+        <w:rPr>
+          <w:i/>
+          <w:sz w:val="24"/>
+          <w:szCs w:val="24"/>
+          <w:lang w:val="en-US"/>
+        </w:rPr>
+        <w:t>Algorithm Design</w:t>
+      </w:r>
+      <w:r>
+        <w:rPr>
+          <w:sz w:val="24"/>
+          <w:szCs w:val="24"/>
+          <w:lang w:val="en-US"/>
+        </w:rPr>
+        <w:t>.</w:t>
+      </w:r>
+      <w:r>
+        <w:rPr>
+          <w:sz w:val="24"/>
+          <w:szCs w:val="24"/>
+          <w:lang w:val="en-US"/>
+        </w:rPr>
+        <w:t xml:space="preserve"> </w:t>
+      </w:r>
+      <w:r>
+        <w:rPr>
+          <w:sz w:val="24"/>
+          <w:szCs w:val="24"/>
+          <w:lang w:val="en-US"/>
+        </w:rPr>
+        <w:t>This section will present and discuss in detail the algorithms designed for the system functionalities, independently from their concrete implementation.</w:t>
       </w:r>
     </w:p>
     <w:p>
@@ -3101,6 +3277,7 @@
         <w:pStyle w:val="Corpotesto"/>
         <w:ind w:firstLine="0"/>
         <w:rPr>
+          <w:i/>
           <w:sz w:val="24"/>
           <w:szCs w:val="24"/>
           <w:lang w:val="en-US"/>
@@ -3113,7 +3290,146 @@
           <w:szCs w:val="24"/>
           <w:lang w:val="en-US"/>
         </w:rPr>
-        <w:t>Chapter 1</w:t>
+        <w:t>Chapter 4</w:t>
+      </w:r>
+      <w:r>
+        <w:rPr>
+          <w:sz w:val="24"/>
+          <w:szCs w:val="24"/>
+          <w:lang w:val="en-US"/>
+        </w:rPr>
+        <w:t>:</w:t>
+      </w:r>
+      <w:r>
+        <w:rPr>
+          <w:lang w:val="en-US"/>
+        </w:rPr>
+        <w:t xml:space="preserve"> </w:t>
+      </w:r>
+      <w:r>
+        <w:rPr>
+          <w:i/>
+          <w:sz w:val="24"/>
+          <w:szCs w:val="24"/>
+          <w:lang w:val="en-US"/>
+        </w:rPr>
+        <w:t>User Interface Design.</w:t>
+      </w:r>
+      <w:r>
+        <w:rPr>
+          <w:i/>
+          <w:sz w:val="24"/>
+          <w:szCs w:val="24"/>
+          <w:lang w:val="en-US"/>
+        </w:rPr>
+        <w:t xml:space="preserve"> </w:t>
+      </w:r>
+      <w:r>
+        <w:rPr>
+          <w:sz w:val="24"/>
+          <w:szCs w:val="24"/>
+          <w:lang w:val="en-US"/>
+        </w:rPr>
+        <w:t>This section shows how the user interface will look like and behave, by means of concept graphics and UX modeling</w:t>
+      </w:r>
+      <w:r>
+        <w:rPr>
+          <w:i/>
+          <w:sz w:val="24"/>
+          <w:szCs w:val="24"/>
+          <w:lang w:val="en-US"/>
+        </w:rPr>
+        <w:t>.</w:t>
+      </w:r>
+    </w:p>
+    <w:p>
+      <w:pPr>
+        <w:pStyle w:val="Corpotesto"/>
+        <w:ind w:firstLine="0"/>
+        <w:rPr>
+          <w:sz w:val="24"/>
+          <w:szCs w:val="24"/>
+          <w:lang w:val="en-US"/>
+        </w:rPr>
+      </w:pPr>
+      <w:r>
+        <w:rPr>
+          <w:b/>
+          <w:sz w:val="24"/>
+          <w:szCs w:val="24"/>
+          <w:lang w:val="en-US"/>
+        </w:rPr>
+        <w:t xml:space="preserve">Chapter </w:t>
+      </w:r>
+      <w:r>
+        <w:rPr>
+          <w:b/>
+          <w:sz w:val="24"/>
+          <w:szCs w:val="24"/>
+          <w:lang w:val="en-US"/>
+        </w:rPr>
+        <w:t>5</w:t>
+      </w:r>
+      <w:r>
+        <w:rPr>
+          <w:sz w:val="24"/>
+          <w:szCs w:val="24"/>
+          <w:lang w:val="en-US"/>
+        </w:rPr>
+        <w:t>:</w:t>
+      </w:r>
+      <w:r>
+        <w:rPr>
+          <w:lang w:val="en-US"/>
+        </w:rPr>
+        <w:t xml:space="preserve"> </w:t>
+      </w:r>
+      <w:r>
+        <w:rPr>
+          <w:i/>
+          <w:sz w:val="24"/>
+          <w:szCs w:val="24"/>
+          <w:lang w:val="en-US"/>
+        </w:rPr>
+        <w:t>Requirements Traceability.</w:t>
+      </w:r>
+      <w:r>
+        <w:rPr>
+          <w:sz w:val="24"/>
+          <w:szCs w:val="24"/>
+          <w:lang w:val="en-US"/>
+        </w:rPr>
+        <w:t xml:space="preserve"> This section shows how the requirements in the RASD are satisﬁed by the design choices of the DD.</w:t>
+      </w:r>
+    </w:p>
+    <w:p>
+      <w:pPr>
+        <w:pStyle w:val="Corpotesto"/>
+        <w:ind w:firstLine="0"/>
+        <w:rPr>
+          <w:i/>
+          <w:sz w:val="24"/>
+          <w:szCs w:val="24"/>
+          <w:lang w:val="en-US"/>
+        </w:rPr>
+      </w:pPr>
+      <w:r>
+        <w:rPr>
+          <w:b/>
+          <w:sz w:val="24"/>
+          <w:szCs w:val="24"/>
+          <w:lang w:val="en-US"/>
+        </w:rPr>
+        <w:t xml:space="preserve">Chapter </w:t>
+      </w:r>
+      <w:r>
+        <w:rPr>
+          <w:b/>
+          <w:sz w:val="24"/>
+          <w:szCs w:val="24"/>
+          <w:lang w:val="en-US"/>
+        </w:rPr>
+        <w:t>6</w:t>
       </w:r>
       <w:r>
         <w:rPr>
@@ -3130,15 +3446,24 @@
           <w:szCs w:val="24"/>
           <w:lang w:val="en-US"/>
         </w:rPr>
-        <w:t>Introduction</w:t>
-      </w:r>
-      <w:r>
-        <w:rPr>
-          <w:sz w:val="24"/>
-          <w:szCs w:val="24"/>
-          <w:lang w:val="en-US"/>
-        </w:rPr>
-        <w:t>. It provides an overall description of the system scope and purpose, together with some information on this document.</w:t>
+        <w:t>Implementation, Integration and Test plan.</w:t>
+      </w:r>
+      <w:r>
+        <w:rPr>
+          <w:i/>
+          <w:sz w:val="24"/>
+          <w:szCs w:val="24"/>
+          <w:lang w:val="en-US"/>
+        </w:rPr>
+        <w:t xml:space="preserve"> </w:t>
+      </w:r>
+      <w:r>
+        <w:rPr>
+          <w:sz w:val="24"/>
+          <w:szCs w:val="24"/>
+          <w:lang w:val="en-US"/>
+        </w:rPr>
+        <w:t>In this section we identify the order in wich our plan to implement the subcomponents  of  the system  and  the  order  in  which  we   plan  to  integrate  such  subcomponents  and  test  the  integration.</w:t>
       </w:r>
     </w:p>
     <w:p>
@@ -3146,194 +3471,60 @@
         <w:pStyle w:val="Corpotesto"/>
         <w:ind w:firstLine="0"/>
         <w:rPr>
-          <w:sz w:val="24"/>
-          <w:szCs w:val="24"/>
-          <w:lang w:val="en-US"/>
-        </w:rPr>
-      </w:pPr>
-      <w:r>
-        <w:rPr>
-          <w:b/>
-          <w:sz w:val="24"/>
-          <w:szCs w:val="24"/>
-          <w:lang w:val="en-US"/>
-        </w:rPr>
-        <w:t>Chapter 2</w:t>
-      </w:r>
-      <w:r>
-        <w:rPr>
-          <w:b/>
-          <w:sz w:val="24"/>
-          <w:szCs w:val="24"/>
-          <w:lang w:val="en-US"/>
-        </w:rPr>
-        <w:t xml:space="preserve">: </w:t>
-      </w:r>
-      <w:r>
-        <w:rPr>
           <w:i/>
           <w:sz w:val="24"/>
           <w:szCs w:val="24"/>
           <w:lang w:val="en-US"/>
         </w:rPr>
-        <w:t>Architectural Design</w:t>
-      </w:r>
-      <w:r>
-        <w:rPr>
-          <w:sz w:val="24"/>
-          <w:szCs w:val="24"/>
-          <w:lang w:val="en-US"/>
-        </w:rPr>
-        <w:t>.</w:t>
-      </w:r>
-      <w:r>
-        <w:rPr>
-          <w:sz w:val="24"/>
-          <w:szCs w:val="24"/>
-          <w:lang w:val="en-US"/>
-        </w:rPr>
-        <w:t xml:space="preserve"> </w:t>
-      </w:r>
-      <w:r>
-        <w:rPr>
-          <w:sz w:val="24"/>
-          <w:szCs w:val="24"/>
-          <w:lang w:val="en-US"/>
-        </w:rPr>
-        <w:t>This section shows the main components of the systems with their sub-components and their relationships, along with their static and dynamic design. This section will also focus on design choices, styles, patterns and paradigms.</w:t>
-      </w:r>
+      </w:pPr>
     </w:p>
     <w:p>
       <w:pPr>
         <w:pStyle w:val="Corpotesto"/>
         <w:ind w:firstLine="0"/>
         <w:rPr>
+          <w:i/>
+          <w:sz w:val="24"/>
+          <w:szCs w:val="24"/>
+          <w:lang w:val="en-US"/>
+        </w:rPr>
+      </w:pPr>
+    </w:p>
+    <w:p>
+      <w:pPr>
+        <w:pStyle w:val="Corpotesto"/>
+        <w:ind w:firstLine="0"/>
+        <w:rPr>
+          <w:i/>
+          <w:sz w:val="24"/>
+          <w:szCs w:val="24"/>
+          <w:lang w:val="en-US"/>
+        </w:rPr>
+      </w:pPr>
+    </w:p>
+    <w:p>
+      <w:pPr>
+        <w:pStyle w:val="Corpotesto"/>
+        <w:ind w:firstLine="0"/>
+        <w:rPr>
           <w:sz w:val="24"/>
           <w:szCs w:val="24"/>
           <w:u w:val="single"/>
           <w:lang w:val="en-US"/>
         </w:rPr>
       </w:pPr>
-      <w:r>
-        <w:rPr>
-          <w:b/>
-          <w:sz w:val="24"/>
-          <w:szCs w:val="24"/>
-          <w:lang w:val="en-US"/>
-        </w:rPr>
-        <w:t>Chapter 3</w:t>
-      </w:r>
-      <w:r>
-        <w:rPr>
-          <w:sz w:val="24"/>
-          <w:szCs w:val="24"/>
-          <w:lang w:val="en-US"/>
-        </w:rPr>
-        <w:t xml:space="preserve">: </w:t>
-      </w:r>
-      <w:r>
-        <w:rPr>
-          <w:i/>
-          <w:sz w:val="24"/>
-          <w:szCs w:val="24"/>
-          <w:lang w:val="en-US"/>
-        </w:rPr>
-        <w:t>Algorithm Design</w:t>
-      </w:r>
-      <w:r>
-        <w:rPr>
-          <w:sz w:val="24"/>
-          <w:szCs w:val="24"/>
-          <w:lang w:val="en-US"/>
-        </w:rPr>
-        <w:t>.</w:t>
-      </w:r>
-      <w:r>
-        <w:rPr>
-          <w:sz w:val="24"/>
-          <w:szCs w:val="24"/>
-          <w:lang w:val="en-US"/>
-        </w:rPr>
-        <w:t xml:space="preserve"> </w:t>
-      </w:r>
-      <w:r>
-        <w:rPr>
-          <w:sz w:val="24"/>
-          <w:szCs w:val="24"/>
-          <w:lang w:val="en-US"/>
-        </w:rPr>
-        <w:t>This section will present and discuss in detail the algorithms designed for the system functionalities, independently from their concrete implementation.</w:t>
-      </w:r>
     </w:p>
     <w:p>
       <w:pPr>
         <w:pStyle w:val="Corpotesto"/>
         <w:ind w:firstLine="0"/>
         <w:rPr>
-          <w:i/>
-          <w:sz w:val="24"/>
-          <w:szCs w:val="24"/>
-          <w:lang w:val="en-US"/>
-        </w:rPr>
-      </w:pPr>
-      <w:r>
-        <w:rPr>
-          <w:b/>
-          <w:sz w:val="24"/>
-          <w:szCs w:val="24"/>
-          <w:lang w:val="en-US"/>
-        </w:rPr>
-        <w:t>Chapter 4</w:t>
-      </w:r>
-      <w:r>
-        <w:rPr>
-          <w:sz w:val="24"/>
-          <w:szCs w:val="24"/>
-          <w:lang w:val="en-US"/>
-        </w:rPr>
-        <w:t>:</w:t>
-      </w:r>
-      <w:r>
-        <w:rPr>
-          <w:lang w:val="en-US"/>
-        </w:rPr>
-        <w:t xml:space="preserve"> </w:t>
-      </w:r>
-      <w:r>
-        <w:rPr>
-          <w:i/>
-          <w:sz w:val="24"/>
-          <w:szCs w:val="24"/>
-          <w:lang w:val="en-US"/>
-        </w:rPr>
-        <w:t>User Interface Design.</w:t>
-      </w:r>
-      <w:r>
-        <w:rPr>
-          <w:i/>
-          <w:sz w:val="24"/>
-          <w:szCs w:val="24"/>
-          <w:lang w:val="en-US"/>
-        </w:rPr>
-        <w:t xml:space="preserve"> </w:t>
-      </w:r>
-      <w:r>
-        <w:rPr>
-          <w:sz w:val="24"/>
-          <w:szCs w:val="24"/>
-          <w:lang w:val="en-US"/>
-        </w:rPr>
-        <w:t>This section shows how the user interface will look like and behave, by means of concept graphics and UX modeling</w:t>
-      </w:r>
-      <w:r>
-        <w:rPr>
-          <w:i/>
-          <w:sz w:val="24"/>
-          <w:szCs w:val="24"/>
-          <w:lang w:val="en-US"/>
-        </w:rPr>
-        <w:t>.</w:t>
-      </w:r>
+          <w:sz w:val="24"/>
+          <w:szCs w:val="24"/>
+          <w:u w:val="single"/>
+          <w:lang w:val="en-US"/>
+        </w:rPr>
+      </w:pPr>
     </w:p>
     <w:p>
       <w:pPr>
@@ -3342,164 +3533,16 @@
         <w:rPr>
           <w:sz w:val="24"/>
           <w:szCs w:val="24"/>
-          <w:lang w:val="en-US"/>
-        </w:rPr>
-      </w:pPr>
-      <w:r>
-        <w:rPr>
-          <w:b/>
-          <w:sz w:val="24"/>
-          <w:szCs w:val="24"/>
-          <w:lang w:val="en-US"/>
-        </w:rPr>
-        <w:t xml:space="preserve">Chapter </w:t>
-      </w:r>
-      <w:r>
-        <w:rPr>
-          <w:b/>
-          <w:sz w:val="24"/>
-          <w:szCs w:val="24"/>
-          <w:lang w:val="en-US"/>
-        </w:rPr>
-        <w:t>5</w:t>
-      </w:r>
-      <w:r>
-        <w:rPr>
-          <w:sz w:val="24"/>
-          <w:szCs w:val="24"/>
-          <w:lang w:val="en-US"/>
-        </w:rPr>
-        <w:t>:</w:t>
-      </w:r>
-      <w:r>
-        <w:rPr>
-          <w:lang w:val="en-US"/>
-        </w:rPr>
-        <w:t xml:space="preserve"> </w:t>
-      </w:r>
-      <w:r>
-        <w:rPr>
-          <w:i/>
-          <w:sz w:val="24"/>
-          <w:szCs w:val="24"/>
-          <w:lang w:val="en-US"/>
-        </w:rPr>
-        <w:t>Requirements Traceability.</w:t>
-      </w:r>
-      <w:r>
-        <w:rPr>
-          <w:sz w:val="24"/>
-          <w:szCs w:val="24"/>
-          <w:lang w:val="en-US"/>
-        </w:rPr>
-        <w:t xml:space="preserve"> This section shows how the requirements in the RASD are satisﬁed by the design choices of the DD.</w:t>
-      </w:r>
+          <w:u w:val="single"/>
+          <w:lang w:val="en-US"/>
+        </w:rPr>
+      </w:pPr>
     </w:p>
     <w:p>
       <w:pPr>
         <w:pStyle w:val="Corpotesto"/>
         <w:ind w:firstLine="0"/>
         <w:rPr>
-          <w:i/>
-          <w:sz w:val="24"/>
-          <w:szCs w:val="24"/>
-          <w:lang w:val="en-US"/>
-        </w:rPr>
-      </w:pPr>
-      <w:r>
-        <w:rPr>
-          <w:b/>
-          <w:sz w:val="24"/>
-          <w:szCs w:val="24"/>
-          <w:lang w:val="en-US"/>
-        </w:rPr>
-        <w:t xml:space="preserve">Chapter </w:t>
-      </w:r>
-      <w:r>
-        <w:rPr>
-          <w:b/>
-          <w:sz w:val="24"/>
-          <w:szCs w:val="24"/>
-          <w:lang w:val="en-US"/>
-        </w:rPr>
-        <w:t>6</w:t>
-      </w:r>
-      <w:r>
-        <w:rPr>
-          <w:sz w:val="24"/>
-          <w:szCs w:val="24"/>
-          <w:lang w:val="en-US"/>
-        </w:rPr>
-        <w:t xml:space="preserve">: </w:t>
-      </w:r>
-      <w:r>
-        <w:rPr>
-          <w:i/>
-          <w:sz w:val="24"/>
-          <w:szCs w:val="24"/>
-          <w:lang w:val="en-US"/>
-        </w:rPr>
-        <w:t>Implementation, Integration and Test plan.</w:t>
-      </w:r>
-      <w:r>
-        <w:rPr>
-          <w:i/>
-          <w:sz w:val="24"/>
-          <w:szCs w:val="24"/>
-          <w:lang w:val="en-US"/>
-        </w:rPr>
-        <w:t xml:space="preserve"> </w:t>
-      </w:r>
-      <w:r>
-        <w:rPr>
-          <w:sz w:val="24"/>
-          <w:szCs w:val="24"/>
-          <w:lang w:val="en-US"/>
-        </w:rPr>
-        <w:t>In this section we identify the order in wich our plan to implement the subcomponents  of  the system  and  the  order  in  which  we   plan  to  integrate  such  subcomponents  and  test  the  integration.</w:t>
-      </w:r>
-    </w:p>
-    <w:p>
-      <w:pPr>
-        <w:pStyle w:val="Corpotesto"/>
-        <w:ind w:firstLine="0"/>
-        <w:rPr>
-          <w:i/>
-          <w:sz w:val="24"/>
-          <w:szCs w:val="24"/>
-          <w:lang w:val="en-US"/>
-        </w:rPr>
-      </w:pPr>
-    </w:p>
-    <w:p>
-      <w:pPr>
-        <w:pStyle w:val="Corpotesto"/>
-        <w:ind w:firstLine="0"/>
-        <w:rPr>
-          <w:i/>
-          <w:sz w:val="24"/>
-          <w:szCs w:val="24"/>
-          <w:lang w:val="en-US"/>
-        </w:rPr>
-      </w:pPr>
-    </w:p>
-    <w:p>
-      <w:pPr>
-        <w:pStyle w:val="Corpotesto"/>
-        <w:ind w:firstLine="0"/>
-        <w:rPr>
-          <w:i/>
-          <w:sz w:val="24"/>
-          <w:szCs w:val="24"/>
-          <w:lang w:val="en-US"/>
-        </w:rPr>
-      </w:pPr>
-    </w:p>
-    <w:p>
-      <w:pPr>
-        <w:pStyle w:val="Corpotesto"/>
-        <w:ind w:firstLine="0"/>
-        <w:rPr>
           <w:sz w:val="24"/>
           <w:szCs w:val="24"/>
           <w:u w:val="single"/>
@@ -3509,49 +3552,13 @@
     </w:p>
     <w:p>
       <w:pPr>
-        <w:pStyle w:val="Corpotesto"/>
-        <w:ind w:firstLine="0"/>
-        <w:rPr>
-          <w:sz w:val="24"/>
-          <w:szCs w:val="24"/>
-          <w:u w:val="single"/>
-          <w:lang w:val="en-US"/>
-        </w:rPr>
-      </w:pPr>
-    </w:p>
-    <w:p>
-      <w:pPr>
-        <w:pStyle w:val="Corpotesto"/>
-        <w:ind w:firstLine="0"/>
-        <w:rPr>
-          <w:sz w:val="24"/>
-          <w:szCs w:val="24"/>
-          <w:u w:val="single"/>
-          <w:lang w:val="en-US"/>
-        </w:rPr>
-      </w:pPr>
-    </w:p>
-    <w:p>
-      <w:pPr>
-        <w:pStyle w:val="Corpotesto"/>
-        <w:ind w:firstLine="0"/>
-        <w:rPr>
-          <w:sz w:val="24"/>
-          <w:szCs w:val="24"/>
-          <w:u w:val="single"/>
-          <w:lang w:val="en-US"/>
-        </w:rPr>
-      </w:pPr>
-    </w:p>
-    <w:p>
-      <w:pPr>
         <w:pStyle w:val="Titolo1"/>
         <w:rPr>
           <w:sz w:val="36"/>
           <w:lang w:val="en-US"/>
         </w:rPr>
       </w:pPr>
-      <w:bookmarkStart w:id="11" w:name="_Toc499480756"/>
+      <w:bookmarkStart w:id="10" w:name="_Toc499480756"/>
       <w:r>
         <w:rPr>
           <w:sz w:val="36"/>
@@ -3560,37 +3567,37 @@
         <w:lastRenderedPageBreak/>
         <w:t>ARCHITECTURAL DESIGN</w:t>
       </w:r>
+      <w:bookmarkEnd w:id="10"/>
+    </w:p>
+    <w:p>
+      <w:pPr>
+        <w:pStyle w:val="Titolo2"/>
+        <w:rPr>
+          <w:sz w:val="28"/>
+          <w:szCs w:val="24"/>
+          <w:lang w:val="en-US"/>
+        </w:rPr>
+      </w:pPr>
+    </w:p>
+    <w:p>
+      <w:pPr>
+        <w:pStyle w:val="Titolo2"/>
+        <w:rPr>
+          <w:sz w:val="28"/>
+          <w:szCs w:val="24"/>
+          <w:lang w:val="en-US"/>
+        </w:rPr>
+      </w:pPr>
+      <w:bookmarkStart w:id="11" w:name="_Toc499480757"/>
+      <w:r>
+        <w:rPr>
+          <w:sz w:val="28"/>
+          <w:szCs w:val="24"/>
+          <w:lang w:val="en-US"/>
+        </w:rPr>
+        <w:t>Overview</w:t>
+      </w:r>
       <w:bookmarkEnd w:id="11"/>
-    </w:p>
-    <w:p>
-      <w:pPr>
-        <w:pStyle w:val="Titolo2"/>
-        <w:rPr>
-          <w:sz w:val="28"/>
-          <w:szCs w:val="24"/>
-          <w:lang w:val="en-US"/>
-        </w:rPr>
-      </w:pPr>
-    </w:p>
-    <w:p>
-      <w:pPr>
-        <w:pStyle w:val="Titolo2"/>
-        <w:rPr>
-          <w:sz w:val="28"/>
-          <w:szCs w:val="24"/>
-          <w:lang w:val="en-US"/>
-        </w:rPr>
-      </w:pPr>
-      <w:bookmarkStart w:id="12" w:name="_Toc499480757"/>
-      <w:r>
-        <w:rPr>
-          <w:sz w:val="28"/>
-          <w:szCs w:val="24"/>
-          <w:lang w:val="en-US"/>
-        </w:rPr>
-        <w:t>Overview</w:t>
-      </w:r>
-      <w:bookmarkEnd w:id="12"/>
     </w:p>
     <w:p>
       <w:pPr>
@@ -4213,7 +4220,7 @@
           <w:lang w:val="en-US"/>
         </w:rPr>
       </w:pPr>
-      <w:bookmarkStart w:id="13" w:name="_Toc499480758"/>
+      <w:bookmarkStart w:id="12" w:name="_Toc499480758"/>
       <w:r>
         <w:rPr>
           <w:sz w:val="28"/>
@@ -4222,7 +4229,7 @@
         </w:rPr>
         <w:t>Component View</w:t>
       </w:r>
-      <w:bookmarkEnd w:id="13"/>
+      <w:bookmarkEnd w:id="12"/>
     </w:p>
     <w:p>
       <w:pPr>
@@ -5357,7 +5364,7 @@
           <w:lang w:val="en-US"/>
         </w:rPr>
       </w:pPr>
-      <w:bookmarkStart w:id="14" w:name="_Toc499480759"/>
+      <w:bookmarkStart w:id="13" w:name="_Toc499480759"/>
       <w:r>
         <w:rPr>
           <w:sz w:val="28"/>
@@ -5367,7 +5374,7 @@
         <w:lastRenderedPageBreak/>
         <w:t>Deployment View</w:t>
       </w:r>
-      <w:bookmarkEnd w:id="14"/>
+      <w:bookmarkEnd w:id="13"/>
     </w:p>
     <w:p>
       <w:pPr>
@@ -6127,7 +6134,7 @@
           <w:lang w:val="en-US"/>
         </w:rPr>
       </w:pPr>
-      <w:bookmarkStart w:id="15" w:name="_Toc499480760"/>
+      <w:bookmarkStart w:id="14" w:name="_Toc499480760"/>
       <w:r>
         <w:rPr>
           <w:sz w:val="28"/>
@@ -6153,7 +6160,7 @@
         </w:rPr>
         <w:t>View</w:t>
       </w:r>
-      <w:bookmarkEnd w:id="15"/>
+      <w:bookmarkEnd w:id="14"/>
     </w:p>
     <w:p>
       <w:pPr>
@@ -7550,7 +7557,7 @@
           <w:lang w:val="en-US"/>
         </w:rPr>
       </w:pPr>
-      <w:bookmarkStart w:id="16" w:name="_Toc499480761"/>
+      <w:bookmarkStart w:id="15" w:name="_Toc499480761"/>
       <w:r>
         <w:rPr>
           <w:b/>
@@ -7561,7 +7568,7 @@
         <w:lastRenderedPageBreak/>
         <w:t>Component Interfaces</w:t>
       </w:r>
-      <w:bookmarkEnd w:id="16"/>
+      <w:bookmarkEnd w:id="15"/>
     </w:p>
     <w:p>
       <w:pPr>
@@ -7704,7 +7711,7 @@
           <w:lang w:val="en-US"/>
         </w:rPr>
       </w:pPr>
-      <w:bookmarkStart w:id="17" w:name="_Toc499480762"/>
+      <w:bookmarkStart w:id="16" w:name="_Toc499480762"/>
       <w:r>
         <w:rPr>
           <w:sz w:val="28"/>
@@ -7713,7 +7720,7 @@
         </w:rPr>
         <w:t>Selected Architectural Styles and Patterns</w:t>
       </w:r>
-      <w:bookmarkEnd w:id="17"/>
+      <w:bookmarkEnd w:id="16"/>
     </w:p>
     <w:p>
       <w:pPr>
@@ -8724,7 +8731,7 @@
           <w:lang w:val="en-US"/>
         </w:rPr>
       </w:pPr>
-      <w:bookmarkStart w:id="18" w:name="_Toc499480763"/>
+      <w:bookmarkStart w:id="17" w:name="_Toc499480763"/>
       <w:r>
         <w:rPr>
           <w:sz w:val="36"/>
@@ -8733,7 +8740,7 @@
         <w:lastRenderedPageBreak/>
         <w:t>ALGORITHM DESIGN</w:t>
       </w:r>
-      <w:bookmarkEnd w:id="18"/>
+      <w:bookmarkEnd w:id="17"/>
     </w:p>
     <w:p>
       <w:pPr>
@@ -8766,35 +8773,7 @@
           <w:sz w:val="24"/>
           <w:lang w:val="en-US"/>
         </w:rPr>
-        <w:t>In this paragraph we will discuss the algorithm design with focus on the interpretation of the calendar on the events inserted by the user and the calculation of the desired transport solutions</w:t>
-      </w:r>
-      <w:r>
-        <w:rPr>
-          <w:sz w:val="24"/>
-          <w:lang w:val="en-US"/>
-        </w:rPr>
-        <w:t xml:space="preserve"> </w:t>
-      </w:r>
-      <w:r>
-        <w:rPr>
-          <w:sz w:val="24"/>
-          <w:lang w:val="en-US"/>
-        </w:rPr>
-        <w:t>between two subsequent event by the user preferences</w:t>
-      </w:r>
-      <w:r>
-        <w:rPr>
-          <w:sz w:val="24"/>
-          <w:lang w:val="en-US"/>
-        </w:rPr>
-        <w:t xml:space="preserve">. </w:t>
-      </w:r>
-      <w:r>
-        <w:rPr>
-          <w:sz w:val="24"/>
-          <w:lang w:val="en-US"/>
-        </w:rPr>
-        <w:t>To achieve our goal the algorithm that we will design must be divided on two main algorithms:</w:t>
+        <w:t>In this paragraph we will discuss the algorithm design with focus on the interpretation of the calendar on the events inserted by the user and the calculation of the desired transport solutions between two subsequent event by the user preferences. To achieve our goal the algorithm that we will design must be divided on two main algorithms:</w:t>
       </w:r>
     </w:p>
     <w:p>
@@ -8831,14 +8810,7 @@
           <w:sz w:val="24"/>
           <w:lang w:val="en-US"/>
         </w:rPr>
-        <w:t>T</w:t>
-      </w:r>
-      <w:r>
-        <w:rPr>
-          <w:sz w:val="24"/>
-          <w:lang w:val="en-US"/>
-        </w:rPr>
-        <w:t xml:space="preserve">he </w:t>
+        <w:t xml:space="preserve">The </w:t>
       </w:r>
       <w:r>
         <w:rPr>
@@ -10854,7 +10826,13 @@
         <w:rPr>
           <w:lang w:val="en-US"/>
         </w:rPr>
-        <w:t>We have route that is a pair of location.</w:t>
+        <w:t>Route</w:t>
+      </w:r>
+      <w:r>
+        <w:rPr>
+          <w:lang w:val="en-US"/>
+        </w:rPr>
+        <w:t xml:space="preserve"> that is a pair of location.</w:t>
       </w:r>
       <w:r>
         <w:rPr>
@@ -11348,7 +11326,7 @@
           <w:lang w:val="en-US"/>
         </w:rPr>
       </w:pPr>
-      <w:bookmarkStart w:id="19" w:name="_Toc499480764"/>
+      <w:bookmarkStart w:id="18" w:name="_Toc499480764"/>
       <w:r>
         <w:rPr>
           <w:sz w:val="36"/>
@@ -11357,34 +11335,34 @@
         <w:lastRenderedPageBreak/>
         <w:t>USER INTERFACE DESIGN</w:t>
       </w:r>
+      <w:bookmarkEnd w:id="18"/>
+    </w:p>
+    <w:p>
+      <w:pPr>
+        <w:pStyle w:val="Titolo2"/>
+        <w:rPr>
+          <w:sz w:val="28"/>
+          <w:lang w:val="en-US"/>
+        </w:rPr>
+      </w:pPr>
+    </w:p>
+    <w:p>
+      <w:pPr>
+        <w:pStyle w:val="Titolo2"/>
+        <w:rPr>
+          <w:sz w:val="28"/>
+          <w:lang w:val="en-US"/>
+        </w:rPr>
+      </w:pPr>
+      <w:bookmarkStart w:id="19" w:name="_Toc499480765"/>
+      <w:r>
+        <w:rPr>
+          <w:sz w:val="28"/>
+          <w:lang w:val="en-US"/>
+        </w:rPr>
+        <w:t>Ux Diagram</w:t>
+      </w:r>
       <w:bookmarkEnd w:id="19"/>
-    </w:p>
-    <w:p>
-      <w:pPr>
-        <w:pStyle w:val="Titolo2"/>
-        <w:rPr>
-          <w:sz w:val="28"/>
-          <w:lang w:val="en-US"/>
-        </w:rPr>
-      </w:pPr>
-    </w:p>
-    <w:p>
-      <w:pPr>
-        <w:pStyle w:val="Titolo2"/>
-        <w:rPr>
-          <w:sz w:val="28"/>
-          <w:lang w:val="en-US"/>
-        </w:rPr>
-      </w:pPr>
-      <w:bookmarkStart w:id="20" w:name="_Toc499480765"/>
-      <w:r>
-        <w:rPr>
-          <w:sz w:val="28"/>
-          <w:lang w:val="en-US"/>
-        </w:rPr>
-        <w:t>Ux Diagram</w:t>
-      </w:r>
-      <w:bookmarkEnd w:id="20"/>
     </w:p>
     <w:p>
       <w:pPr>
@@ -11739,7 +11717,7 @@
           <w:lang w:val="en-US"/>
         </w:rPr>
       </w:pPr>
-      <w:bookmarkStart w:id="21" w:name="_Toc499480766"/>
+      <w:bookmarkStart w:id="20" w:name="_Toc499480766"/>
       <w:r>
         <w:rPr>
           <w:sz w:val="28"/>
@@ -11748,7 +11726,7 @@
         <w:lastRenderedPageBreak/>
         <w:t>Mockups</w:t>
       </w:r>
-      <w:bookmarkEnd w:id="21"/>
+      <w:bookmarkEnd w:id="20"/>
     </w:p>
     <w:p>
       <w:pPr>
@@ -14418,7 +14396,7 @@
           <w:lang w:val="en-US"/>
         </w:rPr>
       </w:pPr>
-      <w:bookmarkStart w:id="22" w:name="_Toc499480767"/>
+      <w:bookmarkStart w:id="21" w:name="_Toc499480767"/>
       <w:r>
         <w:rPr>
           <w:sz w:val="36"/>
@@ -14441,7 +14419,7 @@
         </w:rPr>
         <w:t>ments Traceability</w:t>
       </w:r>
-      <w:bookmarkEnd w:id="22"/>
+      <w:bookmarkEnd w:id="21"/>
     </w:p>
     <w:p>
       <w:pPr>
@@ -15941,7 +15919,7 @@
           <w:lang w:val="en-US"/>
         </w:rPr>
       </w:pPr>
-      <w:bookmarkStart w:id="23" w:name="_Toc499480768"/>
+      <w:bookmarkStart w:id="22" w:name="_Toc499480768"/>
       <w:r>
         <w:rPr>
           <w:sz w:val="36"/>
@@ -15950,11 +15928,479 @@
         <w:lastRenderedPageBreak/>
         <w:t>IMPLEMENTATION, INTEGRATION AND TEST PLAN</w:t>
       </w:r>
+      <w:bookmarkEnd w:id="22"/>
+    </w:p>
+    <w:p>
+      <w:pPr>
+        <w:rPr>
+          <w:b/>
+          <w:sz w:val="24"/>
+          <w:szCs w:val="24"/>
+          <w:lang w:val="en-US"/>
+        </w:rPr>
+      </w:pPr>
+    </w:p>
+    <w:p>
+      <w:pPr>
+        <w:rPr>
+          <w:b/>
+          <w:sz w:val="24"/>
+          <w:szCs w:val="24"/>
+          <w:lang w:val="en-US"/>
+        </w:rPr>
+      </w:pPr>
+    </w:p>
+    <w:p>
+      <w:pPr>
+        <w:rPr>
+          <w:sz w:val="24"/>
+          <w:lang w:val="en-US"/>
+        </w:rPr>
+      </w:pPr>
+      <w:r>
+        <w:rPr>
+          <w:sz w:val="24"/>
+          <w:lang w:val="en-US"/>
+        </w:rPr>
+        <w:t xml:space="preserve">The implementation of our system will follow two fundamental phases. </w:t>
+      </w:r>
+      <w:r>
+        <w:rPr>
+          <w:sz w:val="24"/>
+          <w:lang w:val="en-US"/>
+        </w:rPr>
+        <w:br/>
+        <w:t>The first will see our team split on the parallel achievement of three goal:</w:t>
+      </w:r>
+    </w:p>
+    <w:p>
+      <w:pPr>
+        <w:pStyle w:val="Paragrafoelenco"/>
+        <w:numPr>
+          <w:ilvl w:val="0"/>
+          <w:numId w:val="37"/>
+        </w:numPr>
+        <w:rPr>
+          <w:sz w:val="24"/>
+          <w:lang w:val="en-US"/>
+        </w:rPr>
+      </w:pPr>
+      <w:r>
+        <w:rPr>
+          <w:sz w:val="24"/>
+          <w:lang w:val="en-US"/>
+        </w:rPr>
+        <w:t>Creation of the server-side Database, all the tables, relations, triggers and everything is crucial for the desired behavior.</w:t>
+      </w:r>
+    </w:p>
+    <w:p>
+      <w:pPr>
+        <w:pStyle w:val="Paragrafoelenco"/>
+        <w:rPr>
+          <w:sz w:val="24"/>
+          <w:lang w:val="en-US"/>
+        </w:rPr>
+      </w:pPr>
+      <w:r>
+        <w:rPr>
+          <w:sz w:val="24"/>
+          <w:lang w:val="en-US"/>
+        </w:rPr>
+        <w:t>Component to focus on:</w:t>
+      </w:r>
+    </w:p>
+    <w:p>
+      <w:pPr>
+        <w:pStyle w:val="Paragrafoelenco"/>
+        <w:numPr>
+          <w:ilvl w:val="1"/>
+          <w:numId w:val="37"/>
+        </w:numPr>
+        <w:rPr>
+          <w:sz w:val="24"/>
+          <w:lang w:val="en-US"/>
+        </w:rPr>
+      </w:pPr>
+      <w:r>
+        <w:rPr>
+          <w:sz w:val="24"/>
+          <w:lang w:val="en-US"/>
+        </w:rPr>
+        <w:t>DBMS</w:t>
+      </w:r>
+    </w:p>
+    <w:p>
+      <w:pPr>
+        <w:pStyle w:val="Paragrafoelenco"/>
+        <w:numPr>
+          <w:ilvl w:val="0"/>
+          <w:numId w:val="37"/>
+        </w:numPr>
+        <w:rPr>
+          <w:sz w:val="24"/>
+          <w:lang w:val="en-US"/>
+        </w:rPr>
+      </w:pPr>
+      <w:r>
+        <w:rPr>
+          <w:sz w:val="24"/>
+          <w:lang w:val="en-US"/>
+        </w:rPr>
+        <w:t xml:space="preserve">Structure the application server and its modules in a way that basic function </w:t>
+      </w:r>
+    </w:p>
+    <w:p>
+      <w:pPr>
+        <w:pStyle w:val="Paragrafoelenco"/>
+        <w:rPr>
+          <w:sz w:val="24"/>
+          <w:lang w:val="en-US"/>
+        </w:rPr>
+      </w:pPr>
+      <w:r>
+        <w:rPr>
+          <w:sz w:val="24"/>
+          <w:lang w:val="en-US"/>
+        </w:rPr>
+        <w:t>(for example the connection and interaction with the DB and the Client) is implemented and they are ready to integrate the algorithms for heavy calculation.</w:t>
+      </w:r>
+    </w:p>
+    <w:p>
+      <w:pPr>
+        <w:pStyle w:val="Paragrafoelenco"/>
+        <w:rPr>
+          <w:sz w:val="24"/>
+          <w:lang w:val="en-US"/>
+        </w:rPr>
+      </w:pPr>
+      <w:r>
+        <w:rPr>
+          <w:sz w:val="24"/>
+          <w:lang w:val="en-US"/>
+        </w:rPr>
+        <w:t>Component to focus on:</w:t>
+      </w:r>
+    </w:p>
+    <w:p>
+      <w:pPr>
+        <w:pStyle w:val="Paragrafoelenco"/>
+        <w:numPr>
+          <w:ilvl w:val="1"/>
+          <w:numId w:val="37"/>
+        </w:numPr>
+        <w:rPr>
+          <w:sz w:val="24"/>
+          <w:lang w:val="en-US"/>
+        </w:rPr>
+      </w:pPr>
+      <w:r>
+        <w:rPr>
+          <w:sz w:val="24"/>
+          <w:lang w:val="en-US"/>
+        </w:rPr>
+        <w:t>DataManager (also integration with DBMS</w:t>
+      </w:r>
+      <w:r>
+        <w:rPr>
+          <w:sz w:val="24"/>
+          <w:lang w:val="en-US"/>
+        </w:rPr>
+        <w:t>)</w:t>
+      </w:r>
+    </w:p>
+    <w:p>
+      <w:pPr>
+        <w:pStyle w:val="Paragrafoelenco"/>
+        <w:numPr>
+          <w:ilvl w:val="1"/>
+          <w:numId w:val="37"/>
+        </w:numPr>
+        <w:rPr>
+          <w:sz w:val="24"/>
+          <w:lang w:val="en-US"/>
+        </w:rPr>
+      </w:pPr>
+      <w:r>
+        <w:rPr>
+          <w:sz w:val="24"/>
+          <w:lang w:val="en-US"/>
+        </w:rPr>
+        <w:t>RouteManager</w:t>
+      </w:r>
+    </w:p>
+    <w:p>
+      <w:pPr>
+        <w:pStyle w:val="Paragrafoelenco"/>
+        <w:numPr>
+          <w:ilvl w:val="1"/>
+          <w:numId w:val="37"/>
+        </w:numPr>
+        <w:rPr>
+          <w:sz w:val="24"/>
+          <w:lang w:val="en-US"/>
+        </w:rPr>
+      </w:pPr>
+      <w:r>
+        <w:rPr>
+          <w:sz w:val="24"/>
+          <w:lang w:val="en-US"/>
+        </w:rPr>
+        <w:t>Account Manager</w:t>
+      </w:r>
+    </w:p>
+    <w:p>
+      <w:pPr>
+        <w:rPr>
+          <w:sz w:val="24"/>
+          <w:lang w:val="en-US"/>
+        </w:rPr>
+      </w:pPr>
+    </w:p>
+    <w:p>
+      <w:pPr>
+        <w:pStyle w:val="Paragrafoelenco"/>
+        <w:numPr>
+          <w:ilvl w:val="0"/>
+          <w:numId w:val="37"/>
+        </w:numPr>
+        <w:rPr>
+          <w:sz w:val="24"/>
+          <w:lang w:val="en-US"/>
+        </w:rPr>
+      </w:pPr>
+      <w:r>
+        <w:rPr>
+          <w:sz w:val="24"/>
+          <w:lang w:val="en-US"/>
+        </w:rPr>
+        <w:t>Structure the client application in a way to have a ready and working ORM to hide the interaction</w:t>
+      </w:r>
+      <w:r>
+        <w:rPr>
+          <w:sz w:val="24"/>
+          <w:lang w:val="en-US"/>
+        </w:rPr>
+        <w:t xml:space="preserve"> and integration</w:t>
+      </w:r>
+      <w:r>
+        <w:rPr>
+          <w:sz w:val="24"/>
+          <w:lang w:val="en-US"/>
+        </w:rPr>
+        <w:t xml:space="preserve"> with the light DB and have ready connection with the server including the possibilities to call specific request and function on him.</w:t>
+      </w:r>
+    </w:p>
+    <w:p>
+      <w:pPr>
+        <w:pStyle w:val="Paragrafoelenco"/>
+        <w:rPr>
+          <w:sz w:val="24"/>
+          <w:lang w:val="en-US"/>
+        </w:rPr>
+      </w:pPr>
+    </w:p>
+    <w:p>
+      <w:pPr>
+        <w:rPr>
+          <w:sz w:val="24"/>
+          <w:lang w:val="en-US"/>
+        </w:rPr>
+      </w:pPr>
+      <w:r>
+        <w:rPr>
+          <w:sz w:val="24"/>
+          <w:lang w:val="en-US"/>
+        </w:rPr>
+        <w:t>The second will see our team split again on the parallel achievement of th</w:t>
+      </w:r>
+      <w:r>
+        <w:rPr>
+          <w:sz w:val="24"/>
+          <w:lang w:val="en-US"/>
+        </w:rPr>
+        <w:t>ree</w:t>
+      </w:r>
+      <w:r>
+        <w:rPr>
+          <w:sz w:val="24"/>
+          <w:lang w:val="en-US"/>
+        </w:rPr>
+        <w:t xml:space="preserve"> goal:</w:t>
+      </w:r>
+    </w:p>
+    <w:p>
+      <w:pPr>
+        <w:pStyle w:val="Paragrafoelenco"/>
+        <w:numPr>
+          <w:ilvl w:val="0"/>
+          <w:numId w:val="37"/>
+        </w:numPr>
+        <w:rPr>
+          <w:sz w:val="24"/>
+          <w:lang w:val="en-US"/>
+        </w:rPr>
+      </w:pPr>
+      <w:r>
+        <w:rPr>
+          <w:sz w:val="24"/>
+          <w:lang w:val="en-US"/>
+        </w:rPr>
+        <w:t xml:space="preserve">Front-end developing of the client-side application. </w:t>
+      </w:r>
+    </w:p>
+    <w:p>
+      <w:pPr>
+        <w:pStyle w:val="Paragrafoelenco"/>
+        <w:numPr>
+          <w:ilvl w:val="0"/>
+          <w:numId w:val="37"/>
+        </w:numPr>
+        <w:rPr>
+          <w:sz w:val="24"/>
+          <w:lang w:val="en-US"/>
+        </w:rPr>
+      </w:pPr>
+      <w:r>
+        <w:rPr>
+          <w:sz w:val="24"/>
+          <w:lang w:val="en-US"/>
+        </w:rPr>
+        <w:t>Back-end developing of the client-side application.</w:t>
+      </w:r>
+    </w:p>
+    <w:p>
+      <w:pPr>
+        <w:pStyle w:val="Paragrafoelenco"/>
+        <w:numPr>
+          <w:ilvl w:val="0"/>
+          <w:numId w:val="37"/>
+        </w:numPr>
+        <w:rPr>
+          <w:sz w:val="24"/>
+          <w:lang w:val="en-US"/>
+        </w:rPr>
+      </w:pPr>
+      <w:r>
+        <w:rPr>
+          <w:sz w:val="24"/>
+          <w:lang w:val="en-US"/>
+        </w:rPr>
+        <w:t>Algorithms here designed implementation on the application server</w:t>
+      </w:r>
+      <w:r>
+        <w:rPr>
+          <w:sz w:val="24"/>
+          <w:lang w:val="en-US"/>
+        </w:rPr>
+        <w:t xml:space="preserve"> </w:t>
+      </w:r>
+      <w:r>
+        <w:rPr>
+          <w:sz w:val="24"/>
+          <w:lang w:val="en-US"/>
+        </w:rPr>
+        <w:t>and develop of the interface to integrate with the Google Maps API and Sharing Services API</w:t>
+      </w:r>
+    </w:p>
+    <w:p>
+      <w:pPr>
+        <w:rPr>
+          <w:sz w:val="24"/>
+          <w:lang w:val="en-US"/>
+        </w:rPr>
+      </w:pPr>
+    </w:p>
+    <w:p>
+      <w:pPr>
+        <w:rPr>
+          <w:sz w:val="24"/>
+          <w:u w:val="single"/>
+          <w:lang w:val="en-US"/>
+        </w:rPr>
+      </w:pPr>
+      <w:r>
+        <w:rPr>
+          <w:sz w:val="24"/>
+          <w:lang w:val="en-US"/>
+        </w:rPr>
+        <w:t>At last we will connect firebase to the Account Manager.</w:t>
+      </w:r>
+      <w:bookmarkStart w:id="23" w:name="_GoBack"/>
       <w:bookmarkEnd w:id="23"/>
     </w:p>
     <w:p>
       <w:pPr>
-        <w:pStyle w:val="Corpotesto"/>
+        <w:rPr>
+          <w:sz w:val="24"/>
+          <w:lang w:val="en-US"/>
+        </w:rPr>
+      </w:pPr>
+    </w:p>
+    <w:p>
+      <w:pPr>
+        <w:rPr>
+          <w:sz w:val="24"/>
+          <w:lang w:val="en-US"/>
+        </w:rPr>
+      </w:pPr>
+      <w:r>
+        <w:rPr>
+          <w:sz w:val="24"/>
+          <w:lang w:val="en-US"/>
+        </w:rPr>
+        <w:t>In case some of these goal are reached before on of the other is completed the team will consider to go on the next phase (if this happens on the first) or to carry out some pair programming.</w:t>
+      </w:r>
+    </w:p>
+    <w:p>
+      <w:pPr>
+        <w:pStyle w:val="Corpotesto"/>
+        <w:ind w:firstLine="0"/>
+        <w:rPr>
+          <w:sz w:val="24"/>
+          <w:u w:val="single"/>
+          <w:lang w:val="en-US"/>
+        </w:rPr>
+      </w:pPr>
+      <w:r>
+        <w:rPr>
+          <w:sz w:val="24"/>
+          <w:lang w:val="en-US"/>
+        </w:rPr>
+        <w:t>The first test practice that our team will consider is to use test-driven development on the module that are prone to this kind of practice (controller modules in particular of the routeManager)</w:t>
+      </w:r>
+      <w:r>
+        <w:rPr>
+          <w:sz w:val="24"/>
+          <w:lang w:val="en-US"/>
+        </w:rPr>
+        <w:t xml:space="preserve"> so </w:t>
+      </w:r>
+      <w:r>
+        <w:rPr>
+          <w:sz w:val="24"/>
+          <w:lang w:val="en-US"/>
+        </w:rPr>
+        <w:t>our policies is to anticipate more possible the test phases and to parallelize it with the develop in order to avoid more possible bugs that can grew with the growth of our systems and the various component.</w:t>
+      </w:r>
+      <w:r>
+        <w:rPr>
+          <w:sz w:val="24"/>
+          <w:lang w:val="en-US"/>
+        </w:rPr>
+        <w:t xml:space="preserve"> So is fundamental to do unit test (Junit for Java modules) before a module of a component is released and integrated with the other modules. The type of test (black box and white box) depends on the module that is tested: algorithm of the route manager requires black box and white box,</w:t>
+      </w:r>
+      <w:r>
+        <w:rPr>
+          <w:sz w:val="24"/>
+          <w:lang w:val="en-US"/>
+        </w:rPr>
+        <w:t xml:space="preserve"> the modules that interfaces two components or modules that parse data (as Json data files) requires in particular black box testing and so on.</w:t>
+      </w:r>
+    </w:p>
+    <w:p>
+      <w:pPr>
+        <w:pStyle w:val="Corpotesto"/>
+        <w:ind w:firstLine="0"/>
         <w:rPr>
           <w:sz w:val="6"/>
           <w:lang w:val="en-US"/>
@@ -15964,195 +16410,7 @@
     <w:p>
       <w:pPr>
         <w:pStyle w:val="Corpotesto"/>
-        <w:rPr>
-          <w:sz w:val="6"/>
-          <w:lang w:val="en-US"/>
-        </w:rPr>
-      </w:pPr>
-    </w:p>
-    <w:p>
-      <w:pPr>
-        <w:pStyle w:val="Corpotesto"/>
-        <w:rPr>
-          <w:sz w:val="6"/>
-          <w:lang w:val="en-US"/>
-        </w:rPr>
-      </w:pPr>
-    </w:p>
-    <w:p>
-      <w:pPr>
-        <w:pStyle w:val="Corpotesto"/>
-        <w:rPr>
-          <w:sz w:val="6"/>
-          <w:lang w:val="en-US"/>
-        </w:rPr>
-      </w:pPr>
-    </w:p>
-    <w:p>
-      <w:pPr>
-        <w:pStyle w:val="Corpotesto"/>
-        <w:rPr>
-          <w:sz w:val="6"/>
-          <w:lang w:val="en-US"/>
-        </w:rPr>
-      </w:pPr>
-    </w:p>
-    <w:p>
-      <w:pPr>
-        <w:pStyle w:val="Corpotesto"/>
-        <w:rPr>
-          <w:sz w:val="6"/>
-          <w:lang w:val="en-US"/>
-        </w:rPr>
-      </w:pPr>
-    </w:p>
-    <w:p>
-      <w:pPr>
-        <w:pStyle w:val="Corpotesto"/>
-        <w:rPr>
-          <w:sz w:val="6"/>
-          <w:lang w:val="en-US"/>
-        </w:rPr>
-      </w:pPr>
-    </w:p>
-    <w:p>
-      <w:pPr>
-        <w:pStyle w:val="Corpotesto"/>
-        <w:rPr>
-          <w:sz w:val="6"/>
-          <w:lang w:val="en-US"/>
-        </w:rPr>
-      </w:pPr>
-    </w:p>
-    <w:p>
-      <w:pPr>
-        <w:pStyle w:val="Corpotesto"/>
-        <w:rPr>
-          <w:sz w:val="6"/>
-          <w:lang w:val="en-US"/>
-        </w:rPr>
-      </w:pPr>
-    </w:p>
-    <w:p>
-      <w:pPr>
-        <w:pStyle w:val="Corpotesto"/>
-        <w:rPr>
-          <w:sz w:val="6"/>
-          <w:lang w:val="en-US"/>
-        </w:rPr>
-      </w:pPr>
-    </w:p>
-    <w:p>
-      <w:pPr>
-        <w:pStyle w:val="Corpotesto"/>
-        <w:rPr>
-          <w:sz w:val="6"/>
-          <w:lang w:val="en-US"/>
-        </w:rPr>
-      </w:pPr>
-    </w:p>
-    <w:p>
-      <w:pPr>
-        <w:pStyle w:val="Corpotesto"/>
-        <w:rPr>
-          <w:sz w:val="6"/>
-          <w:lang w:val="en-US"/>
-        </w:rPr>
-      </w:pPr>
-    </w:p>
-    <w:p>
-      <w:pPr>
-        <w:pStyle w:val="Corpotesto"/>
-        <w:rPr>
-          <w:sz w:val="6"/>
-          <w:lang w:val="en-US"/>
-        </w:rPr>
-      </w:pPr>
-    </w:p>
-    <w:p>
-      <w:pPr>
-        <w:pStyle w:val="Corpotesto"/>
-        <w:rPr>
-          <w:sz w:val="6"/>
-          <w:lang w:val="en-US"/>
-        </w:rPr>
-      </w:pPr>
-    </w:p>
-    <w:p>
-      <w:pPr>
-        <w:pStyle w:val="Corpotesto"/>
-        <w:rPr>
-          <w:sz w:val="6"/>
-          <w:lang w:val="en-US"/>
-        </w:rPr>
-      </w:pPr>
-    </w:p>
-    <w:p>
-      <w:pPr>
-        <w:pStyle w:val="Corpotesto"/>
-        <w:rPr>
-          <w:sz w:val="6"/>
-          <w:lang w:val="en-US"/>
-        </w:rPr>
-      </w:pPr>
-    </w:p>
-    <w:p>
-      <w:pPr>
-        <w:pStyle w:val="Corpotesto"/>
-        <w:rPr>
-          <w:sz w:val="6"/>
-          <w:lang w:val="en-US"/>
-        </w:rPr>
-      </w:pPr>
-    </w:p>
-    <w:p>
-      <w:pPr>
-        <w:pStyle w:val="Corpotesto"/>
-        <w:rPr>
-          <w:sz w:val="6"/>
-          <w:lang w:val="en-US"/>
-        </w:rPr>
-      </w:pPr>
-    </w:p>
-    <w:p>
-      <w:pPr>
-        <w:pStyle w:val="Corpotesto"/>
-        <w:rPr>
-          <w:sz w:val="6"/>
-          <w:lang w:val="en-US"/>
-        </w:rPr>
-      </w:pPr>
-    </w:p>
-    <w:p>
-      <w:pPr>
-        <w:pStyle w:val="Corpotesto"/>
-        <w:rPr>
-          <w:sz w:val="6"/>
-          <w:lang w:val="en-US"/>
-        </w:rPr>
-      </w:pPr>
-    </w:p>
-    <w:p>
-      <w:pPr>
-        <w:pStyle w:val="Corpotesto"/>
-        <w:rPr>
-          <w:sz w:val="6"/>
-          <w:lang w:val="en-US"/>
-        </w:rPr>
-      </w:pPr>
-    </w:p>
-    <w:p>
-      <w:pPr>
-        <w:pStyle w:val="Corpotesto"/>
-        <w:rPr>
-          <w:sz w:val="6"/>
-          <w:lang w:val="en-US"/>
-        </w:rPr>
-      </w:pPr>
-    </w:p>
-    <w:p>
-      <w:pPr>
-        <w:pStyle w:val="Corpotesto"/>
+        <w:ind w:firstLine="0"/>
         <w:rPr>
           <w:sz w:val="6"/>
           <w:lang w:val="en-US"/>
@@ -16185,7 +16443,6 @@
           <w:szCs w:val="36"/>
           <w:lang w:val="en-US"/>
         </w:rPr>
-        <w:lastRenderedPageBreak/>
         <w:t>EFFORT SPENT</w:t>
       </w:r>
       <w:bookmarkEnd w:id="24"/>
@@ -17494,7 +17751,6 @@
           <w:szCs w:val="36"/>
           <w:lang w:val="en-US"/>
         </w:rPr>
-        <w:lastRenderedPageBreak/>
         <w:t>REFERENCES</w:t>
       </w:r>
       <w:bookmarkEnd w:id="25"/>
@@ -17608,24 +17864,16 @@
           <w:sz w:val="16"/>
           <w:szCs w:val="18"/>
           <w:u w:val="single"/>
-          <w:lang w:val="en-US"/>
+          <w:lang w:val="fr-FR"/>
         </w:rPr>
       </w:pPr>
       <w:r>
         <w:rPr>
           <w:sz w:val="16"/>
           <w:szCs w:val="18"/>
-          <w:lang w:val="en-US"/>
-        </w:rPr>
-        <w:t xml:space="preserve">[4] GOF </w:t>
-      </w:r>
-      <w:r>
-        <w:rPr>
-          <w:sz w:val="16"/>
-          <w:szCs w:val="18"/>
-          <w:lang w:val="en-US"/>
-        </w:rPr>
-        <w:t xml:space="preserve">Patterns - </w:t>
+          <w:lang w:val="fr-FR"/>
+        </w:rPr>
+        <w:t xml:space="preserve">[4] GOF Patterns - </w:t>
       </w:r>
       <w:hyperlink r:id="rId40" w:history="1">
         <w:r>
@@ -17634,7 +17882,7 @@
             <w:color w:val="auto"/>
             <w:sz w:val="16"/>
             <w:szCs w:val="18"/>
-            <w:lang w:val="en-US"/>
+            <w:lang w:val="fr-FR"/>
           </w:rPr>
           <w:t>http://www.blackwasp.co.uk/gofpatterns.aspx</w:t>
         </w:r>
@@ -17658,31 +17906,7 @@
           <w:szCs w:val="18"/>
           <w:lang w:val="fr-FR"/>
         </w:rPr>
-        <w:t>[</w:t>
-      </w:r>
-      <w:r>
-        <w:rPr>
-          <w:sz w:val="16"/>
-          <w:szCs w:val="18"/>
-          <w:lang w:val="fr-FR"/>
-        </w:rPr>
-        <w:t>5</w:t>
-      </w:r>
-      <w:r>
-        <w:rPr>
-          <w:sz w:val="16"/>
-          <w:szCs w:val="18"/>
-          <w:lang w:val="fr-FR"/>
-        </w:rPr>
-        <w:t xml:space="preserve">] </w:t>
-      </w:r>
-      <w:r>
-        <w:rPr>
-          <w:sz w:val="16"/>
-          <w:szCs w:val="18"/>
-          <w:lang w:val="fr-FR"/>
-        </w:rPr>
-        <w:t>Oracle Docu</w:t>
+        <w:t>[5] Oracle Docu</w:t>
       </w:r>
       <w:r>
         <w:rPr>
@@ -17933,7 +18157,7 @@
         <w:noProof/>
         <w:szCs w:val="20"/>
       </w:rPr>
-      <w:t>22</w:t>
+      <w:t>32</w:t>
     </w:r>
     <w:r>
       <w:rPr>
@@ -17988,7 +18212,7 @@
         <w:noProof/>
         <w:szCs w:val="20"/>
       </w:rPr>
-      <w:t>21</w:t>
+      <w:t>33</w:t>
     </w:r>
     <w:r>
       <w:rPr>
@@ -20548,6 +20772,119 @@
     </w:lvl>
   </w:abstractNum>
   <w:abstractNum w:abstractNumId="21" w15:restartNumberingAfterBreak="0">
+    <w:nsid w:val="504F3244"/>
+    <w:multiLevelType w:val="hybridMultilevel"/>
+    <w:tmpl w:val="6608D192"/>
+    <w:lvl w:ilvl="0" w:tplc="04100001">
+      <w:start w:val="1"/>
+      <w:numFmt w:val="bullet"/>
+      <w:lvlText w:val=""/>
+      <w:lvlJc w:val="left"/>
+      <w:pPr>
+        <w:ind w:left="720" w:hanging="360"/>
+      </w:pPr>
+      <w:rPr>
+        <w:rFonts w:ascii="Symbol" w:hAnsi="Symbol" w:hint="default"/>
+      </w:rPr>
+    </w:lvl>
+    <w:lvl w:ilvl="1" w:tplc="04100003">
+      <w:start w:val="1"/>
+      <w:numFmt w:val="bullet"/>
+      <w:lvlText w:val="o"/>
+      <w:lvlJc w:val="left"/>
+      <w:pPr>
+        <w:ind w:left="1440" w:hanging="360"/>
+      </w:pPr>
+      <w:rPr>
+        <w:rFonts w:ascii="Courier New" w:hAnsi="Courier New" w:cs="Courier New" w:hint="default"/>
+      </w:rPr>
+    </w:lvl>
+    <w:lvl w:ilvl="2" w:tplc="04100005" w:tentative="1">
+      <w:start w:val="1"/>
+      <w:numFmt w:val="bullet"/>
+      <w:lvlText w:val=""/>
+      <w:lvlJc w:val="left"/>
+      <w:pPr>
+        <w:ind w:left="2160" w:hanging="360"/>
+      </w:pPr>
+      <w:rPr>
+        <w:rFonts w:ascii="Wingdings" w:hAnsi="Wingdings" w:hint="default"/>
+      </w:rPr>
+    </w:lvl>
+    <w:lvl w:ilvl="3" w:tplc="04100001" w:tentative="1">
+      <w:start w:val="1"/>
+      <w:numFmt w:val="bullet"/>
+      <w:lvlText w:val=""/>
+      <w:lvlJc w:val="left"/>
+      <w:pPr>
+        <w:ind w:left="2880" w:hanging="360"/>
+      </w:pPr>
+      <w:rPr>
+        <w:rFonts w:ascii="Symbol" w:hAnsi="Symbol" w:hint="default"/>
+      </w:rPr>
+    </w:lvl>
+    <w:lvl w:ilvl="4" w:tplc="04100003" w:tentative="1">
+      <w:start w:val="1"/>
+      <w:numFmt w:val="bullet"/>
+      <w:lvlText w:val="o"/>
+      <w:lvlJc w:val="left"/>
+      <w:pPr>
+        <w:ind w:left="3600" w:hanging="360"/>
+      </w:pPr>
+      <w:rPr>
+        <w:rFonts w:ascii="Courier New" w:hAnsi="Courier New" w:cs="Courier New" w:hint="default"/>
+      </w:rPr>
+    </w:lvl>
+    <w:lvl w:ilvl="5" w:tplc="04100005" w:tentative="1">
+      <w:start w:val="1"/>
+      <w:numFmt w:val="bullet"/>
+      <w:lvlText w:val=""/>
+      <w:lvlJc w:val="left"/>
+      <w:pPr>
+        <w:ind w:left="4320" w:hanging="360"/>
+      </w:pPr>
+      <w:rPr>
+        <w:rFonts w:ascii="Wingdings" w:hAnsi="Wingdings" w:hint="default"/>
+      </w:rPr>
+    </w:lvl>
+    <w:lvl w:ilvl="6" w:tplc="04100001" w:tentative="1">
+      <w:start w:val="1"/>
+      <w:numFmt w:val="bullet"/>
+      <w:lvlText w:val=""/>
+      <w:lvlJc w:val="left"/>
+      <w:pPr>
+        <w:ind w:left="5040" w:hanging="360"/>
+      </w:pPr>
+      <w:rPr>
+        <w:rFonts w:ascii="Symbol" w:hAnsi="Symbol" w:hint="default"/>
+      </w:rPr>
+    </w:lvl>
+    <w:lvl w:ilvl="7" w:tplc="04100003" w:tentative="1">
+      <w:start w:val="1"/>
+      <w:numFmt w:val="bullet"/>
+      <w:lvlText w:val="o"/>
+      <w:lvlJc w:val="left"/>
+      <w:pPr>
+        <w:ind w:left="5760" w:hanging="360"/>
+      </w:pPr>
+      <w:rPr>
+        <w:rFonts w:ascii="Courier New" w:hAnsi="Courier New" w:cs="Courier New" w:hint="default"/>
+      </w:rPr>
+    </w:lvl>
+    <w:lvl w:ilvl="8" w:tplc="04100005" w:tentative="1">
+      <w:start w:val="1"/>
+      <w:numFmt w:val="bullet"/>
+      <w:lvlText w:val=""/>
+      <w:lvlJc w:val="left"/>
+      <w:pPr>
+        <w:ind w:left="6480" w:hanging="360"/>
+      </w:pPr>
+      <w:rPr>
+        <w:rFonts w:ascii="Wingdings" w:hAnsi="Wingdings" w:hint="default"/>
+      </w:rPr>
+    </w:lvl>
+  </w:abstractNum>
+  <w:abstractNum w:abstractNumId="22" w15:restartNumberingAfterBreak="0">
     <w:nsid w:val="520F4766"/>
     <w:multiLevelType w:val="hybridMultilevel"/>
     <w:tmpl w:val="B96C1870"/>
@@ -20660,7 +20997,7 @@
       </w:rPr>
     </w:lvl>
   </w:abstractNum>
-  <w:abstractNum w:abstractNumId="22" w15:restartNumberingAfterBreak="0">
+  <w:abstractNum w:abstractNumId="23" w15:restartNumberingAfterBreak="0">
     <w:nsid w:val="534A795F"/>
     <w:multiLevelType w:val="hybridMultilevel"/>
     <w:tmpl w:val="2DC6562C"/>
@@ -20746,7 +21083,7 @@
       </w:pPr>
     </w:lvl>
   </w:abstractNum>
-  <w:abstractNum w:abstractNumId="23" w15:restartNumberingAfterBreak="0">
+  <w:abstractNum w:abstractNumId="24" w15:restartNumberingAfterBreak="0">
     <w:nsid w:val="5B411321"/>
     <w:multiLevelType w:val="hybridMultilevel"/>
     <w:tmpl w:val="ECD2DD5A"/>
@@ -20859,7 +21196,7 @@
       </w:rPr>
     </w:lvl>
   </w:abstractNum>
-  <w:abstractNum w:abstractNumId="24" w15:restartNumberingAfterBreak="0">
+  <w:abstractNum w:abstractNumId="25" w15:restartNumberingAfterBreak="0">
     <w:nsid w:val="606831AA"/>
     <w:multiLevelType w:val="hybridMultilevel"/>
     <w:tmpl w:val="1138EDEA"/>
@@ -20972,7 +21309,7 @@
       </w:rPr>
     </w:lvl>
   </w:abstractNum>
-  <w:abstractNum w:abstractNumId="25" w15:restartNumberingAfterBreak="0">
+  <w:abstractNum w:abstractNumId="26" w15:restartNumberingAfterBreak="0">
     <w:nsid w:val="6DC60C7F"/>
     <w:multiLevelType w:val="hybridMultilevel"/>
     <w:tmpl w:val="1958A652"/>
@@ -21085,7 +21422,7 @@
       </w:rPr>
     </w:lvl>
   </w:abstractNum>
-  <w:abstractNum w:abstractNumId="26" w15:restartNumberingAfterBreak="0">
+  <w:abstractNum w:abstractNumId="27" w15:restartNumberingAfterBreak="0">
     <w:nsid w:val="6DDD03B1"/>
     <w:multiLevelType w:val="hybridMultilevel"/>
     <w:tmpl w:val="BC2EB0CA"/>
@@ -21198,7 +21535,7 @@
       </w:rPr>
     </w:lvl>
   </w:abstractNum>
-  <w:abstractNum w:abstractNumId="27" w15:restartNumberingAfterBreak="0">
+  <w:abstractNum w:abstractNumId="28" w15:restartNumberingAfterBreak="0">
     <w:nsid w:val="7006761E"/>
     <w:multiLevelType w:val="hybridMultilevel"/>
     <w:tmpl w:val="688AE7FC"/>
@@ -21311,7 +21648,7 @@
       </w:rPr>
     </w:lvl>
   </w:abstractNum>
-  <w:abstractNum w:abstractNumId="28" w15:restartNumberingAfterBreak="0">
+  <w:abstractNum w:abstractNumId="29" w15:restartNumberingAfterBreak="0">
     <w:nsid w:val="70CB6730"/>
     <w:multiLevelType w:val="multilevel"/>
     <w:tmpl w:val="C2DCE8EE"/>
@@ -21460,7 +21797,7 @@
       </w:rPr>
     </w:lvl>
   </w:abstractNum>
-  <w:abstractNum w:abstractNumId="29" w15:restartNumberingAfterBreak="0">
+  <w:abstractNum w:abstractNumId="30" w15:restartNumberingAfterBreak="0">
     <w:nsid w:val="732945C3"/>
     <w:multiLevelType w:val="multilevel"/>
     <w:tmpl w:val="39BC5012"/>
@@ -21609,7 +21946,7 @@
       </w:rPr>
     </w:lvl>
   </w:abstractNum>
-  <w:abstractNum w:abstractNumId="30" w15:restartNumberingAfterBreak="0">
+  <w:abstractNum w:abstractNumId="31" w15:restartNumberingAfterBreak="0">
     <w:nsid w:val="7CA3503C"/>
     <w:multiLevelType w:val="hybridMultilevel"/>
     <w:tmpl w:val="CC64CAEE"/>
@@ -21722,7 +22059,7 @@
       </w:rPr>
     </w:lvl>
   </w:abstractNum>
-  <w:abstractNum w:abstractNumId="31" w15:restartNumberingAfterBreak="0">
+  <w:abstractNum w:abstractNumId="32" w15:restartNumberingAfterBreak="0">
     <w:nsid w:val="7E584C94"/>
     <w:multiLevelType w:val="hybridMultilevel"/>
     <w:tmpl w:val="533A42D0"/>
@@ -21811,7 +22148,7 @@
       </w:pPr>
     </w:lvl>
   </w:abstractNum>
-  <w:abstractNum w:abstractNumId="32" w15:restartNumberingAfterBreak="0">
+  <w:abstractNum w:abstractNumId="33" w15:restartNumberingAfterBreak="0">
     <w:nsid w:val="7E6B15AD"/>
     <w:multiLevelType w:val="hybridMultilevel"/>
     <w:tmpl w:val="A3104E32"/>
@@ -22013,13 +22350,13 @@
     </w:lvlOverride>
   </w:num>
   <w:num w:numId="7">
-    <w:abstractNumId w:val="31"/>
+    <w:abstractNumId w:val="32"/>
   </w:num>
   <w:num w:numId="8">
     <w:abstractNumId w:val="18"/>
   </w:num>
   <w:num w:numId="9">
-    <w:abstractNumId w:val="23"/>
+    <w:abstractNumId w:val="24"/>
   </w:num>
   <w:num w:numId="10">
     <w:abstractNumId w:val="6"/>
@@ -22031,7 +22368,7 @@
     <w:abstractNumId w:val="14"/>
   </w:num>
   <w:num w:numId="13">
-    <w:abstractNumId w:val="22"/>
+    <w:abstractNumId w:val="23"/>
   </w:num>
   <w:num w:numId="14">
     <w:abstractNumId w:val="12"/>
@@ -22046,16 +22383,16 @@
     <w:abstractNumId w:val="9"/>
   </w:num>
   <w:num w:numId="18">
-    <w:abstractNumId w:val="25"/>
+    <w:abstractNumId w:val="26"/>
   </w:num>
   <w:num w:numId="19">
     <w:abstractNumId w:val="7"/>
   </w:num>
   <w:num w:numId="20">
-    <w:abstractNumId w:val="26"/>
+    <w:abstractNumId w:val="27"/>
   </w:num>
   <w:num w:numId="21">
-    <w:abstractNumId w:val="29"/>
+    <w:abstractNumId w:val="30"/>
   </w:num>
   <w:num w:numId="22">
     <w:abstractNumId w:val="5"/>
@@ -22067,7 +22404,7 @@
     <w:abstractNumId w:val="2"/>
   </w:num>
   <w:num w:numId="25">
-    <w:abstractNumId w:val="32"/>
+    <w:abstractNumId w:val="33"/>
   </w:num>
   <w:num w:numId="26">
     <w:abstractNumId w:val="13"/>
@@ -22076,7 +22413,7 @@
     <w:abstractNumId w:val="3"/>
   </w:num>
   <w:num w:numId="28">
-    <w:abstractNumId w:val="21"/>
+    <w:abstractNumId w:val="22"/>
   </w:num>
   <w:num w:numId="29">
     <w:abstractNumId w:val="15"/>
@@ -22085,22 +22422,25 @@
     <w:abstractNumId w:val="19"/>
   </w:num>
   <w:num w:numId="31">
-    <w:abstractNumId w:val="28"/>
+    <w:abstractNumId w:val="29"/>
   </w:num>
   <w:num w:numId="32">
     <w:abstractNumId w:val="20"/>
   </w:num>
   <w:num w:numId="33">
-    <w:abstractNumId w:val="30"/>
+    <w:abstractNumId w:val="31"/>
   </w:num>
   <w:num w:numId="34">
-    <w:abstractNumId w:val="27"/>
+    <w:abstractNumId w:val="28"/>
   </w:num>
   <w:num w:numId="35">
     <w:abstractNumId w:val="16"/>
   </w:num>
   <w:num w:numId="36">
-    <w:abstractNumId w:val="24"/>
+    <w:abstractNumId w:val="25"/>
+  </w:num>
+  <w:num w:numId="37">
+    <w:abstractNumId w:val="21"/>
   </w:num>
 </w:numbering>
 </file>
@@ -22672,6 +23012,7 @@
   <w:style w:type="character" w:default="1" w:styleId="Carpredefinitoparagrafo">
     <w:name w:val="Default Paragraph Font"/>
     <w:uiPriority w:val="1"/>
+    <w:semiHidden/>
     <w:unhideWhenUsed/>
   </w:style>
   <w:style w:type="table" w:default="1" w:styleId="Tabellanormale">
@@ -23717,7 +24058,7 @@
 </file>
 
 <file path=customXml/itemProps2.xml><?xml version="1.0" encoding="utf-8"?>
-<ds:datastoreItem xmlns:ds="http://schemas.openxmlformats.org/officeDocument/2006/customXml" ds:itemID="{1DABADAF-1B71-4880-A2B7-68D10FEC0681}">
+<ds:datastoreItem xmlns:ds="http://schemas.openxmlformats.org/officeDocument/2006/customXml" ds:itemID="{7714B80D-D753-4503-A9BA-53B60C5BEDA3}">
   <ds:schemaRefs>
     <ds:schemaRef ds:uri="http://schemas.openxmlformats.org/officeDocument/2006/bibliography"/>
   </ds:schemaRefs>

</xml_diff>